<commit_message>
Plan de Gestion de Configuracion
Algunos Cambios
</commit_message>
<xml_diff>
--- a/ADMINISTRACION CONFIGURACION RUP/PLAN_GESTION_CONFIGURACION_SCM.docx
+++ b/ADMINISTRACION CONFIGURACION RUP/PLAN_GESTION_CONFIGURACION_SCM.docx
@@ -1,6 +1,6 @@
 
 <file path=word/document.xml><?xml version="1.0" encoding="utf-8"?>
-<w:document xmlns:ve="http://schemas.openxmlformats.org/markup-compatibility/2006" xmlns:o="urn:schemas-microsoft-com:office:office" xmlns:r="http://schemas.openxmlformats.org/officeDocument/2006/relationships" xmlns:m="http://schemas.openxmlformats.org/officeDocument/2006/math" xmlns:v="urn:schemas-microsoft-com:vml" xmlns:wp="http://schemas.openxmlformats.org/drawingml/2006/wordprocessingDrawing" xmlns:w10="urn:schemas-microsoft-com:office:word" xmlns:w="http://schemas.openxmlformats.org/wordprocessingml/2006/main" xmlns:wne="http://schemas.microsoft.com/office/word/2006/wordml">
+<w:document xmlns:wpc="http://schemas.microsoft.com/office/word/2010/wordprocessingCanvas" xmlns:mc="http://schemas.openxmlformats.org/markup-compatibility/2006" xmlns:o="urn:schemas-microsoft-com:office:office" xmlns:r="http://schemas.openxmlformats.org/officeDocument/2006/relationships" xmlns:m="http://schemas.openxmlformats.org/officeDocument/2006/math" xmlns:v="urn:schemas-microsoft-com:vml" xmlns:wp14="http://schemas.microsoft.com/office/word/2010/wordprocessingDrawing" xmlns:wp="http://schemas.openxmlformats.org/drawingml/2006/wordprocessingDrawing" xmlns:w10="urn:schemas-microsoft-com:office:word" xmlns:w="http://schemas.openxmlformats.org/wordprocessingml/2006/main" xmlns:w14="http://schemas.microsoft.com/office/word/2010/wordml" xmlns:wpg="http://schemas.microsoft.com/office/word/2010/wordprocessingGroup" xmlns:wpi="http://schemas.microsoft.com/office/word/2010/wordprocessingInk" xmlns:wne="http://schemas.microsoft.com/office/word/2006/wordml" xmlns:wps="http://schemas.microsoft.com/office/word/2010/wordprocessingShape" mc:Ignorable="w14 wp14">
   <w:body>
     <w:p>
       <w:pPr>
@@ -138,17 +138,16 @@
         <w:rPr>
           <w:b/>
         </w:rPr>
-        <w:t>El documento describe el Plan de gestión de la configuración que se seguirá en el desarrollo del Sistema de Administración de la Cooperativa Puntos Verdes</w:t>
-      </w:r>
-    </w:p>
-    <w:p>
-      <w:pPr>
-        <w:spacing w:after="0"/>
-        <w:jc w:val="both"/>
+        <w:t xml:space="preserve">El documento describe el Plan de gestión de la configuración que se seguirá en el desarrollo del Sistema de </w:t>
+      </w:r>
+      <w:r>
         <w:rPr>
           <w:b/>
         </w:rPr>
-      </w:pPr>
+        <w:t>Tramite Documentario para la escuela de Postgrado de la Universidad Ricardo Palma.</w:t>
+      </w:r>
+      <w:bookmarkStart w:id="0" w:name="_GoBack"/>
+      <w:bookmarkEnd w:id="0"/>
     </w:p>
     <w:p>
       <w:pPr>
@@ -293,13 +292,991 @@
           <w:b/>
         </w:rPr>
       </w:pPr>
-      <w:r>
+    </w:p>
+    <w:sdt>
+      <w:sdtPr>
+        <w:id w:val="1747760872"/>
+        <w:docPartObj>
+          <w:docPartGallery w:val="Table of Contents"/>
+          <w:docPartUnique/>
+        </w:docPartObj>
+      </w:sdtPr>
+      <w:sdtEndPr>
+        <w:rPr>
+          <w:rFonts w:asciiTheme="minorHAnsi" w:eastAsiaTheme="minorHAnsi" w:hAnsiTheme="minorHAnsi" w:cstheme="minorBidi"/>
+          <w:color w:val="auto"/>
+          <w:sz w:val="22"/>
+          <w:szCs w:val="22"/>
+          <w:lang w:val="es-PE" w:eastAsia="en-US"/>
+        </w:rPr>
+      </w:sdtEndPr>
+      <w:sdtContent>
+        <w:p>
+          <w:pPr>
+            <w:pStyle w:val="TtulodeTDC"/>
+          </w:pPr>
+          <w:r>
+            <w:t>Contenido</w:t>
+          </w:r>
+        </w:p>
+        <w:p>
+          <w:pPr>
+            <w:pStyle w:val="TDC1"/>
+            <w:tabs>
+              <w:tab w:val="left" w:pos="440"/>
+              <w:tab w:val="right" w:leader="dot" w:pos="8828"/>
+            </w:tabs>
+            <w:rPr>
+              <w:noProof/>
+            </w:rPr>
+          </w:pPr>
+          <w:r>
+            <w:fldChar w:fldCharType="begin"/>
+          </w:r>
+          <w:r>
+            <w:instrText xml:space="preserve"> TOC \o "1-3" \h \z \u </w:instrText>
+          </w:r>
+          <w:r>
+            <w:fldChar w:fldCharType="separate"/>
+          </w:r>
+          <w:hyperlink w:anchor="_Toc366867442" w:history="1">
+            <w:r>
+              <w:rPr>
+                <w:rStyle w:val="Hipervnculo"/>
+                <w:noProof/>
+              </w:rPr>
+              <w:t>1.</w:t>
+            </w:r>
+            <w:r>
+              <w:rPr>
+                <w:noProof/>
+              </w:rPr>
+              <w:tab/>
+            </w:r>
+            <w:r>
+              <w:rPr>
+                <w:rStyle w:val="Hipervnculo"/>
+                <w:noProof/>
+              </w:rPr>
+              <w:t>Introducción</w:t>
+            </w:r>
+            <w:r>
+              <w:rPr>
+                <w:noProof/>
+                <w:webHidden/>
+              </w:rPr>
+              <w:tab/>
+            </w:r>
+            <w:r>
+              <w:rPr>
+                <w:noProof/>
+                <w:webHidden/>
+              </w:rPr>
+              <w:fldChar w:fldCharType="begin"/>
+            </w:r>
+            <w:r>
+              <w:rPr>
+                <w:noProof/>
+                <w:webHidden/>
+              </w:rPr>
+              <w:instrText xml:space="preserve"> PAGEREF _Toc366867442 \h </w:instrText>
+            </w:r>
+            <w:r>
+              <w:rPr>
+                <w:noProof/>
+                <w:webHidden/>
+              </w:rPr>
+            </w:r>
+            <w:r>
+              <w:rPr>
+                <w:noProof/>
+                <w:webHidden/>
+              </w:rPr>
+              <w:fldChar w:fldCharType="separate"/>
+            </w:r>
+            <w:r>
+              <w:rPr>
+                <w:noProof/>
+                <w:webHidden/>
+              </w:rPr>
+              <w:t>3</w:t>
+            </w:r>
+            <w:r>
+              <w:rPr>
+                <w:noProof/>
+                <w:webHidden/>
+              </w:rPr>
+              <w:fldChar w:fldCharType="end"/>
+            </w:r>
+          </w:hyperlink>
+        </w:p>
+        <w:p>
+          <w:pPr>
+            <w:pStyle w:val="TDC2"/>
+            <w:tabs>
+              <w:tab w:val="left" w:pos="660"/>
+              <w:tab w:val="right" w:leader="dot" w:pos="8828"/>
+            </w:tabs>
+            <w:rPr>
+              <w:noProof/>
+            </w:rPr>
+          </w:pPr>
+          <w:hyperlink w:anchor="_Toc366867443" w:history="1">
+            <w:r>
+              <w:rPr>
+                <w:rStyle w:val="Hipervnculo"/>
+                <w:noProof/>
+              </w:rPr>
+              <w:t>a.</w:t>
+            </w:r>
+            <w:r>
+              <w:rPr>
+                <w:noProof/>
+              </w:rPr>
+              <w:tab/>
+            </w:r>
+            <w:r>
+              <w:rPr>
+                <w:rStyle w:val="Hipervnculo"/>
+                <w:noProof/>
+              </w:rPr>
+              <w:t>Propósito</w:t>
+            </w:r>
+            <w:r>
+              <w:rPr>
+                <w:noProof/>
+                <w:webHidden/>
+              </w:rPr>
+              <w:tab/>
+            </w:r>
+            <w:r>
+              <w:rPr>
+                <w:noProof/>
+                <w:webHidden/>
+              </w:rPr>
+              <w:fldChar w:fldCharType="begin"/>
+            </w:r>
+            <w:r>
+              <w:rPr>
+                <w:noProof/>
+                <w:webHidden/>
+              </w:rPr>
+              <w:instrText xml:space="preserve"> PAGEREF _Toc366867443 \h </w:instrText>
+            </w:r>
+            <w:r>
+              <w:rPr>
+                <w:noProof/>
+                <w:webHidden/>
+              </w:rPr>
+            </w:r>
+            <w:r>
+              <w:rPr>
+                <w:noProof/>
+                <w:webHidden/>
+              </w:rPr>
+              <w:fldChar w:fldCharType="separate"/>
+            </w:r>
+            <w:r>
+              <w:rPr>
+                <w:noProof/>
+                <w:webHidden/>
+              </w:rPr>
+              <w:t>3</w:t>
+            </w:r>
+            <w:r>
+              <w:rPr>
+                <w:noProof/>
+                <w:webHidden/>
+              </w:rPr>
+              <w:fldChar w:fldCharType="end"/>
+            </w:r>
+          </w:hyperlink>
+        </w:p>
+        <w:p>
+          <w:pPr>
+            <w:pStyle w:val="TDC2"/>
+            <w:tabs>
+              <w:tab w:val="left" w:pos="660"/>
+              <w:tab w:val="right" w:leader="dot" w:pos="8828"/>
+            </w:tabs>
+            <w:rPr>
+              <w:noProof/>
+            </w:rPr>
+          </w:pPr>
+          <w:hyperlink w:anchor="_Toc366867444" w:history="1">
+            <w:r>
+              <w:rPr>
+                <w:rStyle w:val="Hipervnculo"/>
+                <w:noProof/>
+              </w:rPr>
+              <w:t>b.</w:t>
+            </w:r>
+            <w:r>
+              <w:rPr>
+                <w:noProof/>
+              </w:rPr>
+              <w:tab/>
+            </w:r>
+            <w:r>
+              <w:rPr>
+                <w:rStyle w:val="Hipervnculo"/>
+                <w:noProof/>
+              </w:rPr>
+              <w:t>Aplicabilidad</w:t>
+            </w:r>
+            <w:r>
+              <w:rPr>
+                <w:noProof/>
+                <w:webHidden/>
+              </w:rPr>
+              <w:tab/>
+            </w:r>
+            <w:r>
+              <w:rPr>
+                <w:noProof/>
+                <w:webHidden/>
+              </w:rPr>
+              <w:fldChar w:fldCharType="begin"/>
+            </w:r>
+            <w:r>
+              <w:rPr>
+                <w:noProof/>
+                <w:webHidden/>
+              </w:rPr>
+              <w:instrText xml:space="preserve"> PAGEREF _Toc366867444 \h </w:instrText>
+            </w:r>
+            <w:r>
+              <w:rPr>
+                <w:noProof/>
+                <w:webHidden/>
+              </w:rPr>
+            </w:r>
+            <w:r>
+              <w:rPr>
+                <w:noProof/>
+                <w:webHidden/>
+              </w:rPr>
+              <w:fldChar w:fldCharType="separate"/>
+            </w:r>
+            <w:r>
+              <w:rPr>
+                <w:noProof/>
+                <w:webHidden/>
+              </w:rPr>
+              <w:t>3</w:t>
+            </w:r>
+            <w:r>
+              <w:rPr>
+                <w:noProof/>
+                <w:webHidden/>
+              </w:rPr>
+              <w:fldChar w:fldCharType="end"/>
+            </w:r>
+          </w:hyperlink>
+        </w:p>
+        <w:p>
+          <w:pPr>
+            <w:pStyle w:val="TDC2"/>
+            <w:tabs>
+              <w:tab w:val="left" w:pos="660"/>
+              <w:tab w:val="right" w:leader="dot" w:pos="8828"/>
+            </w:tabs>
+            <w:rPr>
+              <w:noProof/>
+            </w:rPr>
+          </w:pPr>
+          <w:hyperlink w:anchor="_Toc366867445" w:history="1">
+            <w:r>
+              <w:rPr>
+                <w:rStyle w:val="Hipervnculo"/>
+                <w:noProof/>
+              </w:rPr>
+              <w:t>c.</w:t>
+            </w:r>
+            <w:r>
+              <w:rPr>
+                <w:noProof/>
+              </w:rPr>
+              <w:tab/>
+            </w:r>
+            <w:r>
+              <w:rPr>
+                <w:rStyle w:val="Hipervnculo"/>
+                <w:noProof/>
+              </w:rPr>
+              <w:t>Gobierno</w:t>
+            </w:r>
+            <w:r>
+              <w:rPr>
+                <w:noProof/>
+                <w:webHidden/>
+              </w:rPr>
+              <w:tab/>
+            </w:r>
+            <w:r>
+              <w:rPr>
+                <w:noProof/>
+                <w:webHidden/>
+              </w:rPr>
+              <w:fldChar w:fldCharType="begin"/>
+            </w:r>
+            <w:r>
+              <w:rPr>
+                <w:noProof/>
+                <w:webHidden/>
+              </w:rPr>
+              <w:instrText xml:space="preserve"> PAGEREF _Toc366867445 \h </w:instrText>
+            </w:r>
+            <w:r>
+              <w:rPr>
+                <w:noProof/>
+                <w:webHidden/>
+              </w:rPr>
+            </w:r>
+            <w:r>
+              <w:rPr>
+                <w:noProof/>
+                <w:webHidden/>
+              </w:rPr>
+              <w:fldChar w:fldCharType="separate"/>
+            </w:r>
+            <w:r>
+              <w:rPr>
+                <w:noProof/>
+                <w:webHidden/>
+              </w:rPr>
+              <w:t>4</w:t>
+            </w:r>
+            <w:r>
+              <w:rPr>
+                <w:noProof/>
+                <w:webHidden/>
+              </w:rPr>
+              <w:fldChar w:fldCharType="end"/>
+            </w:r>
+          </w:hyperlink>
+        </w:p>
+        <w:p>
+          <w:pPr>
+            <w:pStyle w:val="TDC2"/>
+            <w:tabs>
+              <w:tab w:val="left" w:pos="660"/>
+              <w:tab w:val="right" w:leader="dot" w:pos="8828"/>
+            </w:tabs>
+            <w:rPr>
+              <w:noProof/>
+            </w:rPr>
+          </w:pPr>
+          <w:hyperlink w:anchor="_Toc366867446" w:history="1">
+            <w:r>
+              <w:rPr>
+                <w:rStyle w:val="Hipervnculo"/>
+                <w:noProof/>
+              </w:rPr>
+              <w:t>d.</w:t>
+            </w:r>
+            <w:r>
+              <w:rPr>
+                <w:noProof/>
+              </w:rPr>
+              <w:tab/>
+            </w:r>
+            <w:r>
+              <w:rPr>
+                <w:rStyle w:val="Hipervnculo"/>
+                <w:noProof/>
+              </w:rPr>
+              <w:t>Alcance</w:t>
+            </w:r>
+            <w:r>
+              <w:rPr>
+                <w:noProof/>
+                <w:webHidden/>
+              </w:rPr>
+              <w:tab/>
+            </w:r>
+            <w:r>
+              <w:rPr>
+                <w:noProof/>
+                <w:webHidden/>
+              </w:rPr>
+              <w:fldChar w:fldCharType="begin"/>
+            </w:r>
+            <w:r>
+              <w:rPr>
+                <w:noProof/>
+                <w:webHidden/>
+              </w:rPr>
+              <w:instrText xml:space="preserve"> PAGEREF _Toc366867446 \h </w:instrText>
+            </w:r>
+            <w:r>
+              <w:rPr>
+                <w:noProof/>
+                <w:webHidden/>
+              </w:rPr>
+            </w:r>
+            <w:r>
+              <w:rPr>
+                <w:noProof/>
+                <w:webHidden/>
+              </w:rPr>
+              <w:fldChar w:fldCharType="separate"/>
+            </w:r>
+            <w:r>
+              <w:rPr>
+                <w:noProof/>
+                <w:webHidden/>
+              </w:rPr>
+              <w:t>4</w:t>
+            </w:r>
+            <w:r>
+              <w:rPr>
+                <w:noProof/>
+                <w:webHidden/>
+              </w:rPr>
+              <w:fldChar w:fldCharType="end"/>
+            </w:r>
+          </w:hyperlink>
+        </w:p>
+        <w:p>
+          <w:pPr>
+            <w:pStyle w:val="TDC2"/>
+            <w:tabs>
+              <w:tab w:val="left" w:pos="660"/>
+              <w:tab w:val="right" w:leader="dot" w:pos="8828"/>
+            </w:tabs>
+            <w:rPr>
+              <w:noProof/>
+            </w:rPr>
+          </w:pPr>
+          <w:hyperlink w:anchor="_Toc366867447" w:history="1">
+            <w:r>
+              <w:rPr>
+                <w:rStyle w:val="Hipervnculo"/>
+                <w:noProof/>
+              </w:rPr>
+              <w:t>e.</w:t>
+            </w:r>
+            <w:r>
+              <w:rPr>
+                <w:noProof/>
+              </w:rPr>
+              <w:tab/>
+            </w:r>
+            <w:r>
+              <w:rPr>
+                <w:rStyle w:val="Hipervnculo"/>
+                <w:noProof/>
+              </w:rPr>
+              <w:t>Defini</w:t>
+            </w:r>
+            <w:r>
+              <w:rPr>
+                <w:rStyle w:val="Hipervnculo"/>
+                <w:noProof/>
+              </w:rPr>
+              <w:t>c</w:t>
+            </w:r>
+            <w:r>
+              <w:rPr>
+                <w:rStyle w:val="Hipervnculo"/>
+                <w:noProof/>
+              </w:rPr>
+              <w:t>iones</w:t>
+            </w:r>
+            <w:r>
+              <w:rPr>
+                <w:noProof/>
+                <w:webHidden/>
+              </w:rPr>
+              <w:tab/>
+            </w:r>
+            <w:r>
+              <w:rPr>
+                <w:noProof/>
+                <w:webHidden/>
+              </w:rPr>
+              <w:fldChar w:fldCharType="begin"/>
+            </w:r>
+            <w:r>
+              <w:rPr>
+                <w:noProof/>
+                <w:webHidden/>
+              </w:rPr>
+              <w:instrText xml:space="preserve"> PAGEREF _Toc366867447 \h </w:instrText>
+            </w:r>
+            <w:r>
+              <w:rPr>
+                <w:noProof/>
+                <w:webHidden/>
+              </w:rPr>
+            </w:r>
+            <w:r>
+              <w:rPr>
+                <w:noProof/>
+                <w:webHidden/>
+              </w:rPr>
+              <w:fldChar w:fldCharType="separate"/>
+            </w:r>
+            <w:r>
+              <w:rPr>
+                <w:noProof/>
+                <w:webHidden/>
+              </w:rPr>
+              <w:t>5</w:t>
+            </w:r>
+            <w:r>
+              <w:rPr>
+                <w:noProof/>
+                <w:webHidden/>
+              </w:rPr>
+              <w:fldChar w:fldCharType="end"/>
+            </w:r>
+          </w:hyperlink>
+        </w:p>
+        <w:p>
+          <w:pPr>
+            <w:pStyle w:val="TDC1"/>
+            <w:tabs>
+              <w:tab w:val="left" w:pos="440"/>
+              <w:tab w:val="right" w:leader="dot" w:pos="8828"/>
+            </w:tabs>
+            <w:rPr>
+              <w:noProof/>
+            </w:rPr>
+          </w:pPr>
+          <w:hyperlink w:anchor="_Toc366867448" w:history="1">
+            <w:r>
+              <w:rPr>
+                <w:rStyle w:val="Hipervnculo"/>
+                <w:noProof/>
+              </w:rPr>
+              <w:t>2.</w:t>
+            </w:r>
+            <w:r>
+              <w:rPr>
+                <w:noProof/>
+              </w:rPr>
+              <w:tab/>
+            </w:r>
+            <w:r>
+              <w:rPr>
+                <w:rStyle w:val="Hipervnculo"/>
+                <w:noProof/>
+              </w:rPr>
+              <w:t>Gestión de la SCM</w:t>
+            </w:r>
+            <w:r>
+              <w:rPr>
+                <w:noProof/>
+                <w:webHidden/>
+              </w:rPr>
+              <w:tab/>
+            </w:r>
+            <w:r>
+              <w:rPr>
+                <w:noProof/>
+                <w:webHidden/>
+              </w:rPr>
+              <w:fldChar w:fldCharType="begin"/>
+            </w:r>
+            <w:r>
+              <w:rPr>
+                <w:noProof/>
+                <w:webHidden/>
+              </w:rPr>
+              <w:instrText xml:space="preserve"> PAGEREF _Toc366867448 \h </w:instrText>
+            </w:r>
+            <w:r>
+              <w:rPr>
+                <w:noProof/>
+                <w:webHidden/>
+              </w:rPr>
+            </w:r>
+            <w:r>
+              <w:rPr>
+                <w:noProof/>
+                <w:webHidden/>
+              </w:rPr>
+              <w:fldChar w:fldCharType="separate"/>
+            </w:r>
+            <w:r>
+              <w:rPr>
+                <w:noProof/>
+                <w:webHidden/>
+              </w:rPr>
+              <w:t>5</w:t>
+            </w:r>
+            <w:r>
+              <w:rPr>
+                <w:noProof/>
+                <w:webHidden/>
+              </w:rPr>
+              <w:fldChar w:fldCharType="end"/>
+            </w:r>
+          </w:hyperlink>
+        </w:p>
+        <w:p>
+          <w:pPr>
+            <w:pStyle w:val="TDC2"/>
+            <w:tabs>
+              <w:tab w:val="left" w:pos="660"/>
+              <w:tab w:val="right" w:leader="dot" w:pos="8828"/>
+            </w:tabs>
+            <w:rPr>
+              <w:noProof/>
+            </w:rPr>
+          </w:pPr>
+          <w:hyperlink w:anchor="_Toc366867449" w:history="1">
+            <w:r>
+              <w:rPr>
+                <w:rStyle w:val="Hipervnculo"/>
+                <w:noProof/>
+              </w:rPr>
+              <w:t>a.</w:t>
+            </w:r>
+            <w:r>
+              <w:rPr>
+                <w:noProof/>
+              </w:rPr>
+              <w:tab/>
+            </w:r>
+            <w:r>
+              <w:rPr>
+                <w:rStyle w:val="Hipervnculo"/>
+                <w:noProof/>
+              </w:rPr>
+              <w:t>Organización</w:t>
+            </w:r>
+            <w:r>
+              <w:rPr>
+                <w:noProof/>
+                <w:webHidden/>
+              </w:rPr>
+              <w:tab/>
+            </w:r>
+            <w:r>
+              <w:rPr>
+                <w:noProof/>
+                <w:webHidden/>
+              </w:rPr>
+              <w:fldChar w:fldCharType="begin"/>
+            </w:r>
+            <w:r>
+              <w:rPr>
+                <w:noProof/>
+                <w:webHidden/>
+              </w:rPr>
+              <w:instrText xml:space="preserve"> PAGEREF _Toc366867449 \h </w:instrText>
+            </w:r>
+            <w:r>
+              <w:rPr>
+                <w:noProof/>
+                <w:webHidden/>
+              </w:rPr>
+            </w:r>
+            <w:r>
+              <w:rPr>
+                <w:noProof/>
+                <w:webHidden/>
+              </w:rPr>
+              <w:fldChar w:fldCharType="separate"/>
+            </w:r>
+            <w:r>
+              <w:rPr>
+                <w:noProof/>
+                <w:webHidden/>
+              </w:rPr>
+              <w:t>5</w:t>
+            </w:r>
+            <w:r>
+              <w:rPr>
+                <w:noProof/>
+                <w:webHidden/>
+              </w:rPr>
+              <w:fldChar w:fldCharType="end"/>
+            </w:r>
+          </w:hyperlink>
+        </w:p>
+        <w:p>
+          <w:pPr>
+            <w:pStyle w:val="TDC2"/>
+            <w:tabs>
+              <w:tab w:val="left" w:pos="660"/>
+              <w:tab w:val="right" w:leader="dot" w:pos="8828"/>
+            </w:tabs>
+            <w:rPr>
+              <w:noProof/>
+            </w:rPr>
+          </w:pPr>
+          <w:hyperlink w:anchor="_Toc366867450" w:history="1">
+            <w:r>
+              <w:rPr>
+                <w:rStyle w:val="Hipervnculo"/>
+                <w:noProof/>
+              </w:rPr>
+              <w:t>b.</w:t>
+            </w:r>
+            <w:r>
+              <w:rPr>
+                <w:noProof/>
+              </w:rPr>
+              <w:tab/>
+            </w:r>
+            <w:r>
+              <w:rPr>
+                <w:rStyle w:val="Hipervnculo"/>
+                <w:noProof/>
+              </w:rPr>
+              <w:t>Roles y responsabilidades</w:t>
+            </w:r>
+            <w:r>
+              <w:rPr>
+                <w:noProof/>
+                <w:webHidden/>
+              </w:rPr>
+              <w:tab/>
+            </w:r>
+            <w:r>
+              <w:rPr>
+                <w:noProof/>
+                <w:webHidden/>
+              </w:rPr>
+              <w:fldChar w:fldCharType="begin"/>
+            </w:r>
+            <w:r>
+              <w:rPr>
+                <w:noProof/>
+                <w:webHidden/>
+              </w:rPr>
+              <w:instrText xml:space="preserve"> PAGEREF _Toc366867450 \h </w:instrText>
+            </w:r>
+            <w:r>
+              <w:rPr>
+                <w:noProof/>
+                <w:webHidden/>
+              </w:rPr>
+            </w:r>
+            <w:r>
+              <w:rPr>
+                <w:noProof/>
+                <w:webHidden/>
+              </w:rPr>
+              <w:fldChar w:fldCharType="separate"/>
+            </w:r>
+            <w:r>
+              <w:rPr>
+                <w:noProof/>
+                <w:webHidden/>
+              </w:rPr>
+              <w:t>5</w:t>
+            </w:r>
+            <w:r>
+              <w:rPr>
+                <w:noProof/>
+                <w:webHidden/>
+              </w:rPr>
+              <w:fldChar w:fldCharType="end"/>
+            </w:r>
+          </w:hyperlink>
+        </w:p>
+        <w:p>
+          <w:pPr>
+            <w:pStyle w:val="TDC2"/>
+            <w:tabs>
+              <w:tab w:val="left" w:pos="660"/>
+              <w:tab w:val="right" w:leader="dot" w:pos="8828"/>
+            </w:tabs>
+            <w:rPr>
+              <w:noProof/>
+            </w:rPr>
+          </w:pPr>
+          <w:hyperlink w:anchor="_Toc366867451" w:history="1">
+            <w:r>
+              <w:rPr>
+                <w:rStyle w:val="Hipervnculo"/>
+                <w:noProof/>
+              </w:rPr>
+              <w:t>c.</w:t>
+            </w:r>
+            <w:r>
+              <w:rPr>
+                <w:noProof/>
+              </w:rPr>
+              <w:tab/>
+            </w:r>
+            <w:r>
+              <w:rPr>
+                <w:rStyle w:val="Hipervnculo"/>
+                <w:noProof/>
+              </w:rPr>
+              <w:t>Políticas, directrices y procedimientos</w:t>
+            </w:r>
+            <w:r>
+              <w:rPr>
+                <w:noProof/>
+                <w:webHidden/>
+              </w:rPr>
+              <w:tab/>
+            </w:r>
+            <w:r>
+              <w:rPr>
+                <w:noProof/>
+                <w:webHidden/>
+              </w:rPr>
+              <w:fldChar w:fldCharType="begin"/>
+            </w:r>
+            <w:r>
+              <w:rPr>
+                <w:noProof/>
+                <w:webHidden/>
+              </w:rPr>
+              <w:instrText xml:space="preserve"> PAGEREF _Toc366867451 \h </w:instrText>
+            </w:r>
+            <w:r>
+              <w:rPr>
+                <w:noProof/>
+                <w:webHidden/>
+              </w:rPr>
+            </w:r>
+            <w:r>
+              <w:rPr>
+                <w:noProof/>
+                <w:webHidden/>
+              </w:rPr>
+              <w:fldChar w:fldCharType="separate"/>
+            </w:r>
+            <w:r>
+              <w:rPr>
+                <w:noProof/>
+                <w:webHidden/>
+              </w:rPr>
+              <w:t>6</w:t>
+            </w:r>
+            <w:r>
+              <w:rPr>
+                <w:noProof/>
+                <w:webHidden/>
+              </w:rPr>
+              <w:fldChar w:fldCharType="end"/>
+            </w:r>
+          </w:hyperlink>
+        </w:p>
+        <w:p>
+          <w:pPr>
+            <w:pStyle w:val="TDC2"/>
+            <w:tabs>
+              <w:tab w:val="left" w:pos="660"/>
+              <w:tab w:val="right" w:leader="dot" w:pos="8828"/>
+            </w:tabs>
+            <w:rPr>
+              <w:noProof/>
+            </w:rPr>
+          </w:pPr>
+          <w:hyperlink w:anchor="_Toc366867452" w:history="1">
+            <w:r>
+              <w:rPr>
+                <w:rStyle w:val="Hipervnculo"/>
+                <w:noProof/>
+              </w:rPr>
+              <w:t>d.</w:t>
+            </w:r>
+            <w:r>
+              <w:rPr>
+                <w:noProof/>
+              </w:rPr>
+              <w:tab/>
+            </w:r>
+            <w:r>
+              <w:rPr>
+                <w:rStyle w:val="Hipervnculo"/>
+                <w:noProof/>
+              </w:rPr>
+              <w:t>Herramienta</w:t>
+            </w:r>
+            <w:r>
+              <w:rPr>
+                <w:rStyle w:val="Hipervnculo"/>
+                <w:noProof/>
+              </w:rPr>
+              <w:t>s</w:t>
+            </w:r>
+            <w:r>
+              <w:rPr>
+                <w:rStyle w:val="Hipervnculo"/>
+                <w:noProof/>
+              </w:rPr>
+              <w:t>, entorno e infraestructura</w:t>
+            </w:r>
+            <w:r>
+              <w:rPr>
+                <w:noProof/>
+                <w:webHidden/>
+              </w:rPr>
+              <w:tab/>
+            </w:r>
+            <w:r>
+              <w:rPr>
+                <w:noProof/>
+                <w:webHidden/>
+              </w:rPr>
+              <w:fldChar w:fldCharType="begin"/>
+            </w:r>
+            <w:r>
+              <w:rPr>
+                <w:noProof/>
+                <w:webHidden/>
+              </w:rPr>
+              <w:instrText xml:space="preserve"> PAGEREF _Toc366867452 \h </w:instrText>
+            </w:r>
+            <w:r>
+              <w:rPr>
+                <w:noProof/>
+                <w:webHidden/>
+              </w:rPr>
+            </w:r>
+            <w:r>
+              <w:rPr>
+                <w:noProof/>
+                <w:webHidden/>
+              </w:rPr>
+              <w:fldChar w:fldCharType="separate"/>
+            </w:r>
+            <w:r>
+              <w:rPr>
+                <w:noProof/>
+                <w:webHidden/>
+              </w:rPr>
+              <w:t>6</w:t>
+            </w:r>
+            <w:r>
+              <w:rPr>
+                <w:noProof/>
+                <w:webHidden/>
+              </w:rPr>
+              <w:fldChar w:fldCharType="end"/>
+            </w:r>
+          </w:hyperlink>
+        </w:p>
+        <w:p>
+          <w:r>
+            <w:rPr>
+              <w:b/>
+              <w:bCs/>
+            </w:rPr>
+            <w:fldChar w:fldCharType="end"/>
+          </w:r>
+        </w:p>
+      </w:sdtContent>
+    </w:sdt>
+    <w:p>
+      <w:pPr>
+        <w:spacing w:after="0"/>
+        <w:jc w:val="both"/>
         <w:rPr>
           <w:b/>
         </w:rPr>
-        <w:lastRenderedPageBreak/>
-        <w:t>Índice</w:t>
-      </w:r>
+      </w:pPr>
     </w:p>
     <w:p>
       <w:pPr>
@@ -510,636 +1487,441 @@
     </w:p>
     <w:p>
       <w:pPr>
-        <w:spacing w:after="0"/>
-        <w:jc w:val="both"/>
-        <w:rPr>
-          <w:b/>
-        </w:rPr>
-      </w:pPr>
-    </w:p>
-    <w:p>
-      <w:pPr>
-        <w:spacing w:after="0"/>
-        <w:jc w:val="both"/>
-        <w:rPr>
-          <w:b/>
-        </w:rPr>
-      </w:pPr>
-    </w:p>
-    <w:p>
-      <w:pPr>
-        <w:spacing w:after="0"/>
-        <w:jc w:val="both"/>
-        <w:rPr>
-          <w:b/>
-        </w:rPr>
-      </w:pPr>
-    </w:p>
-    <w:p>
-      <w:pPr>
-        <w:spacing w:after="0"/>
-        <w:jc w:val="both"/>
-        <w:rPr>
-          <w:b/>
-        </w:rPr>
-      </w:pPr>
-    </w:p>
-    <w:p>
-      <w:pPr>
-        <w:spacing w:after="0"/>
-        <w:jc w:val="both"/>
-        <w:rPr>
-          <w:b/>
-        </w:rPr>
-      </w:pPr>
-    </w:p>
-    <w:p>
-      <w:pPr>
-        <w:spacing w:after="0"/>
-        <w:jc w:val="both"/>
-        <w:rPr>
-          <w:b/>
-        </w:rPr>
-      </w:pPr>
-    </w:p>
-    <w:p>
-      <w:pPr>
-        <w:spacing w:after="0"/>
-        <w:jc w:val="both"/>
-        <w:rPr>
-          <w:b/>
-        </w:rPr>
-      </w:pPr>
-    </w:p>
-    <w:p>
-      <w:pPr>
-        <w:spacing w:after="0"/>
-        <w:jc w:val="both"/>
-        <w:rPr>
-          <w:b/>
-        </w:rPr>
-      </w:pPr>
-    </w:p>
-    <w:p>
-      <w:pPr>
-        <w:spacing w:after="0"/>
-        <w:jc w:val="both"/>
-        <w:rPr>
-          <w:b/>
-        </w:rPr>
-      </w:pPr>
-    </w:p>
-    <w:p>
-      <w:pPr>
-        <w:spacing w:after="0"/>
-        <w:jc w:val="both"/>
-        <w:rPr>
-          <w:b/>
-        </w:rPr>
-      </w:pPr>
-    </w:p>
-    <w:p>
-      <w:pPr>
-        <w:spacing w:after="0"/>
-        <w:jc w:val="both"/>
-        <w:rPr>
-          <w:b/>
-        </w:rPr>
-      </w:pPr>
-    </w:p>
-    <w:p>
-      <w:pPr>
-        <w:spacing w:after="0"/>
-        <w:jc w:val="both"/>
-        <w:rPr>
-          <w:b/>
-        </w:rPr>
-      </w:pPr>
-    </w:p>
-    <w:p>
-      <w:pPr>
-        <w:spacing w:after="0"/>
-        <w:jc w:val="both"/>
-        <w:rPr>
-          <w:b/>
-        </w:rPr>
-      </w:pPr>
-    </w:p>
-    <w:p>
-      <w:pPr>
-        <w:spacing w:after="0"/>
-        <w:jc w:val="both"/>
-        <w:rPr>
-          <w:b/>
-        </w:rPr>
-      </w:pPr>
-    </w:p>
-    <w:p>
-      <w:pPr>
-        <w:spacing w:after="0"/>
-        <w:jc w:val="both"/>
-        <w:rPr>
-          <w:b/>
-        </w:rPr>
-      </w:pPr>
-    </w:p>
-    <w:p>
-      <w:pPr>
-        <w:spacing w:after="0"/>
-        <w:jc w:val="both"/>
-        <w:rPr>
-          <w:b/>
-        </w:rPr>
-      </w:pPr>
-    </w:p>
-    <w:p>
-      <w:pPr>
-        <w:spacing w:after="0"/>
-        <w:jc w:val="both"/>
-        <w:rPr>
-          <w:b/>
-        </w:rPr>
-      </w:pPr>
-    </w:p>
-    <w:p>
-      <w:pPr>
-        <w:spacing w:after="0"/>
-        <w:jc w:val="both"/>
-        <w:rPr>
-          <w:b/>
-        </w:rPr>
-      </w:pPr>
-    </w:p>
-    <w:p>
-      <w:pPr>
-        <w:pStyle w:val="Prrafodelista"/>
+        <w:pStyle w:val="Ttulo1"/>
         <w:numPr>
           <w:ilvl w:val="0"/>
-          <w:numId w:val="18"/>
+          <w:numId w:val="28"/>
         </w:numPr>
-        <w:spacing w:after="0"/>
-        <w:jc w:val="both"/>
-        <w:rPr>
-          <w:b/>
-        </w:rPr>
-      </w:pPr>
-      <w:r>
-        <w:rPr>
-          <w:b/>
+      </w:pPr>
+      <w:bookmarkStart w:id="1" w:name="_Toc366867442"/>
+      <w:r>
+        <w:t>Introducción</w:t>
+      </w:r>
+      <w:bookmarkEnd w:id="1"/>
+    </w:p>
+    <w:p>
+      <w:pPr>
+        <w:pStyle w:val="Prrafodelista"/>
+        <w:spacing w:after="0"/>
+        <w:jc w:val="both"/>
+      </w:pPr>
+    </w:p>
+    <w:p>
+      <w:pPr>
+        <w:pStyle w:val="Prrafodelista"/>
+        <w:spacing w:after="0"/>
+        <w:jc w:val="both"/>
+        <w:rPr>
+          <w:lang w:val="es-ES"/>
+        </w:rPr>
+      </w:pPr>
+      <w:r>
+        <w:rPr>
+          <w:lang w:val="es-ES"/>
+        </w:rPr>
+        <w:t>La gestión de la configuración es uno de los componentes de éxito de los proyectos TIC. Sin una gestión de la configuración efectiva, la integridad de los ítems de configuración del proyecto y la capacidad de reportar el estado y configuración de aquellos ítems se pone en peligro.</w:t>
+      </w:r>
+    </w:p>
+    <w:p>
+      <w:pPr>
+        <w:pStyle w:val="Prrafodelista"/>
+        <w:spacing w:after="0"/>
+        <w:jc w:val="both"/>
+        <w:rPr>
+          <w:lang w:val="es-ES"/>
+        </w:rPr>
+      </w:pPr>
+    </w:p>
+    <w:p>
+      <w:pPr>
+        <w:pStyle w:val="Prrafodelista"/>
+        <w:spacing w:after="0"/>
+        <w:jc w:val="both"/>
+        <w:rPr>
+          <w:lang w:val="es-ES"/>
+        </w:rPr>
+      </w:pPr>
+      <w:r>
+        <w:rPr>
+          <w:lang w:val="es-ES"/>
+        </w:rPr>
+        <w:t xml:space="preserve">El plan de gestión de la configuración permite establecer un método consistente para identificar y controlar formalmente los ítems de configuración del proyecto. </w:t>
+      </w:r>
+    </w:p>
+    <w:p>
+      <w:pPr>
+        <w:pStyle w:val="Prrafodelista"/>
+        <w:spacing w:after="0"/>
+        <w:jc w:val="both"/>
+        <w:rPr>
+          <w:lang w:val="es-ES"/>
+        </w:rPr>
+      </w:pPr>
+    </w:p>
+    <w:p>
+      <w:pPr>
+        <w:pStyle w:val="Prrafodelista"/>
+        <w:spacing w:after="0"/>
+        <w:jc w:val="both"/>
+        <w:rPr>
+          <w:lang w:val="es-ES"/>
+        </w:rPr>
+      </w:pPr>
+      <w:r>
+        <w:rPr>
+          <w:lang w:val="es-ES"/>
+        </w:rPr>
+        <w:t xml:space="preserve">Los ítems de configuración del proyecto incluyen elementos de hardware y software, así como también información de gestión del proyecto como planes. </w:t>
+      </w:r>
+    </w:p>
+    <w:p>
+      <w:pPr>
+        <w:pStyle w:val="Prrafodelista"/>
+        <w:spacing w:after="0"/>
+        <w:jc w:val="both"/>
+        <w:rPr>
+          <w:lang w:val="es-ES"/>
+        </w:rPr>
+      </w:pPr>
+    </w:p>
+    <w:p>
+      <w:pPr>
+        <w:pStyle w:val="Prrafodelista"/>
+        <w:spacing w:after="0"/>
+        <w:jc w:val="both"/>
+        <w:rPr>
+          <w:lang w:val="es-ES"/>
+        </w:rPr>
+      </w:pPr>
+      <w:r>
+        <w:rPr>
+          <w:lang w:val="es-ES"/>
+        </w:rPr>
+        <w:t xml:space="preserve">La gestión de la configuración es una función integral de la provisión de proyectos TIC porque facilita la protección de los ítems de configuración y comunica los cambios que se han hecho sobre ellos. </w:t>
+      </w:r>
+    </w:p>
+    <w:p>
+      <w:pPr>
+        <w:pStyle w:val="Prrafodelista"/>
+        <w:spacing w:after="0"/>
+        <w:jc w:val="both"/>
+        <w:rPr>
+          <w:lang w:val="es-ES"/>
+        </w:rPr>
+      </w:pPr>
+    </w:p>
+    <w:p>
+      <w:pPr>
+        <w:pStyle w:val="Prrafodelista"/>
+        <w:spacing w:after="0"/>
+        <w:jc w:val="both"/>
+        <w:rPr>
+          <w:lang w:val="es-ES"/>
+        </w:rPr>
+      </w:pPr>
+      <w:r>
+        <w:rPr>
+          <w:lang w:val="es-ES"/>
+        </w:rPr>
+        <w:t xml:space="preserve">Una gestión de la configuración, planificada y ejecutada de manera efectiva, contribuye a la producción de productos TIC de alta calidad evitando el </w:t>
+      </w:r>
+      <w:proofErr w:type="spellStart"/>
+      <w:r>
+        <w:rPr>
+          <w:lang w:val="es-ES"/>
+        </w:rPr>
+        <w:t>retrabajo</w:t>
+      </w:r>
+      <w:proofErr w:type="spellEnd"/>
+      <w:r>
+        <w:rPr>
+          <w:lang w:val="es-ES"/>
+        </w:rPr>
+        <w:t>. Esto aumenta el valor de los activos informáticos y ahorra costes, contribuyendo a la entrega de proyectos que satisfacen los costes, calendarios, calidad y requerimientos establecidos.</w:t>
+      </w:r>
+    </w:p>
+    <w:p>
+      <w:pPr>
+        <w:pStyle w:val="Prrafodelista"/>
+        <w:spacing w:after="0"/>
+        <w:jc w:val="both"/>
+        <w:rPr>
+          <w:lang w:val="es-ES"/>
+        </w:rPr>
+      </w:pPr>
+    </w:p>
+    <w:p>
+      <w:pPr>
+        <w:pStyle w:val="Ttulo2"/>
+        <w:numPr>
+          <w:ilvl w:val="0"/>
+          <w:numId w:val="29"/>
+        </w:numPr>
+      </w:pPr>
+      <w:bookmarkStart w:id="2" w:name="_Toc366867443"/>
+      <w:r>
+        <w:t>Propósito</w:t>
+      </w:r>
+      <w:bookmarkEnd w:id="2"/>
+    </w:p>
+    <w:p>
+      <w:pPr>
+        <w:pStyle w:val="Prrafodelista"/>
+        <w:spacing w:after="0"/>
+        <w:ind w:left="1440"/>
+        <w:jc w:val="both"/>
+      </w:pPr>
+    </w:p>
+    <w:p>
+      <w:pPr>
+        <w:pStyle w:val="Prrafodelista"/>
+        <w:spacing w:after="0"/>
+        <w:ind w:left="1440"/>
+        <w:jc w:val="both"/>
+      </w:pPr>
+      <w:r>
+        <w:t>El objetivo de este</w:t>
+      </w:r>
+      <w:r>
+        <w:t xml:space="preserve"> Plan </w:t>
+      </w:r>
+      <w:r>
+        <w:t xml:space="preserve">de </w:t>
+      </w:r>
+      <w:r>
+        <w:t>Gestión de la Configuración (CM)</w:t>
+      </w:r>
+      <w:r>
+        <w:t>,</w:t>
+      </w:r>
+      <w:r>
+        <w:t xml:space="preserve"> es proporcionar una visión general de la organización, actividades, tareas en general, y los objetivos de Gestión de la Configuración.</w:t>
+      </w:r>
+    </w:p>
+    <w:p>
+      <w:pPr>
+        <w:pStyle w:val="Prrafodelista"/>
+        <w:spacing w:after="0"/>
+        <w:ind w:left="1440"/>
+        <w:jc w:val="both"/>
+      </w:pPr>
+    </w:p>
+    <w:p>
+      <w:pPr>
+        <w:pStyle w:val="Prrafodelista"/>
+        <w:spacing w:after="0"/>
+        <w:ind w:left="1440"/>
+        <w:jc w:val="both"/>
+        <w:rPr>
+          <w:lang w:val="es-ES"/>
+        </w:rPr>
+      </w:pPr>
+      <w:r>
+        <w:rPr>
+          <w:lang w:val="es-ES"/>
+        </w:rPr>
+        <w:t xml:space="preserve">Un plan de gestión de la configuración sirve como una herramienta medular de planificación que describe los esfuerzos de planificación para implementar y ejecutar la gestión de la configuración a lo largo </w:t>
+      </w:r>
+      <w:r>
+        <w:rPr>
+          <w:lang w:val="es-ES"/>
+        </w:rPr>
+        <w:t>del ciclo de vida del proyecto.</w:t>
+      </w:r>
+      <w:r>
+        <w:rPr>
+          <w:lang w:val="es-ES"/>
+        </w:rPr>
+        <w:t xml:space="preserve"> </w:t>
+      </w:r>
+      <w:r>
+        <w:rPr>
+          <w:lang w:val="es-ES"/>
+        </w:rPr>
+        <w:t>Provee visibilidad y control del producto referente a su desempeño, funcionalidad y atributos físicos.</w:t>
+      </w:r>
+    </w:p>
+    <w:p>
+      <w:pPr>
+        <w:pStyle w:val="Prrafodelista"/>
+        <w:spacing w:after="0"/>
+        <w:ind w:left="1440"/>
+        <w:jc w:val="both"/>
+        <w:rPr>
+          <w:lang w:val="es-ES"/>
+        </w:rPr>
+      </w:pPr>
+    </w:p>
+    <w:p>
+      <w:pPr>
+        <w:pStyle w:val="Ttulo2"/>
+        <w:numPr>
+          <w:ilvl w:val="0"/>
+          <w:numId w:val="29"/>
+        </w:numPr>
+      </w:pPr>
+      <w:bookmarkStart w:id="3" w:name="_Toc366867444"/>
+      <w:r>
+        <w:t>Aplicabilidad</w:t>
+      </w:r>
+      <w:bookmarkEnd w:id="3"/>
+    </w:p>
+    <w:p>
+      <w:pPr>
+        <w:pStyle w:val="Prrafodelista"/>
+        <w:spacing w:after="0"/>
+        <w:ind w:left="1440"/>
+        <w:jc w:val="both"/>
+      </w:pPr>
+    </w:p>
+    <w:p>
+      <w:pPr>
+        <w:pStyle w:val="Prrafodelista"/>
+        <w:spacing w:after="0"/>
+        <w:ind w:left="1440"/>
+        <w:jc w:val="both"/>
+        <w:rPr>
+          <w:lang w:val="es-ES"/>
+        </w:rPr>
+      </w:pPr>
+      <w:r>
+        <w:rPr>
+          <w:lang w:val="es-ES"/>
         </w:rPr>
         <w:lastRenderedPageBreak/>
-        <w:t>Introducción</w:t>
-      </w:r>
-    </w:p>
-    <w:p>
-      <w:pPr>
-        <w:pStyle w:val="Prrafodelista"/>
-        <w:spacing w:after="0"/>
-        <w:jc w:val="both"/>
-      </w:pPr>
-    </w:p>
-    <w:p>
-      <w:pPr>
-        <w:pStyle w:val="Prrafodelista"/>
-        <w:spacing w:after="0"/>
-        <w:jc w:val="both"/>
-        <w:rPr>
-          <w:lang w:val="es-ES"/>
-        </w:rPr>
-      </w:pPr>
-      <w:r>
-        <w:rPr>
-          <w:lang w:val="es-ES"/>
-        </w:rPr>
-        <w:t>La gestión de la configuración es uno de los componentes de éxito de los proyectos TIC. Sin una gestión de la configuración efectiva, la integridad de los ítems de configuración del proyecto y la capacidad de reportar el estado y configuración de aquellos ítems se pone en peligro.</w:t>
-      </w:r>
-    </w:p>
-    <w:p>
-      <w:pPr>
-        <w:pStyle w:val="Prrafodelista"/>
-        <w:spacing w:after="0"/>
-        <w:jc w:val="both"/>
-        <w:rPr>
-          <w:lang w:val="es-ES"/>
-        </w:rPr>
-      </w:pPr>
-    </w:p>
-    <w:p>
-      <w:pPr>
-        <w:pStyle w:val="Prrafodelista"/>
-        <w:spacing w:after="0"/>
-        <w:jc w:val="both"/>
-        <w:rPr>
-          <w:lang w:val="es-ES"/>
-        </w:rPr>
-      </w:pPr>
-      <w:r>
-        <w:rPr>
-          <w:lang w:val="es-ES"/>
-        </w:rPr>
-        <w:t xml:space="preserve">El plan de gestión de la configuración permite establecer un método consistente para identificar y controlar formalmente los ítems de configuración del proyecto. </w:t>
-      </w:r>
-    </w:p>
-    <w:p>
-      <w:pPr>
-        <w:pStyle w:val="Prrafodelista"/>
-        <w:spacing w:after="0"/>
-        <w:jc w:val="both"/>
-        <w:rPr>
-          <w:lang w:val="es-ES"/>
-        </w:rPr>
-      </w:pPr>
-    </w:p>
-    <w:p>
-      <w:pPr>
-        <w:pStyle w:val="Prrafodelista"/>
-        <w:spacing w:after="0"/>
-        <w:jc w:val="both"/>
-        <w:rPr>
-          <w:lang w:val="es-ES"/>
-        </w:rPr>
-      </w:pPr>
-      <w:r>
-        <w:rPr>
-          <w:lang w:val="es-ES"/>
-        </w:rPr>
-        <w:t xml:space="preserve">Los ítems de configuración del proyecto incluyen elementos de hardware y software, así como también información de gestión del proyecto como planes. </w:t>
-      </w:r>
-    </w:p>
-    <w:p>
-      <w:pPr>
-        <w:pStyle w:val="Prrafodelista"/>
-        <w:spacing w:after="0"/>
-        <w:jc w:val="both"/>
-        <w:rPr>
-          <w:lang w:val="es-ES"/>
-        </w:rPr>
-      </w:pPr>
-    </w:p>
-    <w:p>
-      <w:pPr>
-        <w:pStyle w:val="Prrafodelista"/>
-        <w:spacing w:after="0"/>
-        <w:jc w:val="both"/>
-        <w:rPr>
-          <w:lang w:val="es-ES"/>
-        </w:rPr>
-      </w:pPr>
-      <w:r>
-        <w:rPr>
-          <w:lang w:val="es-ES"/>
-        </w:rPr>
-        <w:t xml:space="preserve">La gestión de la configuración es una función integral de la provisión de proyectos TIC porque facilita la protección de los ítems de configuración y comunica los cambios que se han hecho sobre ellos. </w:t>
-      </w:r>
-    </w:p>
-    <w:p>
-      <w:pPr>
-        <w:pStyle w:val="Prrafodelista"/>
-        <w:spacing w:after="0"/>
-        <w:jc w:val="both"/>
-        <w:rPr>
-          <w:lang w:val="es-ES"/>
-        </w:rPr>
-      </w:pPr>
-    </w:p>
-    <w:p>
-      <w:pPr>
-        <w:pStyle w:val="Prrafodelista"/>
-        <w:spacing w:after="0"/>
-        <w:jc w:val="both"/>
-        <w:rPr>
-          <w:lang w:val="es-ES"/>
-        </w:rPr>
-      </w:pPr>
-      <w:r>
-        <w:rPr>
-          <w:lang w:val="es-ES"/>
-        </w:rPr>
-        <w:t xml:space="preserve">Una gestión de la configuración, planificada y ejecutada de manera efectiva, contribuye a la producción de productos TIC de alta calidad evitando el </w:t>
+        <w:t xml:space="preserve">El plan de gestión de la configuración debe ser desarrollado para cualquier proyecto clasificado </w:t>
+      </w:r>
+      <w:r>
+        <w:rPr>
+          <w:lang w:val="es-ES"/>
+        </w:rPr>
+        <w:t>mediano</w:t>
+      </w:r>
+      <w:r>
+        <w:rPr>
+          <w:lang w:val="es-ES"/>
+        </w:rPr>
+        <w:t xml:space="preserve"> y pequeño</w:t>
+      </w:r>
+      <w:r>
+        <w:rPr>
+          <w:lang w:val="es-ES"/>
+        </w:rPr>
+        <w:t>.</w:t>
+      </w:r>
+    </w:p>
+    <w:p>
+      <w:pPr>
+        <w:pStyle w:val="Prrafodelista"/>
+        <w:spacing w:after="0"/>
+        <w:ind w:left="1440"/>
+        <w:jc w:val="both"/>
+        <w:rPr>
+          <w:lang w:val="es-ES"/>
+        </w:rPr>
+      </w:pPr>
+    </w:p>
+    <w:p>
+      <w:pPr>
+        <w:pStyle w:val="Ttulo2"/>
+        <w:numPr>
+          <w:ilvl w:val="0"/>
+          <w:numId w:val="29"/>
+        </w:numPr>
+      </w:pPr>
+      <w:bookmarkStart w:id="4" w:name="_Toc366867445"/>
+      <w:r>
+        <w:t>Gobierno</w:t>
+      </w:r>
+      <w:bookmarkEnd w:id="4"/>
+    </w:p>
+    <w:p>
+      <w:pPr>
+        <w:pStyle w:val="Prrafodelista"/>
+        <w:spacing w:after="0"/>
+        <w:ind w:left="1440"/>
+        <w:jc w:val="both"/>
+      </w:pPr>
+    </w:p>
+    <w:p>
+      <w:pPr>
+        <w:pStyle w:val="Prrafodelista"/>
+        <w:spacing w:after="0"/>
+        <w:ind w:left="1440"/>
+        <w:jc w:val="both"/>
+        <w:rPr>
+          <w:lang w:val="es-ES"/>
+        </w:rPr>
+      </w:pPr>
+      <w:r>
+        <w:rPr>
+          <w:lang w:val="es-ES"/>
+        </w:rPr>
+        <w:t xml:space="preserve">El </w:t>
+      </w:r>
+      <w:r>
+        <w:rPr>
+          <w:lang w:val="es-ES"/>
+        </w:rPr>
+        <w:t>Líder</w:t>
+      </w:r>
+      <w:r>
+        <w:rPr>
+          <w:lang w:val="es-ES"/>
+        </w:rPr>
+        <w:t xml:space="preserve"> de proyecto es responsable de asegurar que el plan de gestión de la configuración sea desarrollado en conjunto con el plan de gestión del proyecto. </w:t>
+      </w:r>
+      <w:r>
+        <w:rPr>
+          <w:lang w:val="es-ES"/>
+        </w:rPr>
+        <w:t xml:space="preserve"> </w:t>
+      </w:r>
+      <w:r>
+        <w:rPr>
+          <w:lang w:val="es-ES"/>
+        </w:rPr>
+        <w:t xml:space="preserve">El </w:t>
       </w:r>
       <w:proofErr w:type="spellStart"/>
       <w:r>
         <w:rPr>
           <w:lang w:val="es-ES"/>
         </w:rPr>
-        <w:t>retrabajo</w:t>
+        <w:t>Lider</w:t>
       </w:r>
       <w:proofErr w:type="spellEnd"/>
       <w:r>
         <w:rPr>
           <w:lang w:val="es-ES"/>
         </w:rPr>
-        <w:t>. Esto aumenta el valor de los activos informáticos y ahorra costes, contribuyendo a la entrega de proyectos que satisfacen los costes, calendarios, calidad y requerimientos establecidos.</w:t>
-      </w:r>
-    </w:p>
-    <w:p>
-      <w:pPr>
-        <w:pStyle w:val="Prrafodelista"/>
-        <w:spacing w:after="0"/>
-        <w:jc w:val="both"/>
-        <w:rPr>
-          <w:lang w:val="es-ES"/>
-        </w:rPr>
-      </w:pPr>
-    </w:p>
-    <w:p>
-      <w:pPr>
-        <w:pStyle w:val="Prrafodelista"/>
+        <w:t xml:space="preserve"> de proyecto asegurará su integración en la planificación general.</w:t>
+      </w:r>
+    </w:p>
+    <w:p>
+      <w:pPr>
+        <w:pStyle w:val="Prrafodelista"/>
+        <w:spacing w:after="0"/>
+        <w:ind w:left="1440"/>
+        <w:jc w:val="both"/>
+        <w:rPr>
+          <w:lang w:val="es-ES"/>
+        </w:rPr>
+      </w:pPr>
+    </w:p>
+    <w:p>
+      <w:pPr>
+        <w:pStyle w:val="Ttulo2"/>
         <w:numPr>
-          <w:ilvl w:val="1"/>
-          <w:numId w:val="18"/>
+          <w:ilvl w:val="0"/>
+          <w:numId w:val="29"/>
         </w:numPr>
-        <w:spacing w:after="0"/>
-        <w:jc w:val="both"/>
-        <w:rPr>
-          <w:b/>
-        </w:rPr>
-      </w:pPr>
-      <w:r>
-        <w:rPr>
-          <w:b/>
-        </w:rPr>
-        <w:t>Propósito</w:t>
-      </w:r>
-    </w:p>
-    <w:p>
-      <w:pPr>
-        <w:pStyle w:val="Prrafodelista"/>
-        <w:spacing w:after="0"/>
-        <w:ind w:left="1440"/>
-        <w:jc w:val="both"/>
-      </w:pPr>
-    </w:p>
-    <w:p>
-      <w:pPr>
-        <w:pStyle w:val="Prrafodelista"/>
-        <w:spacing w:after="0"/>
-        <w:ind w:left="1440"/>
-        <w:jc w:val="both"/>
-      </w:pPr>
-      <w:r>
-        <w:t>El objetivo de este</w:t>
-      </w:r>
-      <w:r>
-        <w:t xml:space="preserve"> Plan </w:t>
-      </w:r>
-      <w:r>
-        <w:t xml:space="preserve">de </w:t>
-      </w:r>
-      <w:r>
-        <w:t>Gestión de la Configuración (CM)</w:t>
-      </w:r>
-      <w:r>
-        <w:t>,</w:t>
-      </w:r>
-      <w:r>
-        <w:t xml:space="preserve"> es proporcionar una visión general de la organización, actividades, tareas en general, y los objetivos de Gestión de la Configuración.</w:t>
-      </w:r>
-    </w:p>
-    <w:p>
-      <w:pPr>
-        <w:pStyle w:val="Prrafodelista"/>
-        <w:spacing w:after="0"/>
-        <w:ind w:left="1440"/>
-        <w:jc w:val="both"/>
-      </w:pPr>
-    </w:p>
-    <w:p>
-      <w:pPr>
-        <w:pStyle w:val="Prrafodelista"/>
-        <w:spacing w:after="0"/>
-        <w:ind w:left="1440"/>
-        <w:jc w:val="both"/>
-        <w:rPr>
-          <w:lang w:val="es-ES"/>
-        </w:rPr>
-      </w:pPr>
-      <w:r>
-        <w:rPr>
-          <w:lang w:val="es-ES"/>
-        </w:rPr>
-        <w:t xml:space="preserve">Un plan de gestión de la configuración sirve como una herramienta medular de planificación que describe los esfuerzos de planificación para implementar y ejecutar la gestión de la configuración a lo largo </w:t>
-      </w:r>
-      <w:r>
-        <w:rPr>
-          <w:lang w:val="es-ES"/>
-        </w:rPr>
-        <w:t>del ciclo de vida del proyecto.</w:t>
-      </w:r>
-      <w:r>
-        <w:rPr>
-          <w:lang w:val="es-ES"/>
-        </w:rPr>
-        <w:t xml:space="preserve"> </w:t>
-      </w:r>
-      <w:r>
-        <w:rPr>
-          <w:lang w:val="es-ES"/>
-        </w:rPr>
-        <w:t>Provee visibilidad y control del producto referente a su desempeño, funcionalidad y atributos físicos.</w:t>
-      </w:r>
-    </w:p>
-    <w:p>
-      <w:pPr>
-        <w:pStyle w:val="Prrafodelista"/>
-        <w:spacing w:after="0"/>
-        <w:ind w:left="1440"/>
-        <w:jc w:val="both"/>
-        <w:rPr>
-          <w:lang w:val="es-ES"/>
-        </w:rPr>
-      </w:pPr>
-    </w:p>
-    <w:p>
-      <w:pPr>
-        <w:pStyle w:val="Prrafodelista"/>
-        <w:numPr>
-          <w:ilvl w:val="1"/>
-          <w:numId w:val="18"/>
-        </w:numPr>
-        <w:spacing w:after="0"/>
-        <w:jc w:val="both"/>
-        <w:rPr>
-          <w:b/>
-        </w:rPr>
-      </w:pPr>
-      <w:r>
-        <w:rPr>
-          <w:b/>
-        </w:rPr>
-        <w:t>Aplicabilidad</w:t>
-      </w:r>
-    </w:p>
-    <w:p>
-      <w:pPr>
-        <w:pStyle w:val="Prrafodelista"/>
-        <w:spacing w:after="0"/>
-        <w:ind w:left="1440"/>
-        <w:jc w:val="both"/>
-      </w:pPr>
-    </w:p>
-    <w:p>
-      <w:pPr>
-        <w:pStyle w:val="Prrafodelista"/>
-        <w:spacing w:after="0"/>
-        <w:ind w:left="1440"/>
-        <w:jc w:val="both"/>
-        <w:rPr>
-          <w:lang w:val="es-ES"/>
-        </w:rPr>
-      </w:pPr>
-      <w:r>
-        <w:rPr>
-          <w:lang w:val="es-ES"/>
-        </w:rPr>
-        <w:t xml:space="preserve">El plan de gestión de la configuración debe ser desarrollado para cualquier proyecto clasificado </w:t>
-      </w:r>
-      <w:r>
-        <w:rPr>
-          <w:lang w:val="es-ES"/>
-        </w:rPr>
-        <w:t>mediano</w:t>
-      </w:r>
-      <w:r>
-        <w:rPr>
-          <w:lang w:val="es-ES"/>
-        </w:rPr>
-        <w:t xml:space="preserve"> y pequeño</w:t>
-      </w:r>
-      <w:r>
-        <w:rPr>
-          <w:lang w:val="es-ES"/>
-        </w:rPr>
-        <w:t>.</w:t>
-      </w:r>
-    </w:p>
-    <w:p>
-      <w:pPr>
-        <w:pStyle w:val="Prrafodelista"/>
-        <w:spacing w:after="0"/>
-        <w:ind w:left="1440"/>
-        <w:jc w:val="both"/>
-        <w:rPr>
-          <w:lang w:val="es-ES"/>
-        </w:rPr>
-      </w:pPr>
-    </w:p>
-    <w:p>
-      <w:pPr>
-        <w:pStyle w:val="Prrafodelista"/>
-        <w:numPr>
-          <w:ilvl w:val="1"/>
-          <w:numId w:val="18"/>
-        </w:numPr>
-        <w:spacing w:after="0"/>
-        <w:jc w:val="both"/>
-        <w:rPr>
-          <w:b/>
-        </w:rPr>
-      </w:pPr>
-      <w:r>
-        <w:rPr>
-          <w:b/>
-        </w:rPr>
-        <w:t>Gobierno</w:t>
-      </w:r>
-    </w:p>
-    <w:p>
-      <w:pPr>
-        <w:pStyle w:val="Prrafodelista"/>
-        <w:spacing w:after="0"/>
-        <w:ind w:left="1440"/>
-        <w:jc w:val="both"/>
-      </w:pPr>
-    </w:p>
-    <w:p>
-      <w:pPr>
-        <w:pStyle w:val="Prrafodelista"/>
-        <w:spacing w:after="0"/>
-        <w:ind w:left="1440"/>
-        <w:jc w:val="both"/>
-        <w:rPr>
-          <w:lang w:val="es-ES"/>
-        </w:rPr>
-      </w:pPr>
-      <w:r>
-        <w:rPr>
-          <w:lang w:val="es-ES"/>
-        </w:rPr>
-        <w:lastRenderedPageBreak/>
-        <w:t xml:space="preserve">El </w:t>
-      </w:r>
-      <w:r>
-        <w:rPr>
-          <w:lang w:val="es-ES"/>
-        </w:rPr>
-        <w:t>Líder</w:t>
-      </w:r>
-      <w:r>
-        <w:rPr>
-          <w:lang w:val="es-ES"/>
-        </w:rPr>
-        <w:t xml:space="preserve"> de proyecto es responsable de asegurar que el plan de gestión de la configuración sea desarrollado en conjunto con el plan de gestión del proyecto. </w:t>
-      </w:r>
-      <w:r>
-        <w:rPr>
-          <w:lang w:val="es-ES"/>
-        </w:rPr>
-        <w:t xml:space="preserve"> </w:t>
-      </w:r>
-      <w:r>
-        <w:rPr>
-          <w:lang w:val="es-ES"/>
-        </w:rPr>
-        <w:t xml:space="preserve">El </w:t>
-      </w:r>
-      <w:proofErr w:type="spellStart"/>
-      <w:r>
-        <w:rPr>
-          <w:lang w:val="es-ES"/>
-        </w:rPr>
-        <w:t>Lider</w:t>
-      </w:r>
-      <w:proofErr w:type="spellEnd"/>
-      <w:r>
-        <w:rPr>
-          <w:lang w:val="es-ES"/>
-        </w:rPr>
-        <w:t xml:space="preserve"> de proyecto asegurará su integración en la planificación general.</w:t>
-      </w:r>
-    </w:p>
-    <w:p>
-      <w:pPr>
-        <w:pStyle w:val="Prrafodelista"/>
-        <w:spacing w:after="0"/>
-        <w:ind w:left="1440"/>
-        <w:jc w:val="both"/>
-        <w:rPr>
-          <w:lang w:val="es-ES"/>
-        </w:rPr>
-      </w:pPr>
-    </w:p>
-    <w:p>
-      <w:pPr>
-        <w:pStyle w:val="Prrafodelista"/>
-        <w:numPr>
-          <w:ilvl w:val="1"/>
-          <w:numId w:val="18"/>
-        </w:numPr>
-        <w:spacing w:after="0"/>
-        <w:jc w:val="both"/>
-        <w:rPr>
-          <w:b/>
-          <w:lang w:val="es-ES"/>
-        </w:rPr>
-      </w:pPr>
-      <w:r>
-        <w:rPr>
-          <w:b/>
-          <w:lang w:val="es-ES"/>
-        </w:rPr>
+      </w:pPr>
+      <w:bookmarkStart w:id="5" w:name="_Toc366867446"/>
+      <w:r>
         <w:t>Alcance</w:t>
       </w:r>
+      <w:bookmarkEnd w:id="5"/>
     </w:p>
     <w:p>
       <w:pPr>
@@ -1442,6 +2224,7 @@
         <w:jc w:val="both"/>
       </w:pPr>
       <w:r>
+        <w:lastRenderedPageBreak/>
         <w:t>Los productos de trabajo que están todavía en desarrollo, a excepción de cambios en los requerimientos solicitados en nuevos proyectos</w:t>
       </w:r>
     </w:p>
@@ -1455,23 +2238,17 @@
     </w:p>
     <w:p>
       <w:pPr>
-        <w:pStyle w:val="Prrafodelista"/>
+        <w:pStyle w:val="Ttulo2"/>
         <w:numPr>
-          <w:ilvl w:val="1"/>
-          <w:numId w:val="18"/>
+          <w:ilvl w:val="0"/>
+          <w:numId w:val="29"/>
         </w:numPr>
-        <w:spacing w:after="0"/>
-        <w:jc w:val="both"/>
-        <w:rPr>
-          <w:b/>
-        </w:rPr>
-      </w:pPr>
-      <w:r>
-        <w:rPr>
-          <w:b/>
-        </w:rPr>
+      </w:pPr>
+      <w:bookmarkStart w:id="6" w:name="_Toc366867447"/>
+      <w:r>
         <w:t>Definiciones</w:t>
       </w:r>
+      <w:bookmarkEnd w:id="6"/>
     </w:p>
     <w:p>
       <w:pPr>
@@ -1611,56 +2388,41 @@
     </w:p>
     <w:p>
       <w:pPr>
-        <w:pStyle w:val="Prrafodelista"/>
+        <w:pStyle w:val="Ttulo1"/>
         <w:numPr>
           <w:ilvl w:val="0"/>
-          <w:numId w:val="18"/>
+          <w:numId w:val="28"/>
         </w:numPr>
-        <w:spacing w:after="0"/>
-        <w:jc w:val="both"/>
-        <w:rPr>
-          <w:b/>
-        </w:rPr>
-      </w:pPr>
-      <w:r>
-        <w:rPr>
-          <w:b/>
-        </w:rPr>
+      </w:pPr>
+      <w:bookmarkStart w:id="7" w:name="_Toc366867448"/>
+      <w:r>
         <w:t>Gestión</w:t>
       </w:r>
       <w:r>
-        <w:rPr>
-          <w:b/>
-        </w:rPr>
         <w:t xml:space="preserve"> de la SCM</w:t>
       </w:r>
-    </w:p>
-    <w:p>
-      <w:pPr>
-        <w:pStyle w:val="Prrafodelista"/>
-        <w:spacing w:after="0"/>
-        <w:jc w:val="both"/>
-      </w:pPr>
-    </w:p>
-    <w:p>
-      <w:pPr>
-        <w:pStyle w:val="Prrafodelista"/>
+      <w:bookmarkEnd w:id="7"/>
+    </w:p>
+    <w:p>
+      <w:pPr>
+        <w:pStyle w:val="Prrafodelista"/>
+        <w:spacing w:after="0"/>
+        <w:jc w:val="both"/>
+      </w:pPr>
+    </w:p>
+    <w:p>
+      <w:pPr>
+        <w:pStyle w:val="Ttulo2"/>
         <w:numPr>
-          <w:ilvl w:val="1"/>
-          <w:numId w:val="18"/>
+          <w:ilvl w:val="0"/>
+          <w:numId w:val="30"/>
         </w:numPr>
-        <w:spacing w:after="0"/>
-        <w:jc w:val="both"/>
-        <w:rPr>
-          <w:b/>
-        </w:rPr>
-      </w:pPr>
-      <w:r>
-        <w:rPr>
-          <w:b/>
-        </w:rPr>
+      </w:pPr>
+      <w:bookmarkStart w:id="8" w:name="_Toc366867449"/>
+      <w:r>
         <w:t>Organización</w:t>
       </w:r>
+      <w:bookmarkEnd w:id="8"/>
     </w:p>
     <w:p>
       <w:pPr>
@@ -1672,23 +2434,17 @@
     </w:p>
     <w:p>
       <w:pPr>
-        <w:pStyle w:val="Prrafodelista"/>
+        <w:pStyle w:val="Ttulo2"/>
         <w:numPr>
-          <w:ilvl w:val="1"/>
-          <w:numId w:val="18"/>
+          <w:ilvl w:val="0"/>
+          <w:numId w:val="30"/>
         </w:numPr>
-        <w:spacing w:after="0"/>
-        <w:jc w:val="both"/>
-        <w:rPr>
-          <w:b/>
-        </w:rPr>
-      </w:pPr>
-      <w:r>
-        <w:rPr>
-          <w:b/>
-        </w:rPr>
+      </w:pPr>
+      <w:bookmarkStart w:id="9" w:name="_Toc366867450"/>
+      <w:r>
         <w:t>Roles y responsabilidades</w:t>
       </w:r>
+      <w:bookmarkEnd w:id="9"/>
     </w:p>
     <w:p>
       <w:pPr>
@@ -1768,7 +2524,7 @@
           <w:insideH w:val="single" w:sz="4" w:space="0" w:color="auto"/>
           <w:insideV w:val="single" w:sz="4" w:space="0" w:color="auto"/>
         </w:tblBorders>
-        <w:tblLook w:val="01E0"/>
+        <w:tblLook w:val="01E0" w:firstRow="1" w:lastRow="1" w:firstColumn="1" w:lastColumn="1" w:noHBand="0" w:noVBand="0"/>
       </w:tblPr>
       <w:tblGrid>
         <w:gridCol w:w="2693"/>
@@ -2070,15 +2826,15 @@
                 <w:rFonts w:cs="Arial"/>
                 <w:lang w:val="es-ES"/>
               </w:rPr>
-              <w:t xml:space="preserve">Implementar las políticas definidas por el Jefe del </w:t>
-            </w:r>
-            <w:proofErr w:type="gramStart"/>
+              <w:t xml:space="preserve">Implementar las políticas definidas por el Jefe </w:t>
+            </w:r>
             <w:r>
               <w:rPr>
                 <w:rFonts w:cs="Arial"/>
                 <w:lang w:val="es-ES"/>
               </w:rPr>
-              <w:t xml:space="preserve">proyecto </w:t>
+              <w:lastRenderedPageBreak/>
+              <w:t xml:space="preserve">del proyecto </w:t>
             </w:r>
             <w:r>
               <w:rPr>
@@ -2087,7 +2843,6 @@
               </w:rPr>
               <w:t>.</w:t>
             </w:r>
-            <w:proofErr w:type="gramEnd"/>
           </w:p>
         </w:tc>
       </w:tr>
@@ -2110,6 +2865,7 @@
                 <w:rFonts w:cs="Arial"/>
                 <w:lang w:val="es-ES"/>
               </w:rPr>
+              <w:lastRenderedPageBreak/>
               <w:t xml:space="preserve">Administrador de </w:t>
             </w:r>
             <w:proofErr w:type="spellStart"/>
@@ -2245,15 +3001,7 @@
                 <w:rFonts w:cs="Arial"/>
                 <w:lang w:val="es-ES"/>
               </w:rPr>
-              <w:t xml:space="preserve">Sincronizar cuando sea necesario los cambios realizados por la fábrica con el punto de entrada al Sistema de Administración de </w:t>
-            </w:r>
-            <w:r>
-              <w:rPr>
-                <w:rFonts w:cs="Arial"/>
-                <w:lang w:val="es-ES"/>
-              </w:rPr>
-              <w:lastRenderedPageBreak/>
-              <w:t>Configuraciones.</w:t>
+              <w:t>Sincronizar cuando sea necesario los cambios realizados por la fábrica con el punto de entrada al Sistema de Administración de Configuraciones.</w:t>
             </w:r>
           </w:p>
         </w:tc>
@@ -2277,7 +3025,6 @@
                 <w:rFonts w:cs="Arial"/>
                 <w:lang w:val="es-ES"/>
               </w:rPr>
-              <w:lastRenderedPageBreak/>
               <w:t xml:space="preserve">Integrador del proyecto </w:t>
             </w:r>
           </w:p>
@@ -2389,29 +3136,20 @@
     </w:p>
     <w:p>
       <w:pPr>
-        <w:pStyle w:val="Prrafodelista"/>
+        <w:pStyle w:val="Ttulo2"/>
         <w:numPr>
-          <w:ilvl w:val="1"/>
-          <w:numId w:val="18"/>
+          <w:ilvl w:val="0"/>
+          <w:numId w:val="30"/>
         </w:numPr>
-        <w:spacing w:after="0"/>
-        <w:jc w:val="both"/>
-        <w:rPr>
-          <w:b/>
-        </w:rPr>
-      </w:pPr>
-      <w:r>
-        <w:rPr>
-          <w:b/>
-        </w:rPr>
+      </w:pPr>
+      <w:bookmarkStart w:id="10" w:name="_Toc366867451"/>
+      <w:r>
         <w:t>Políticas</w:t>
       </w:r>
       <w:r>
-        <w:rPr>
-          <w:b/>
-        </w:rPr>
         <w:t>, directrices y procedimientos</w:t>
       </w:r>
+      <w:bookmarkEnd w:id="10"/>
     </w:p>
     <w:p>
       <w:pPr>
@@ -2497,76 +3235,71 @@
     </w:p>
     <w:p>
       <w:pPr>
-        <w:pStyle w:val="Prrafodelista"/>
+        <w:pStyle w:val="Ttulo2"/>
         <w:numPr>
-          <w:ilvl w:val="1"/>
-          <w:numId w:val="18"/>
+          <w:ilvl w:val="0"/>
+          <w:numId w:val="30"/>
         </w:numPr>
+      </w:pPr>
+      <w:bookmarkStart w:id="11" w:name="_Toc366867452"/>
+      <w:r>
+        <w:t>Herramientas, entorno e infraestructura</w:t>
+      </w:r>
+      <w:bookmarkEnd w:id="11"/>
+    </w:p>
+    <w:p>
+      <w:pPr>
+        <w:pStyle w:val="Prrafodelista"/>
         <w:spacing w:after="0"/>
         <w:jc w:val="both"/>
         <w:rPr>
           <w:b/>
         </w:rPr>
       </w:pPr>
-      <w:r>
+    </w:p>
+    <w:p>
+      <w:pPr>
+        <w:pStyle w:val="Prrafodelista"/>
+        <w:spacing w:after="0"/>
+        <w:ind w:left="1416"/>
+        <w:jc w:val="both"/>
+      </w:pPr>
+      <w:r>
+        <w:t xml:space="preserve">Como herramienta se utilizara el sistema de control de versiones Git, para el entorno de desarrollo se utilizara </w:t>
+      </w:r>
+      <w:proofErr w:type="spellStart"/>
+      <w:r>
+        <w:t>Github</w:t>
+      </w:r>
+      <w:proofErr w:type="spellEnd"/>
+      <w:r>
+        <w:t>.</w:t>
+      </w:r>
+    </w:p>
+    <w:p>
+      <w:pPr>
+        <w:pStyle w:val="Prrafodelista"/>
+        <w:spacing w:after="0"/>
+        <w:ind w:left="1416"/>
+        <w:jc w:val="both"/>
+      </w:pPr>
+    </w:p>
+    <w:p>
+      <w:pPr>
+        <w:spacing w:after="0"/>
+        <w:ind w:left="1418"/>
+        <w:jc w:val="both"/>
         <w:rPr>
           <w:b/>
-        </w:rPr>
-        <w:t>Herramientas, entorno e infraestructura</w:t>
-      </w:r>
-    </w:p>
-    <w:p>
-      <w:pPr>
-        <w:pStyle w:val="Prrafodelista"/>
-        <w:spacing w:after="0"/>
-        <w:jc w:val="both"/>
+          <w:lang w:val="es-ES"/>
+        </w:rPr>
+      </w:pPr>
+      <w:r>
         <w:rPr>
           <w:b/>
-        </w:rPr>
-      </w:pPr>
-    </w:p>
-    <w:p>
-      <w:pPr>
-        <w:pStyle w:val="Prrafodelista"/>
-        <w:spacing w:after="0"/>
-        <w:ind w:left="1416"/>
-        <w:jc w:val="both"/>
-      </w:pPr>
-      <w:r>
-        <w:t xml:space="preserve">Como herramienta se utilizara el sistema de control de versiones Git, para el entorno de desarrollo se utilizara </w:t>
-      </w:r>
-      <w:proofErr w:type="spellStart"/>
-      <w:r>
-        <w:t>Github</w:t>
-      </w:r>
-      <w:proofErr w:type="spellEnd"/>
-      <w:r>
-        <w:t>.</w:t>
-      </w:r>
-    </w:p>
-    <w:p>
-      <w:pPr>
-        <w:pStyle w:val="Prrafodelista"/>
-        <w:spacing w:after="0"/>
-        <w:ind w:left="1416"/>
-        <w:jc w:val="both"/>
-      </w:pPr>
-    </w:p>
-    <w:p>
-      <w:pPr>
-        <w:spacing w:after="0"/>
-        <w:ind w:left="1418"/>
-        <w:jc w:val="both"/>
-        <w:rPr>
-          <w:b/>
-          <w:lang w:val="es-ES"/>
-        </w:rPr>
-      </w:pPr>
-      <w:r>
-        <w:rPr>
-          <w:b/>
-          <w:lang w:val="es-ES"/>
-        </w:rPr>
+          <w:lang w:val="es-ES"/>
+        </w:rPr>
+        <w:lastRenderedPageBreak/>
         <w:t>Herramientas:</w:t>
       </w:r>
       <w:r>
@@ -2669,7 +3402,6 @@
         <w:rPr>
           <w:lang w:val="es-ES"/>
         </w:rPr>
-        <w:lastRenderedPageBreak/>
         <w:t>Gestión distribuida. Git le da a cada programador una copia local del historial del desarrollo entero, y los cambios se propagan entre los repositorios locales. Los cambios se importan como ramas adicionales y pueden ser fusionados en la misma manera que se hace con la rama local.</w:t>
       </w:r>
     </w:p>
@@ -2885,6 +3617,7 @@
           <w:b/>
           <w:lang w:val="es-ES"/>
         </w:rPr>
+        <w:lastRenderedPageBreak/>
         <w:t>Entorno:</w:t>
       </w:r>
       <w:r>
@@ -2912,20 +3645,34 @@
         <w:rPr>
           <w:lang w:val="es-ES"/>
         </w:rPr>
-        <w:t xml:space="preserve">para alojar proyectos utilizando el sistema de control de versiones Git. Utiliza el framework </w:t>
+        <w:t xml:space="preserve">para alojar proyectos utilizando el sistema de control de versiones Git. Utiliza el </w:t>
       </w:r>
       <w:proofErr w:type="spellStart"/>
       <w:r>
         <w:rPr>
           <w:lang w:val="es-ES"/>
         </w:rPr>
-        <w:t>Ruby</w:t>
+        <w:t>framework</w:t>
       </w:r>
       <w:proofErr w:type="spellEnd"/>
       <w:r>
         <w:rPr>
           <w:lang w:val="es-ES"/>
         </w:rPr>
+        <w:t xml:space="preserve"> Ruby </w:t>
+      </w:r>
+      <w:proofErr w:type="spellStart"/>
+      <w:r>
+        <w:rPr>
+          <w:lang w:val="es-ES"/>
+        </w:rPr>
+        <w:t>on</w:t>
+      </w:r>
+      <w:proofErr w:type="spellEnd"/>
+      <w:r>
+        <w:rPr>
+          <w:lang w:val="es-ES"/>
+        </w:rPr>
         <w:t xml:space="preserve"> </w:t>
       </w:r>
       <w:proofErr w:type="spellStart"/>
@@ -2933,37 +3680,23 @@
         <w:rPr>
           <w:lang w:val="es-ES"/>
         </w:rPr>
-        <w:t>on</w:t>
+        <w:t>Rails</w:t>
       </w:r>
       <w:proofErr w:type="spellEnd"/>
       <w:r>
         <w:rPr>
           <w:lang w:val="es-ES"/>
         </w:rPr>
-        <w:t xml:space="preserve"> </w:t>
+        <w:t xml:space="preserve"> por </w:t>
       </w:r>
       <w:proofErr w:type="spellStart"/>
       <w:r>
         <w:rPr>
           <w:lang w:val="es-ES"/>
         </w:rPr>
-        <w:t>Rails</w:t>
+        <w:t>GitHub</w:t>
       </w:r>
       <w:proofErr w:type="spellEnd"/>
-      <w:r>
-        <w:rPr>
-          <w:lang w:val="es-ES"/>
-        </w:rPr>
-        <w:t xml:space="preserve"> por </w:t>
-      </w:r>
-      <w:proofErr w:type="spellStart"/>
-      <w:r>
-        <w:rPr>
-          <w:lang w:val="es-ES"/>
-        </w:rPr>
-        <w:t>GitHub</w:t>
-      </w:r>
-      <w:proofErr w:type="spellEnd"/>
     </w:p>
     <w:p>
       <w:pPr>
@@ -2988,15 +3721,7 @@
         <w:rPr>
           <w:lang w:val="es-ES"/>
         </w:rPr>
-        <w:t>Entre sus principales características se puede mencionar</w:t>
-      </w:r>
-      <w:bookmarkStart w:id="0" w:name="_GoBack"/>
-      <w:bookmarkEnd w:id="0"/>
-      <w:r>
-        <w:rPr>
-          <w:lang w:val="es-ES"/>
-        </w:rPr>
-        <w:t>:</w:t>
+        <w:t>Entre sus principales características se puede mencionar:</w:t>
       </w:r>
     </w:p>
     <w:p>
@@ -3136,9 +3861,8 @@
       <w:r>
         <w:rPr>
           <w:noProof/>
-          <w:lang w:eastAsia="es-PE"/>
-        </w:rPr>
-        <w:lastRenderedPageBreak/>
+          <w:lang w:val="es-ES" w:eastAsia="es-ES"/>
+        </w:rPr>
         <w:drawing>
           <wp:inline distT="0" distB="0" distL="0" distR="0">
             <wp:extent cx="5178056" cy="3902149"/>
@@ -3157,10 +3881,10 @@
                     </pic:cNvPicPr>
                   </pic:nvPicPr>
                   <pic:blipFill>
-                    <a:blip r:embed="rId6" cstate="print">
+                    <a:blip r:embed="rId9" cstate="print">
                       <a:extLst>
                         <a:ext uri="{28A0092B-C50C-407E-A947-70E740481C1C}">
-                          <a14:useLocalDpi xmlns:a14="http://schemas.microsoft.com/office/drawing/2010/main" xmlns:wps="http://schemas.microsoft.com/office/word/2010/wordprocessingShape" xmlns:wpi="http://schemas.microsoft.com/office/word/2010/wordprocessingInk" xmlns:wpg="http://schemas.microsoft.com/office/word/2010/wordprocessingGroup" xmlns:w14="http://schemas.microsoft.com/office/word/2010/wordml" xmlns:w="http://schemas.openxmlformats.org/wordprocessingml/2006/main" xmlns:w10="urn:schemas-microsoft-com:office:word" xmlns:wp14="http://schemas.microsoft.com/office/word/2010/wordprocessingDrawing" xmlns:v="urn:schemas-microsoft-com:vml" xmlns:o="urn:schemas-microsoft-com:office:office" xmlns:mc="http://schemas.openxmlformats.org/markup-compatibility/2006" xmlns:wpc="http://schemas.microsoft.com/office/word/2010/wordprocessingCanvas" xmlns="" val="0"/>
+                          <a14:useLocalDpi xmlns:a14="http://schemas.microsoft.com/office/drawing/2010/main" val="0"/>
                         </a:ext>
                       </a:extLst>
                     </a:blip>
@@ -3212,6 +3936,7 @@
       </w:r>
     </w:p>
     <w:sectPr>
+      <w:footerReference w:type="default" r:id="rId10"/>
       <w:pgSz w:w="12240" w:h="15840"/>
       <w:pgMar w:top="1417" w:right="1701" w:bottom="1417" w:left="1701" w:header="708" w:footer="708" w:gutter="0"/>
       <w:cols w:space="708"/>
@@ -3221,8 +3946,104 @@
 </w:document>
 </file>
 
+<file path=word/endnotes.xml><?xml version="1.0" encoding="utf-8"?>
+<w:endnotes xmlns:wpc="http://schemas.microsoft.com/office/word/2010/wordprocessingCanvas" xmlns:mc="http://schemas.openxmlformats.org/markup-compatibility/2006" xmlns:o="urn:schemas-microsoft-com:office:office" xmlns:r="http://schemas.openxmlformats.org/officeDocument/2006/relationships" xmlns:m="http://schemas.openxmlformats.org/officeDocument/2006/math" xmlns:v="urn:schemas-microsoft-com:vml" xmlns:wp14="http://schemas.microsoft.com/office/word/2010/wordprocessingDrawing" xmlns:wp="http://schemas.openxmlformats.org/drawingml/2006/wordprocessingDrawing" xmlns:w10="urn:schemas-microsoft-com:office:word" xmlns:w="http://schemas.openxmlformats.org/wordprocessingml/2006/main" xmlns:w14="http://schemas.microsoft.com/office/word/2010/wordml" xmlns:wpg="http://schemas.microsoft.com/office/word/2010/wordprocessingGroup" xmlns:wpi="http://schemas.microsoft.com/office/word/2010/wordprocessingInk" xmlns:wne="http://schemas.microsoft.com/office/word/2006/wordml" xmlns:wps="http://schemas.microsoft.com/office/word/2010/wordprocessingShape" mc:Ignorable="w14 wp14">
+  <w:endnote w:type="separator" w:id="-1">
+    <w:p>
+      <w:pPr>
+        <w:spacing w:after="0" w:line="240" w:lineRule="auto"/>
+      </w:pPr>
+      <w:r>
+        <w:separator/>
+      </w:r>
+    </w:p>
+  </w:endnote>
+  <w:endnote w:type="continuationSeparator" w:id="0">
+    <w:p>
+      <w:pPr>
+        <w:spacing w:after="0" w:line="240" w:lineRule="auto"/>
+      </w:pPr>
+      <w:r>
+        <w:continuationSeparator/>
+      </w:r>
+    </w:p>
+  </w:endnote>
+</w:endnotes>
+</file>
+
+<file path=word/footer1.xml><?xml version="1.0" encoding="utf-8"?>
+<w:ftr xmlns:wpc="http://schemas.microsoft.com/office/word/2010/wordprocessingCanvas" xmlns:mc="http://schemas.openxmlformats.org/markup-compatibility/2006" xmlns:o="urn:schemas-microsoft-com:office:office" xmlns:r="http://schemas.openxmlformats.org/officeDocument/2006/relationships" xmlns:m="http://schemas.openxmlformats.org/officeDocument/2006/math" xmlns:v="urn:schemas-microsoft-com:vml" xmlns:wp14="http://schemas.microsoft.com/office/word/2010/wordprocessingDrawing" xmlns:wp="http://schemas.openxmlformats.org/drawingml/2006/wordprocessingDrawing" xmlns:w10="urn:schemas-microsoft-com:office:word" xmlns:w="http://schemas.openxmlformats.org/wordprocessingml/2006/main" xmlns:w14="http://schemas.microsoft.com/office/word/2010/wordml" xmlns:wpg="http://schemas.microsoft.com/office/word/2010/wordprocessingGroup" xmlns:wpi="http://schemas.microsoft.com/office/word/2010/wordprocessingInk" xmlns:wne="http://schemas.microsoft.com/office/word/2006/wordml" xmlns:wps="http://schemas.microsoft.com/office/word/2010/wordprocessingShape" mc:Ignorable="w14 wp14">
+  <w:sdt>
+    <w:sdtPr>
+      <w:id w:val="149030170"/>
+      <w:docPartObj>
+        <w:docPartGallery w:val="Page Numbers (Bottom of Page)"/>
+        <w:docPartUnique/>
+      </w:docPartObj>
+    </w:sdtPr>
+    <w:sdtContent>
+      <w:p>
+        <w:pPr>
+          <w:pStyle w:val="Piedepgina"/>
+          <w:jc w:val="right"/>
+        </w:pPr>
+        <w:r>
+          <w:fldChar w:fldCharType="begin"/>
+        </w:r>
+        <w:r>
+          <w:instrText>PAGE   \* MERGEFORMAT</w:instrText>
+        </w:r>
+        <w:r>
+          <w:fldChar w:fldCharType="separate"/>
+        </w:r>
+        <w:r>
+          <w:rPr>
+            <w:noProof/>
+            <w:lang w:val="es-ES"/>
+          </w:rPr>
+          <w:t>1</w:t>
+        </w:r>
+        <w:r>
+          <w:fldChar w:fldCharType="end"/>
+        </w:r>
+      </w:p>
+    </w:sdtContent>
+  </w:sdt>
+  <w:p>
+    <w:pPr>
+      <w:pStyle w:val="Piedepgina"/>
+    </w:pPr>
+  </w:p>
+</w:ftr>
+</file>
+
+<file path=word/footnotes.xml><?xml version="1.0" encoding="utf-8"?>
+<w:footnotes xmlns:wpc="http://schemas.microsoft.com/office/word/2010/wordprocessingCanvas" xmlns:mc="http://schemas.openxmlformats.org/markup-compatibility/2006" xmlns:o="urn:schemas-microsoft-com:office:office" xmlns:r="http://schemas.openxmlformats.org/officeDocument/2006/relationships" xmlns:m="http://schemas.openxmlformats.org/officeDocument/2006/math" xmlns:v="urn:schemas-microsoft-com:vml" xmlns:wp14="http://schemas.microsoft.com/office/word/2010/wordprocessingDrawing" xmlns:wp="http://schemas.openxmlformats.org/drawingml/2006/wordprocessingDrawing" xmlns:w10="urn:schemas-microsoft-com:office:word" xmlns:w="http://schemas.openxmlformats.org/wordprocessingml/2006/main" xmlns:w14="http://schemas.microsoft.com/office/word/2010/wordml" xmlns:wpg="http://schemas.microsoft.com/office/word/2010/wordprocessingGroup" xmlns:wpi="http://schemas.microsoft.com/office/word/2010/wordprocessingInk" xmlns:wne="http://schemas.microsoft.com/office/word/2006/wordml" xmlns:wps="http://schemas.microsoft.com/office/word/2010/wordprocessingShape" mc:Ignorable="w14 wp14">
+  <w:footnote w:type="separator" w:id="-1">
+    <w:p>
+      <w:pPr>
+        <w:spacing w:after="0" w:line="240" w:lineRule="auto"/>
+      </w:pPr>
+      <w:r>
+        <w:separator/>
+      </w:r>
+    </w:p>
+  </w:footnote>
+  <w:footnote w:type="continuationSeparator" w:id="0">
+    <w:p>
+      <w:pPr>
+        <w:spacing w:after="0" w:line="240" w:lineRule="auto"/>
+      </w:pPr>
+      <w:r>
+        <w:continuationSeparator/>
+      </w:r>
+    </w:p>
+  </w:footnote>
+</w:footnotes>
+</file>
+
 <file path=word/numbering.xml><?xml version="1.0" encoding="utf-8"?>
-<w:numbering xmlns:ve="http://schemas.openxmlformats.org/markup-compatibility/2006" xmlns:o="urn:schemas-microsoft-com:office:office" xmlns:r="http://schemas.openxmlformats.org/officeDocument/2006/relationships" xmlns:m="http://schemas.openxmlformats.org/officeDocument/2006/math" xmlns:v="urn:schemas-microsoft-com:vml" xmlns:wp="http://schemas.openxmlformats.org/drawingml/2006/wordprocessingDrawing" xmlns:w10="urn:schemas-microsoft-com:office:word" xmlns:w="http://schemas.openxmlformats.org/wordprocessingml/2006/main" xmlns:wne="http://schemas.microsoft.com/office/word/2006/wordml">
+<w:numbering xmlns:wpc="http://schemas.microsoft.com/office/word/2010/wordprocessingCanvas" xmlns:mc="http://schemas.openxmlformats.org/markup-compatibility/2006" xmlns:o="urn:schemas-microsoft-com:office:office" xmlns:r="http://schemas.openxmlformats.org/officeDocument/2006/relationships" xmlns:m="http://schemas.openxmlformats.org/officeDocument/2006/math" xmlns:v="urn:schemas-microsoft-com:vml" xmlns:wp14="http://schemas.microsoft.com/office/word/2010/wordprocessingDrawing" xmlns:wp="http://schemas.openxmlformats.org/drawingml/2006/wordprocessingDrawing" xmlns:w10="urn:schemas-microsoft-com:office:word" xmlns:w="http://schemas.openxmlformats.org/wordprocessingml/2006/main" xmlns:w14="http://schemas.microsoft.com/office/word/2010/wordml" xmlns:wpg="http://schemas.microsoft.com/office/word/2010/wordprocessingGroup" xmlns:wpi="http://schemas.microsoft.com/office/word/2010/wordprocessingInk" xmlns:wne="http://schemas.microsoft.com/office/word/2006/wordml" xmlns:wps="http://schemas.microsoft.com/office/word/2010/wordprocessingShape" mc:Ignorable="w14 wp14">
   <w:abstractNum w:abstractNumId="0">
     <w:nsid w:val="0A504729"/>
     <w:multiLevelType w:val="hybridMultilevel"/>
@@ -3233,7 +4054,7 @@
       <w:lvlText w:val="%1)"/>
       <w:lvlJc w:val="left"/>
       <w:pPr>
-        <w:ind w:left="720" w:hanging="360"/>
+        <w:ind w:left="1710" w:hanging="360"/>
       </w:pPr>
     </w:lvl>
     <w:lvl w:ilvl="1" w:tplc="280A0019" w:tentative="1">
@@ -3242,7 +4063,7 @@
       <w:lvlText w:val="%2."/>
       <w:lvlJc w:val="left"/>
       <w:pPr>
-        <w:ind w:left="1440" w:hanging="360"/>
+        <w:ind w:left="2430" w:hanging="360"/>
       </w:pPr>
     </w:lvl>
     <w:lvl w:ilvl="2" w:tplc="280A001B" w:tentative="1">
@@ -3251,7 +4072,7 @@
       <w:lvlText w:val="%3."/>
       <w:lvlJc w:val="right"/>
       <w:pPr>
-        <w:ind w:left="2160" w:hanging="180"/>
+        <w:ind w:left="3150" w:hanging="180"/>
       </w:pPr>
     </w:lvl>
     <w:lvl w:ilvl="3" w:tplc="280A000F" w:tentative="1">
@@ -3260,7 +4081,7 @@
       <w:lvlText w:val="%4."/>
       <w:lvlJc w:val="left"/>
       <w:pPr>
-        <w:ind w:left="2880" w:hanging="360"/>
+        <w:ind w:left="3870" w:hanging="360"/>
       </w:pPr>
     </w:lvl>
     <w:lvl w:ilvl="4" w:tplc="280A0019" w:tentative="1">
@@ -3269,7 +4090,7 @@
       <w:lvlText w:val="%5."/>
       <w:lvlJc w:val="left"/>
       <w:pPr>
-        <w:ind w:left="3600" w:hanging="360"/>
+        <w:ind w:left="4590" w:hanging="360"/>
       </w:pPr>
     </w:lvl>
     <w:lvl w:ilvl="5" w:tplc="280A001B" w:tentative="1">
@@ -3278,7 +4099,7 @@
       <w:lvlText w:val="%6."/>
       <w:lvlJc w:val="right"/>
       <w:pPr>
-        <w:ind w:left="4320" w:hanging="180"/>
+        <w:ind w:left="5310" w:hanging="180"/>
       </w:pPr>
     </w:lvl>
     <w:lvl w:ilvl="6" w:tplc="280A000F" w:tentative="1">
@@ -3287,7 +4108,7 @@
       <w:lvlText w:val="%7."/>
       <w:lvlJc w:val="left"/>
       <w:pPr>
-        <w:ind w:left="5040" w:hanging="360"/>
+        <w:ind w:left="6030" w:hanging="360"/>
       </w:pPr>
     </w:lvl>
     <w:lvl w:ilvl="7" w:tplc="280A0019" w:tentative="1">
@@ -3296,7 +4117,7 @@
       <w:lvlText w:val="%8."/>
       <w:lvlJc w:val="left"/>
       <w:pPr>
-        <w:ind w:left="5760" w:hanging="360"/>
+        <w:ind w:left="6750" w:hanging="360"/>
       </w:pPr>
     </w:lvl>
     <w:lvl w:ilvl="8" w:tplc="280A001B" w:tentative="1">
@@ -3305,7 +4126,7 @@
       <w:lvlText w:val="%9."/>
       <w:lvlJc w:val="right"/>
       <w:pPr>
-        <w:ind w:left="6480" w:hanging="180"/>
+        <w:ind w:left="7470" w:hanging="180"/>
       </w:pPr>
     </w:lvl>
   </w:abstractNum>
@@ -4141,6 +4962,178 @@
     </w:lvl>
   </w:abstractNum>
   <w:abstractNum w:abstractNumId="9">
+    <w:nsid w:val="1FED7853"/>
+    <w:multiLevelType w:val="hybridMultilevel"/>
+    <w:tmpl w:val="CF14E042"/>
+    <w:lvl w:ilvl="0" w:tplc="0C0A000F">
+      <w:start w:val="1"/>
+      <w:numFmt w:val="decimal"/>
+      <w:lvlText w:val="%1."/>
+      <w:lvlJc w:val="left"/>
+      <w:pPr>
+        <w:ind w:left="720" w:hanging="360"/>
+      </w:pPr>
+    </w:lvl>
+    <w:lvl w:ilvl="1" w:tplc="0C0A0019" w:tentative="1">
+      <w:start w:val="1"/>
+      <w:numFmt w:val="lowerLetter"/>
+      <w:lvlText w:val="%2."/>
+      <w:lvlJc w:val="left"/>
+      <w:pPr>
+        <w:ind w:left="1440" w:hanging="360"/>
+      </w:pPr>
+    </w:lvl>
+    <w:lvl w:ilvl="2" w:tplc="0C0A001B" w:tentative="1">
+      <w:start w:val="1"/>
+      <w:numFmt w:val="lowerRoman"/>
+      <w:lvlText w:val="%3."/>
+      <w:lvlJc w:val="right"/>
+      <w:pPr>
+        <w:ind w:left="2160" w:hanging="180"/>
+      </w:pPr>
+    </w:lvl>
+    <w:lvl w:ilvl="3" w:tplc="0C0A000F" w:tentative="1">
+      <w:start w:val="1"/>
+      <w:numFmt w:val="decimal"/>
+      <w:lvlText w:val="%4."/>
+      <w:lvlJc w:val="left"/>
+      <w:pPr>
+        <w:ind w:left="2880" w:hanging="360"/>
+      </w:pPr>
+    </w:lvl>
+    <w:lvl w:ilvl="4" w:tplc="0C0A0019" w:tentative="1">
+      <w:start w:val="1"/>
+      <w:numFmt w:val="lowerLetter"/>
+      <w:lvlText w:val="%5."/>
+      <w:lvlJc w:val="left"/>
+      <w:pPr>
+        <w:ind w:left="3600" w:hanging="360"/>
+      </w:pPr>
+    </w:lvl>
+    <w:lvl w:ilvl="5" w:tplc="0C0A001B" w:tentative="1">
+      <w:start w:val="1"/>
+      <w:numFmt w:val="lowerRoman"/>
+      <w:lvlText w:val="%6."/>
+      <w:lvlJc w:val="right"/>
+      <w:pPr>
+        <w:ind w:left="4320" w:hanging="180"/>
+      </w:pPr>
+    </w:lvl>
+    <w:lvl w:ilvl="6" w:tplc="0C0A000F" w:tentative="1">
+      <w:start w:val="1"/>
+      <w:numFmt w:val="decimal"/>
+      <w:lvlText w:val="%7."/>
+      <w:lvlJc w:val="left"/>
+      <w:pPr>
+        <w:ind w:left="5040" w:hanging="360"/>
+      </w:pPr>
+    </w:lvl>
+    <w:lvl w:ilvl="7" w:tplc="0C0A0019" w:tentative="1">
+      <w:start w:val="1"/>
+      <w:numFmt w:val="lowerLetter"/>
+      <w:lvlText w:val="%8."/>
+      <w:lvlJc w:val="left"/>
+      <w:pPr>
+        <w:ind w:left="5760" w:hanging="360"/>
+      </w:pPr>
+    </w:lvl>
+    <w:lvl w:ilvl="8" w:tplc="0C0A001B" w:tentative="1">
+      <w:start w:val="1"/>
+      <w:numFmt w:val="lowerRoman"/>
+      <w:lvlText w:val="%9."/>
+      <w:lvlJc w:val="right"/>
+      <w:pPr>
+        <w:ind w:left="6480" w:hanging="180"/>
+      </w:pPr>
+    </w:lvl>
+  </w:abstractNum>
+  <w:abstractNum w:abstractNumId="10">
+    <w:nsid w:val="215B5E60"/>
+    <w:multiLevelType w:val="hybridMultilevel"/>
+    <w:tmpl w:val="E1E4AC06"/>
+    <w:lvl w:ilvl="0" w:tplc="0C0A000F">
+      <w:start w:val="1"/>
+      <w:numFmt w:val="decimal"/>
+      <w:lvlText w:val="%1."/>
+      <w:lvlJc w:val="left"/>
+      <w:pPr>
+        <w:ind w:left="720" w:hanging="360"/>
+      </w:pPr>
+    </w:lvl>
+    <w:lvl w:ilvl="1" w:tplc="0C0A0019" w:tentative="1">
+      <w:start w:val="1"/>
+      <w:numFmt w:val="lowerLetter"/>
+      <w:lvlText w:val="%2."/>
+      <w:lvlJc w:val="left"/>
+      <w:pPr>
+        <w:ind w:left="1440" w:hanging="360"/>
+      </w:pPr>
+    </w:lvl>
+    <w:lvl w:ilvl="2" w:tplc="0C0A001B" w:tentative="1">
+      <w:start w:val="1"/>
+      <w:numFmt w:val="lowerRoman"/>
+      <w:lvlText w:val="%3."/>
+      <w:lvlJc w:val="right"/>
+      <w:pPr>
+        <w:ind w:left="2160" w:hanging="180"/>
+      </w:pPr>
+    </w:lvl>
+    <w:lvl w:ilvl="3" w:tplc="0C0A000F" w:tentative="1">
+      <w:start w:val="1"/>
+      <w:numFmt w:val="decimal"/>
+      <w:lvlText w:val="%4."/>
+      <w:lvlJc w:val="left"/>
+      <w:pPr>
+        <w:ind w:left="2880" w:hanging="360"/>
+      </w:pPr>
+    </w:lvl>
+    <w:lvl w:ilvl="4" w:tplc="0C0A0019" w:tentative="1">
+      <w:start w:val="1"/>
+      <w:numFmt w:val="lowerLetter"/>
+      <w:lvlText w:val="%5."/>
+      <w:lvlJc w:val="left"/>
+      <w:pPr>
+        <w:ind w:left="3600" w:hanging="360"/>
+      </w:pPr>
+    </w:lvl>
+    <w:lvl w:ilvl="5" w:tplc="0C0A001B" w:tentative="1">
+      <w:start w:val="1"/>
+      <w:numFmt w:val="lowerRoman"/>
+      <w:lvlText w:val="%6."/>
+      <w:lvlJc w:val="right"/>
+      <w:pPr>
+        <w:ind w:left="4320" w:hanging="180"/>
+      </w:pPr>
+    </w:lvl>
+    <w:lvl w:ilvl="6" w:tplc="0C0A000F" w:tentative="1">
+      <w:start w:val="1"/>
+      <w:numFmt w:val="decimal"/>
+      <w:lvlText w:val="%7."/>
+      <w:lvlJc w:val="left"/>
+      <w:pPr>
+        <w:ind w:left="5040" w:hanging="360"/>
+      </w:pPr>
+    </w:lvl>
+    <w:lvl w:ilvl="7" w:tplc="0C0A0019" w:tentative="1">
+      <w:start w:val="1"/>
+      <w:numFmt w:val="lowerLetter"/>
+      <w:lvlText w:val="%8."/>
+      <w:lvlJc w:val="left"/>
+      <w:pPr>
+        <w:ind w:left="5760" w:hanging="360"/>
+      </w:pPr>
+    </w:lvl>
+    <w:lvl w:ilvl="8" w:tplc="0C0A001B" w:tentative="1">
+      <w:start w:val="1"/>
+      <w:numFmt w:val="lowerRoman"/>
+      <w:lvlText w:val="%9."/>
+      <w:lvlJc w:val="right"/>
+      <w:pPr>
+        <w:ind w:left="6480" w:hanging="180"/>
+      </w:pPr>
+    </w:lvl>
+  </w:abstractNum>
+  <w:abstractNum w:abstractNumId="11">
     <w:nsid w:val="21E20597"/>
     <w:multiLevelType w:val="hybridMultilevel"/>
     <w:tmpl w:val="6218CDF0"/>
@@ -4226,7 +5219,7 @@
       </w:pPr>
     </w:lvl>
   </w:abstractNum>
-  <w:abstractNum w:abstractNumId="10">
+  <w:abstractNum w:abstractNumId="12">
     <w:nsid w:val="22611A09"/>
     <w:multiLevelType w:val="hybridMultilevel"/>
     <w:tmpl w:val="AD1A3C8A"/>
@@ -4312,7 +5305,7 @@
       </w:pPr>
     </w:lvl>
   </w:abstractNum>
-  <w:abstractNum w:abstractNumId="11">
+  <w:abstractNum w:abstractNumId="13">
     <w:nsid w:val="24ED6073"/>
     <w:multiLevelType w:val="multilevel"/>
     <w:tmpl w:val="DF601D64"/>
@@ -4432,7 +5425,7 @@
       </w:rPr>
     </w:lvl>
   </w:abstractNum>
-  <w:abstractNum w:abstractNumId="12">
+  <w:abstractNum w:abstractNumId="14">
     <w:nsid w:val="2F267632"/>
     <w:multiLevelType w:val="hybridMultilevel"/>
     <w:tmpl w:val="456811BE"/>
@@ -4545,7 +5538,7 @@
       </w:rPr>
     </w:lvl>
   </w:abstractNum>
-  <w:abstractNum w:abstractNumId="13">
+  <w:abstractNum w:abstractNumId="15">
     <w:nsid w:val="4511637C"/>
     <w:multiLevelType w:val="hybridMultilevel"/>
     <w:tmpl w:val="9FDAE5CA"/>
@@ -4658,7 +5651,7 @@
       </w:rPr>
     </w:lvl>
   </w:abstractNum>
-  <w:abstractNum w:abstractNumId="14">
+  <w:abstractNum w:abstractNumId="16">
     <w:nsid w:val="474608D9"/>
     <w:multiLevelType w:val="multilevel"/>
     <w:tmpl w:val="280A001F"/>
@@ -4744,7 +5737,93 @@
       </w:pPr>
     </w:lvl>
   </w:abstractNum>
-  <w:abstractNum w:abstractNumId="15">
+  <w:abstractNum w:abstractNumId="17">
+    <w:nsid w:val="492254BC"/>
+    <w:multiLevelType w:val="hybridMultilevel"/>
+    <w:tmpl w:val="D520B460"/>
+    <w:lvl w:ilvl="0" w:tplc="0C0A0019">
+      <w:start w:val="1"/>
+      <w:numFmt w:val="lowerLetter"/>
+      <w:lvlText w:val="%1."/>
+      <w:lvlJc w:val="left"/>
+      <w:pPr>
+        <w:ind w:left="1776" w:hanging="360"/>
+      </w:pPr>
+    </w:lvl>
+    <w:lvl w:ilvl="1" w:tplc="0C0A0019" w:tentative="1">
+      <w:start w:val="1"/>
+      <w:numFmt w:val="lowerLetter"/>
+      <w:lvlText w:val="%2."/>
+      <w:lvlJc w:val="left"/>
+      <w:pPr>
+        <w:ind w:left="2496" w:hanging="360"/>
+      </w:pPr>
+    </w:lvl>
+    <w:lvl w:ilvl="2" w:tplc="0C0A001B" w:tentative="1">
+      <w:start w:val="1"/>
+      <w:numFmt w:val="lowerRoman"/>
+      <w:lvlText w:val="%3."/>
+      <w:lvlJc w:val="right"/>
+      <w:pPr>
+        <w:ind w:left="3216" w:hanging="180"/>
+      </w:pPr>
+    </w:lvl>
+    <w:lvl w:ilvl="3" w:tplc="0C0A000F" w:tentative="1">
+      <w:start w:val="1"/>
+      <w:numFmt w:val="decimal"/>
+      <w:lvlText w:val="%4."/>
+      <w:lvlJc w:val="left"/>
+      <w:pPr>
+        <w:ind w:left="3936" w:hanging="360"/>
+      </w:pPr>
+    </w:lvl>
+    <w:lvl w:ilvl="4" w:tplc="0C0A0019" w:tentative="1">
+      <w:start w:val="1"/>
+      <w:numFmt w:val="lowerLetter"/>
+      <w:lvlText w:val="%5."/>
+      <w:lvlJc w:val="left"/>
+      <w:pPr>
+        <w:ind w:left="4656" w:hanging="360"/>
+      </w:pPr>
+    </w:lvl>
+    <w:lvl w:ilvl="5" w:tplc="0C0A001B" w:tentative="1">
+      <w:start w:val="1"/>
+      <w:numFmt w:val="lowerRoman"/>
+      <w:lvlText w:val="%6."/>
+      <w:lvlJc w:val="right"/>
+      <w:pPr>
+        <w:ind w:left="5376" w:hanging="180"/>
+      </w:pPr>
+    </w:lvl>
+    <w:lvl w:ilvl="6" w:tplc="0C0A000F" w:tentative="1">
+      <w:start w:val="1"/>
+      <w:numFmt w:val="decimal"/>
+      <w:lvlText w:val="%7."/>
+      <w:lvlJc w:val="left"/>
+      <w:pPr>
+        <w:ind w:left="6096" w:hanging="360"/>
+      </w:pPr>
+    </w:lvl>
+    <w:lvl w:ilvl="7" w:tplc="0C0A0019" w:tentative="1">
+      <w:start w:val="1"/>
+      <w:numFmt w:val="lowerLetter"/>
+      <w:lvlText w:val="%8."/>
+      <w:lvlJc w:val="left"/>
+      <w:pPr>
+        <w:ind w:left="6816" w:hanging="360"/>
+      </w:pPr>
+    </w:lvl>
+    <w:lvl w:ilvl="8" w:tplc="0C0A001B" w:tentative="1">
+      <w:start w:val="1"/>
+      <w:numFmt w:val="lowerRoman"/>
+      <w:lvlText w:val="%9."/>
+      <w:lvlJc w:val="right"/>
+      <w:pPr>
+        <w:ind w:left="7536" w:hanging="180"/>
+      </w:pPr>
+    </w:lvl>
+  </w:abstractNum>
+  <w:abstractNum w:abstractNumId="18">
     <w:nsid w:val="4A850431"/>
     <w:multiLevelType w:val="hybridMultilevel"/>
     <w:tmpl w:val="A5CACA22"/>
@@ -4856,7 +5935,7 @@
       </w:rPr>
     </w:lvl>
   </w:abstractNum>
-  <w:abstractNum w:abstractNumId="16">
+  <w:abstractNum w:abstractNumId="19">
     <w:nsid w:val="5DB53866"/>
     <w:multiLevelType w:val="hybridMultilevel"/>
     <w:tmpl w:val="CBD8B7B8"/>
@@ -4969,7 +6048,7 @@
       </w:rPr>
     </w:lvl>
   </w:abstractNum>
-  <w:abstractNum w:abstractNumId="17">
+  <w:abstractNum w:abstractNumId="20">
     <w:nsid w:val="61D7507F"/>
     <w:multiLevelType w:val="hybridMultilevel"/>
     <w:tmpl w:val="A1DC2076"/>
@@ -5055,7 +6134,7 @@
       </w:pPr>
     </w:lvl>
   </w:abstractNum>
-  <w:abstractNum w:abstractNumId="18">
+  <w:abstractNum w:abstractNumId="21">
     <w:nsid w:val="62580501"/>
     <w:multiLevelType w:val="hybridMultilevel"/>
     <w:tmpl w:val="CA22F59E"/>
@@ -5168,7 +6247,7 @@
       </w:rPr>
     </w:lvl>
   </w:abstractNum>
-  <w:abstractNum w:abstractNumId="19">
+  <w:abstractNum w:abstractNumId="22">
     <w:nsid w:val="6904121D"/>
     <w:multiLevelType w:val="hybridMultilevel"/>
     <w:tmpl w:val="0B701A64"/>
@@ -5281,7 +6360,7 @@
       </w:rPr>
     </w:lvl>
   </w:abstractNum>
-  <w:abstractNum w:abstractNumId="20">
+  <w:abstractNum w:abstractNumId="23">
     <w:nsid w:val="698E34D9"/>
     <w:multiLevelType w:val="hybridMultilevel"/>
     <w:tmpl w:val="3FFABA62"/>
@@ -5367,7 +6446,93 @@
       </w:pPr>
     </w:lvl>
   </w:abstractNum>
-  <w:abstractNum w:abstractNumId="21">
+  <w:abstractNum w:abstractNumId="24">
+    <w:nsid w:val="6A767447"/>
+    <w:multiLevelType w:val="hybridMultilevel"/>
+    <w:tmpl w:val="55FC3194"/>
+    <w:lvl w:ilvl="0" w:tplc="0C0A0019">
+      <w:start w:val="1"/>
+      <w:numFmt w:val="lowerLetter"/>
+      <w:lvlText w:val="%1."/>
+      <w:lvlJc w:val="left"/>
+      <w:pPr>
+        <w:ind w:left="1776" w:hanging="360"/>
+      </w:pPr>
+    </w:lvl>
+    <w:lvl w:ilvl="1" w:tplc="0C0A0019" w:tentative="1">
+      <w:start w:val="1"/>
+      <w:numFmt w:val="lowerLetter"/>
+      <w:lvlText w:val="%2."/>
+      <w:lvlJc w:val="left"/>
+      <w:pPr>
+        <w:ind w:left="2496" w:hanging="360"/>
+      </w:pPr>
+    </w:lvl>
+    <w:lvl w:ilvl="2" w:tplc="0C0A001B" w:tentative="1">
+      <w:start w:val="1"/>
+      <w:numFmt w:val="lowerRoman"/>
+      <w:lvlText w:val="%3."/>
+      <w:lvlJc w:val="right"/>
+      <w:pPr>
+        <w:ind w:left="3216" w:hanging="180"/>
+      </w:pPr>
+    </w:lvl>
+    <w:lvl w:ilvl="3" w:tplc="0C0A000F" w:tentative="1">
+      <w:start w:val="1"/>
+      <w:numFmt w:val="decimal"/>
+      <w:lvlText w:val="%4."/>
+      <w:lvlJc w:val="left"/>
+      <w:pPr>
+        <w:ind w:left="3936" w:hanging="360"/>
+      </w:pPr>
+    </w:lvl>
+    <w:lvl w:ilvl="4" w:tplc="0C0A0019" w:tentative="1">
+      <w:start w:val="1"/>
+      <w:numFmt w:val="lowerLetter"/>
+      <w:lvlText w:val="%5."/>
+      <w:lvlJc w:val="left"/>
+      <w:pPr>
+        <w:ind w:left="4656" w:hanging="360"/>
+      </w:pPr>
+    </w:lvl>
+    <w:lvl w:ilvl="5" w:tplc="0C0A001B" w:tentative="1">
+      <w:start w:val="1"/>
+      <w:numFmt w:val="lowerRoman"/>
+      <w:lvlText w:val="%6."/>
+      <w:lvlJc w:val="right"/>
+      <w:pPr>
+        <w:ind w:left="5376" w:hanging="180"/>
+      </w:pPr>
+    </w:lvl>
+    <w:lvl w:ilvl="6" w:tplc="0C0A000F" w:tentative="1">
+      <w:start w:val="1"/>
+      <w:numFmt w:val="decimal"/>
+      <w:lvlText w:val="%7."/>
+      <w:lvlJc w:val="left"/>
+      <w:pPr>
+        <w:ind w:left="6096" w:hanging="360"/>
+      </w:pPr>
+    </w:lvl>
+    <w:lvl w:ilvl="7" w:tplc="0C0A0019" w:tentative="1">
+      <w:start w:val="1"/>
+      <w:numFmt w:val="lowerLetter"/>
+      <w:lvlText w:val="%8."/>
+      <w:lvlJc w:val="left"/>
+      <w:pPr>
+        <w:ind w:left="6816" w:hanging="360"/>
+      </w:pPr>
+    </w:lvl>
+    <w:lvl w:ilvl="8" w:tplc="0C0A001B" w:tentative="1">
+      <w:start w:val="1"/>
+      <w:numFmt w:val="lowerRoman"/>
+      <w:lvlText w:val="%9."/>
+      <w:lvlJc w:val="right"/>
+      <w:pPr>
+        <w:ind w:left="7536" w:hanging="180"/>
+      </w:pPr>
+    </w:lvl>
+  </w:abstractNum>
+  <w:abstractNum w:abstractNumId="25">
     <w:nsid w:val="717A2B52"/>
     <w:multiLevelType w:val="hybridMultilevel"/>
     <w:tmpl w:val="2174BA16"/>
@@ -5453,7 +6618,7 @@
       </w:pPr>
     </w:lvl>
   </w:abstractNum>
-  <w:abstractNum w:abstractNumId="22">
+  <w:abstractNum w:abstractNumId="26">
     <w:nsid w:val="72F87543"/>
     <w:multiLevelType w:val="hybridMultilevel"/>
     <w:tmpl w:val="C6C0687C"/>
@@ -5542,7 +6707,7 @@
       </w:pPr>
     </w:lvl>
   </w:abstractNum>
-  <w:abstractNum w:abstractNumId="23">
+  <w:abstractNum w:abstractNumId="27">
     <w:nsid w:val="7463493D"/>
     <w:multiLevelType w:val="hybridMultilevel"/>
     <w:tmpl w:val="E3B091A6"/>
@@ -5628,7 +6793,7 @@
       </w:pPr>
     </w:lvl>
   </w:abstractNum>
-  <w:abstractNum w:abstractNumId="24">
+  <w:abstractNum w:abstractNumId="28">
     <w:nsid w:val="75A87A79"/>
     <w:multiLevelType w:val="hybridMultilevel"/>
     <w:tmpl w:val="93C46DCC"/>
@@ -5741,7 +6906,7 @@
       </w:rPr>
     </w:lvl>
   </w:abstractNum>
-  <w:abstractNum w:abstractNumId="25">
+  <w:abstractNum w:abstractNumId="29">
     <w:nsid w:val="7C17614E"/>
     <w:multiLevelType w:val="hybridMultilevel"/>
     <w:tmpl w:val="82987B0C"/>
@@ -5861,13 +7026,13 @@
     <w:abstractNumId w:val="2"/>
   </w:num>
   <w:num w:numId="3">
-    <w:abstractNumId w:val="18"/>
+    <w:abstractNumId w:val="21"/>
   </w:num>
   <w:num w:numId="4">
-    <w:abstractNumId w:val="22"/>
+    <w:abstractNumId w:val="26"/>
   </w:num>
   <w:num w:numId="5">
-    <w:abstractNumId w:val="9"/>
+    <w:abstractNumId w:val="11"/>
   </w:num>
   <w:num w:numId="6">
     <w:abstractNumId w:val="6"/>
@@ -5876,25 +7041,25 @@
     <w:abstractNumId w:val="5"/>
   </w:num>
   <w:num w:numId="8">
-    <w:abstractNumId w:val="15"/>
+    <w:abstractNumId w:val="18"/>
   </w:num>
   <w:num w:numId="9">
-    <w:abstractNumId w:val="11"/>
+    <w:abstractNumId w:val="13"/>
   </w:num>
   <w:num w:numId="10">
-    <w:abstractNumId w:val="20"/>
+    <w:abstractNumId w:val="23"/>
   </w:num>
   <w:num w:numId="11">
-    <w:abstractNumId w:val="21"/>
+    <w:abstractNumId w:val="25"/>
   </w:num>
   <w:num w:numId="12">
     <w:abstractNumId w:val="4"/>
   </w:num>
   <w:num w:numId="13">
-    <w:abstractNumId w:val="17"/>
+    <w:abstractNumId w:val="20"/>
   </w:num>
   <w:num w:numId="14">
-    <w:abstractNumId w:val="23"/>
+    <w:abstractNumId w:val="27"/>
   </w:num>
   <w:num w:numId="15">
     <w:abstractNumId w:val="0"/>
@@ -5903,40 +7068,52 @@
     <w:abstractNumId w:val="1"/>
   </w:num>
   <w:num w:numId="17">
-    <w:abstractNumId w:val="14"/>
+    <w:abstractNumId w:val="16"/>
   </w:num>
   <w:num w:numId="18">
-    <w:abstractNumId w:val="10"/>
+    <w:abstractNumId w:val="12"/>
   </w:num>
   <w:num w:numId="19">
     <w:abstractNumId w:val="8"/>
   </w:num>
   <w:num w:numId="20">
-    <w:abstractNumId w:val="16"/>
+    <w:abstractNumId w:val="19"/>
   </w:num>
   <w:num w:numId="21">
     <w:abstractNumId w:val="3"/>
   </w:num>
   <w:num w:numId="22">
-    <w:abstractNumId w:val="19"/>
+    <w:abstractNumId w:val="22"/>
   </w:num>
   <w:num w:numId="23">
-    <w:abstractNumId w:val="25"/>
+    <w:abstractNumId w:val="29"/>
   </w:num>
   <w:num w:numId="24">
-    <w:abstractNumId w:val="12"/>
+    <w:abstractNumId w:val="14"/>
   </w:num>
   <w:num w:numId="25">
-    <w:abstractNumId w:val="13"/>
+    <w:abstractNumId w:val="15"/>
   </w:num>
   <w:num w:numId="26">
+    <w:abstractNumId w:val="28"/>
+  </w:num>
+  <w:num w:numId="27">
+    <w:abstractNumId w:val="9"/>
+  </w:num>
+  <w:num w:numId="28">
+    <w:abstractNumId w:val="10"/>
+  </w:num>
+  <w:num w:numId="29">
+    <w:abstractNumId w:val="17"/>
+  </w:num>
+  <w:num w:numId="30">
     <w:abstractNumId w:val="24"/>
   </w:num>
 </w:numbering>
 </file>
 
 <file path=word/styles.xml><?xml version="1.0" encoding="utf-8"?>
-<w:styles xmlns:r="http://schemas.openxmlformats.org/officeDocument/2006/relationships" xmlns:w="http://schemas.openxmlformats.org/wordprocessingml/2006/main">
+<w:styles xmlns:mc="http://schemas.openxmlformats.org/markup-compatibility/2006" xmlns:r="http://schemas.openxmlformats.org/officeDocument/2006/relationships" xmlns:w="http://schemas.openxmlformats.org/wordprocessingml/2006/main" xmlns:w14="http://schemas.microsoft.com/office/word/2010/wordml" mc:Ignorable="w14">
   <w:docDefaults>
     <w:rPrDefault>
       <w:rPr>
@@ -6096,6 +7273,49 @@
     <w:qFormat/>
     <w:rsid w:val="00942349"/>
   </w:style>
+  <w:style w:type="paragraph" w:styleId="Ttulo1">
+    <w:name w:val="heading 1"/>
+    <w:basedOn w:val="Normal"/>
+    <w:next w:val="Normal"/>
+    <w:link w:val="Ttulo1Car"/>
+    <w:uiPriority w:val="9"/>
+    <w:qFormat/>
+    <w:rsid w:val="00E47FBB"/>
+    <w:pPr>
+      <w:keepNext/>
+      <w:keepLines/>
+      <w:spacing w:before="480" w:after="0"/>
+      <w:outlineLvl w:val="0"/>
+    </w:pPr>
+    <w:rPr>
+      <w:rFonts w:asciiTheme="majorHAnsi" w:eastAsiaTheme="majorEastAsia" w:hAnsiTheme="majorHAnsi" w:cstheme="majorBidi"/>
+      <w:b/>
+      <w:bCs/>
+      <w:szCs w:val="28"/>
+    </w:rPr>
+  </w:style>
+  <w:style w:type="paragraph" w:styleId="Ttulo2">
+    <w:name w:val="heading 2"/>
+    <w:basedOn w:val="Normal"/>
+    <w:next w:val="Normal"/>
+    <w:link w:val="Ttulo2Car"/>
+    <w:uiPriority w:val="9"/>
+    <w:unhideWhenUsed/>
+    <w:qFormat/>
+    <w:rsid w:val="00E47FBB"/>
+    <w:pPr>
+      <w:keepNext/>
+      <w:keepLines/>
+      <w:spacing w:before="200" w:after="0"/>
+      <w:outlineLvl w:val="1"/>
+    </w:pPr>
+    <w:rPr>
+      <w:rFonts w:asciiTheme="majorHAnsi" w:eastAsiaTheme="majorEastAsia" w:hAnsiTheme="majorHAnsi" w:cstheme="majorBidi"/>
+      <w:b/>
+      <w:bCs/>
+      <w:szCs w:val="26"/>
+    </w:rPr>
+  </w:style>
   <w:style w:type="character" w:default="1" w:styleId="Fuentedeprrafopredeter">
     <w:name w:val="Default Paragraph Font"/>
     <w:uiPriority w:val="1"/>
@@ -6107,7 +7327,6 @@
     <w:uiPriority w:val="99"/>
     <w:semiHidden/>
     <w:unhideWhenUsed/>
-    <w:qFormat/>
     <w:tblPr>
       <w:tblInd w:w="0" w:type="dxa"/>
       <w:tblCellMar>
@@ -6164,6 +7383,355 @@
       <w:sz w:val="16"/>
       <w:szCs w:val="16"/>
     </w:rPr>
+  </w:style>
+  <w:style w:type="character" w:customStyle="1" w:styleId="Ttulo1Car">
+    <w:name w:val="Título 1 Car"/>
+    <w:basedOn w:val="Fuentedeprrafopredeter"/>
+    <w:link w:val="Ttulo1"/>
+    <w:uiPriority w:val="9"/>
+    <w:rsid w:val="00E47FBB"/>
+    <w:rPr>
+      <w:rFonts w:asciiTheme="majorHAnsi" w:eastAsiaTheme="majorEastAsia" w:hAnsiTheme="majorHAnsi" w:cstheme="majorBidi"/>
+      <w:b/>
+      <w:bCs/>
+      <w:szCs w:val="28"/>
+    </w:rPr>
+  </w:style>
+  <w:style w:type="character" w:customStyle="1" w:styleId="Ttulo2Car">
+    <w:name w:val="Título 2 Car"/>
+    <w:basedOn w:val="Fuentedeprrafopredeter"/>
+    <w:link w:val="Ttulo2"/>
+    <w:uiPriority w:val="9"/>
+    <w:rsid w:val="00E47FBB"/>
+    <w:rPr>
+      <w:rFonts w:asciiTheme="majorHAnsi" w:eastAsiaTheme="majorEastAsia" w:hAnsiTheme="majorHAnsi" w:cstheme="majorBidi"/>
+      <w:b/>
+      <w:bCs/>
+      <w:szCs w:val="26"/>
+    </w:rPr>
+  </w:style>
+  <w:style w:type="paragraph" w:styleId="Ttulo">
+    <w:name w:val="Title"/>
+    <w:basedOn w:val="Normal"/>
+    <w:next w:val="Normal"/>
+    <w:link w:val="TtuloCar"/>
+    <w:uiPriority w:val="10"/>
+    <w:qFormat/>
+    <w:rsid w:val="00E47FBB"/>
+    <w:pPr>
+      <w:pBdr>
+        <w:bottom w:val="single" w:sz="8" w:space="4" w:color="4F81BD" w:themeColor="accent1"/>
+      </w:pBdr>
+      <w:spacing w:after="300" w:line="240" w:lineRule="auto"/>
+      <w:contextualSpacing/>
+    </w:pPr>
+    <w:rPr>
+      <w:rFonts w:asciiTheme="majorHAnsi" w:eastAsiaTheme="majorEastAsia" w:hAnsiTheme="majorHAnsi" w:cstheme="majorBidi"/>
+      <w:spacing w:val="5"/>
+      <w:kern w:val="28"/>
+      <w:szCs w:val="52"/>
+    </w:rPr>
+  </w:style>
+  <w:style w:type="character" w:customStyle="1" w:styleId="TtuloCar">
+    <w:name w:val="Título Car"/>
+    <w:basedOn w:val="Fuentedeprrafopredeter"/>
+    <w:link w:val="Ttulo"/>
+    <w:uiPriority w:val="10"/>
+    <w:rsid w:val="00E47FBB"/>
+    <w:rPr>
+      <w:rFonts w:asciiTheme="majorHAnsi" w:eastAsiaTheme="majorEastAsia" w:hAnsiTheme="majorHAnsi" w:cstheme="majorBidi"/>
+      <w:spacing w:val="5"/>
+      <w:kern w:val="28"/>
+      <w:szCs w:val="52"/>
+    </w:rPr>
+  </w:style>
+  <w:style w:type="paragraph" w:styleId="TtulodeTDC">
+    <w:name w:val="TOC Heading"/>
+    <w:basedOn w:val="Ttulo1"/>
+    <w:next w:val="Normal"/>
+    <w:uiPriority w:val="39"/>
+    <w:semiHidden/>
+    <w:unhideWhenUsed/>
+    <w:qFormat/>
+    <w:rsid w:val="00E47FBB"/>
+    <w:pPr>
+      <w:outlineLvl w:val="9"/>
+    </w:pPr>
+    <w:rPr>
+      <w:color w:val="365F91" w:themeColor="accent1" w:themeShade="BF"/>
+      <w:sz w:val="28"/>
+      <w:lang w:val="es-ES" w:eastAsia="es-ES"/>
+    </w:rPr>
+  </w:style>
+  <w:style w:type="paragraph" w:styleId="TDC1">
+    <w:name w:val="toc 1"/>
+    <w:basedOn w:val="Normal"/>
+    <w:next w:val="Normal"/>
+    <w:autoRedefine/>
+    <w:uiPriority w:val="39"/>
+    <w:unhideWhenUsed/>
+    <w:rsid w:val="00E47FBB"/>
+    <w:pPr>
+      <w:spacing w:after="100"/>
+    </w:pPr>
+  </w:style>
+  <w:style w:type="paragraph" w:styleId="TDC2">
+    <w:name w:val="toc 2"/>
+    <w:basedOn w:val="Normal"/>
+    <w:next w:val="Normal"/>
+    <w:autoRedefine/>
+    <w:uiPriority w:val="39"/>
+    <w:unhideWhenUsed/>
+    <w:rsid w:val="00E47FBB"/>
+    <w:pPr>
+      <w:spacing w:after="100"/>
+      <w:ind w:left="220"/>
+    </w:pPr>
+  </w:style>
+  <w:style w:type="character" w:styleId="Hipervnculo">
+    <w:name w:val="Hyperlink"/>
+    <w:basedOn w:val="Fuentedeprrafopredeter"/>
+    <w:uiPriority w:val="99"/>
+    <w:unhideWhenUsed/>
+    <w:rsid w:val="00E47FBB"/>
+    <w:rPr>
+      <w:color w:val="0000FF" w:themeColor="hyperlink"/>
+      <w:u w:val="single"/>
+    </w:rPr>
+  </w:style>
+  <w:style w:type="paragraph" w:styleId="Encabezado">
+    <w:name w:val="header"/>
+    <w:basedOn w:val="Normal"/>
+    <w:link w:val="EncabezadoCar"/>
+    <w:uiPriority w:val="99"/>
+    <w:unhideWhenUsed/>
+    <w:rsid w:val="00E47FBB"/>
+    <w:pPr>
+      <w:tabs>
+        <w:tab w:val="center" w:pos="4252"/>
+        <w:tab w:val="right" w:pos="8504"/>
+      </w:tabs>
+      <w:spacing w:after="0" w:line="240" w:lineRule="auto"/>
+    </w:pPr>
+  </w:style>
+  <w:style w:type="character" w:customStyle="1" w:styleId="EncabezadoCar">
+    <w:name w:val="Encabezado Car"/>
+    <w:basedOn w:val="Fuentedeprrafopredeter"/>
+    <w:link w:val="Encabezado"/>
+    <w:uiPriority w:val="99"/>
+    <w:rsid w:val="00E47FBB"/>
+  </w:style>
+  <w:style w:type="paragraph" w:styleId="Piedepgina">
+    <w:name w:val="footer"/>
+    <w:basedOn w:val="Normal"/>
+    <w:link w:val="PiedepginaCar"/>
+    <w:uiPriority w:val="99"/>
+    <w:unhideWhenUsed/>
+    <w:rsid w:val="00E47FBB"/>
+    <w:pPr>
+      <w:tabs>
+        <w:tab w:val="center" w:pos="4252"/>
+        <w:tab w:val="right" w:pos="8504"/>
+      </w:tabs>
+      <w:spacing w:after="0" w:line="240" w:lineRule="auto"/>
+    </w:pPr>
+  </w:style>
+  <w:style w:type="character" w:customStyle="1" w:styleId="PiedepginaCar">
+    <w:name w:val="Pie de página Car"/>
+    <w:basedOn w:val="Fuentedeprrafopredeter"/>
+    <w:link w:val="Piedepgina"/>
+    <w:uiPriority w:val="99"/>
+    <w:rsid w:val="00E47FBB"/>
+  </w:style>
+</w:styles>
+</file>
+
+<file path=word/stylesWithEffects.xml><?xml version="1.0" encoding="utf-8"?>
+<w:styles xmlns:wpc="http://schemas.microsoft.com/office/word/2010/wordprocessingCanvas" xmlns:mc="http://schemas.openxmlformats.org/markup-compatibility/2006" xmlns:o="urn:schemas-microsoft-com:office:office" xmlns:r="http://schemas.openxmlformats.org/officeDocument/2006/relationships" xmlns:m="http://schemas.openxmlformats.org/officeDocument/2006/math" xmlns:v="urn:schemas-microsoft-com:vml" xmlns:wp14="http://schemas.microsoft.com/office/word/2010/wordprocessingDrawing" xmlns:wp="http://schemas.openxmlformats.org/drawingml/2006/wordprocessingDrawing" xmlns:w10="urn:schemas-microsoft-com:office:word" xmlns:w="http://schemas.openxmlformats.org/wordprocessingml/2006/main" xmlns:w14="http://schemas.microsoft.com/office/word/2010/wordml" xmlns:wpg="http://schemas.microsoft.com/office/word/2010/wordprocessingGroup" xmlns:wpi="http://schemas.microsoft.com/office/word/2010/wordprocessingInk" xmlns:wne="http://schemas.microsoft.com/office/word/2006/wordml" xmlns:wps="http://schemas.microsoft.com/office/word/2010/wordprocessingShape" mc:Ignorable="w14 wp14">
+  <w:docDefaults>
+    <w:rPrDefault>
+      <w:rPr>
+        <w:rFonts w:asciiTheme="minorHAnsi" w:eastAsiaTheme="minorEastAsia" w:hAnsiTheme="minorHAnsi" w:cstheme="minorBidi"/>
+        <w:sz w:val="22"/>
+        <w:szCs w:val="22"/>
+        <w:lang w:val="es-ES" w:eastAsia="es-ES" w:bidi="ar-SA"/>
+      </w:rPr>
+    </w:rPrDefault>
+    <w:pPrDefault>
+      <w:pPr>
+        <w:spacing w:after="200" w:line="276" w:lineRule="auto"/>
+      </w:pPr>
+    </w:pPrDefault>
+  </w:docDefaults>
+  <w:latentStyles w:defLockedState="0" w:defUIPriority="99" w:defSemiHidden="1" w:defUnhideWhenUsed="1" w:defQFormat="0" w:count="267">
+    <w:lsdException w:name="Normal" w:semiHidden="0" w:uiPriority="0" w:unhideWhenUsed="0" w:qFormat="1"/>
+    <w:lsdException w:name="heading 1" w:semiHidden="0" w:uiPriority="9" w:unhideWhenUsed="0" w:qFormat="1"/>
+    <w:lsdException w:name="heading 2" w:uiPriority="9" w:qFormat="1"/>
+    <w:lsdException w:name="heading 3" w:uiPriority="9" w:qFormat="1"/>
+    <w:lsdException w:name="heading 4" w:uiPriority="9" w:qFormat="1"/>
+    <w:lsdException w:name="heading 5" w:uiPriority="9" w:qFormat="1"/>
+    <w:lsdException w:name="heading 6" w:uiPriority="9" w:qFormat="1"/>
+    <w:lsdException w:name="heading 7" w:uiPriority="9" w:qFormat="1"/>
+    <w:lsdException w:name="heading 8" w:uiPriority="9" w:qFormat="1"/>
+    <w:lsdException w:name="heading 9" w:uiPriority="9" w:qFormat="1"/>
+    <w:lsdException w:name="toc 1" w:uiPriority="39"/>
+    <w:lsdException w:name="toc 2" w:uiPriority="39"/>
+    <w:lsdException w:name="toc 3" w:uiPriority="39"/>
+    <w:lsdException w:name="toc 4" w:uiPriority="39"/>
+    <w:lsdException w:name="toc 5" w:uiPriority="39"/>
+    <w:lsdException w:name="toc 6" w:uiPriority="39"/>
+    <w:lsdException w:name="toc 7" w:uiPriority="39"/>
+    <w:lsdException w:name="toc 8" w:uiPriority="39"/>
+    <w:lsdException w:name="toc 9" w:uiPriority="39"/>
+    <w:lsdException w:name="caption" w:uiPriority="35" w:qFormat="1"/>
+    <w:lsdException w:name="Title" w:semiHidden="0" w:uiPriority="10" w:unhideWhenUsed="0" w:qFormat="1"/>
+    <w:lsdException w:name="Default Paragraph Font" w:uiPriority="1"/>
+    <w:lsdException w:name="Subtitle" w:semiHidden="0" w:uiPriority="11" w:unhideWhenUsed="0" w:qFormat="1"/>
+    <w:lsdException w:name="Strong" w:semiHidden="0" w:uiPriority="22" w:unhideWhenUsed="0" w:qFormat="1"/>
+    <w:lsdException w:name="Emphasis" w:semiHidden="0" w:uiPriority="20" w:unhideWhenUsed="0" w:qFormat="1"/>
+    <w:lsdException w:name="Table Grid" w:semiHidden="0" w:uiPriority="59" w:unhideWhenUsed="0"/>
+    <w:lsdException w:name="Placeholder Text" w:unhideWhenUsed="0"/>
+    <w:lsdException w:name="No Spacing" w:semiHidden="0" w:uiPriority="1" w:unhideWhenUsed="0" w:qFormat="1"/>
+    <w:lsdException w:name="Light Shading" w:semiHidden="0" w:uiPriority="60" w:unhideWhenUsed="0"/>
+    <w:lsdException w:name="Light List" w:semiHidden="0" w:uiPriority="61" w:unhideWhenUsed="0"/>
+    <w:lsdException w:name="Light Grid" w:semiHidden="0" w:uiPriority="62" w:unhideWhenUsed="0"/>
+    <w:lsdException w:name="Medium Shading 1" w:semiHidden="0" w:uiPriority="63" w:unhideWhenUsed="0"/>
+    <w:lsdException w:name="Medium Shading 2" w:semiHidden="0" w:uiPriority="64" w:unhideWhenUsed="0"/>
+    <w:lsdException w:name="Medium List 1" w:semiHidden="0" w:uiPriority="65" w:unhideWhenUsed="0"/>
+    <w:lsdException w:name="Medium List 2" w:semiHidden="0" w:uiPriority="66" w:unhideWhenUsed="0"/>
+    <w:lsdException w:name="Medium Grid 1" w:semiHidden="0" w:uiPriority="67" w:unhideWhenUsed="0"/>
+    <w:lsdException w:name="Medium Grid 2" w:semiHidden="0" w:uiPriority="68" w:unhideWhenUsed="0"/>
+    <w:lsdException w:name="Medium Grid 3" w:semiHidden="0" w:uiPriority="69" w:unhideWhenUsed="0"/>
+    <w:lsdException w:name="Dark List" w:semiHidden="0" w:uiPriority="70" w:unhideWhenUsed="0"/>
+    <w:lsdException w:name="Colorful Shading" w:semiHidden="0" w:uiPriority="71" w:unhideWhenUsed="0"/>
+    <w:lsdException w:name="Colorful List" w:semiHidden="0" w:uiPriority="72" w:unhideWhenUsed="0"/>
+    <w:lsdException w:name="Colorful Grid" w:semiHidden="0" w:uiPriority="73" w:unhideWhenUsed="0"/>
+    <w:lsdException w:name="Light Shading Accent 1" w:semiHidden="0" w:uiPriority="60" w:unhideWhenUsed="0"/>
+    <w:lsdException w:name="Light List Accent 1" w:semiHidden="0" w:uiPriority="61" w:unhideWhenUsed="0"/>
+    <w:lsdException w:name="Light Grid Accent 1" w:semiHidden="0" w:uiPriority="62" w:unhideWhenUsed="0"/>
+    <w:lsdException w:name="Medium Shading 1 Accent 1" w:semiHidden="0" w:uiPriority="63" w:unhideWhenUsed="0"/>
+    <w:lsdException w:name="Medium Shading 2 Accent 1" w:semiHidden="0" w:uiPriority="64" w:unhideWhenUsed="0"/>
+    <w:lsdException w:name="Medium List 1 Accent 1" w:semiHidden="0" w:uiPriority="65" w:unhideWhenUsed="0"/>
+    <w:lsdException w:name="Revision" w:unhideWhenUsed="0"/>
+    <w:lsdException w:name="List Paragraph" w:semiHidden="0" w:uiPriority="34" w:unhideWhenUsed="0" w:qFormat="1"/>
+    <w:lsdException w:name="Quote" w:semiHidden="0" w:uiPriority="29" w:unhideWhenUsed="0" w:qFormat="1"/>
+    <w:lsdException w:name="Intense Quote" w:semiHidden="0" w:uiPriority="30" w:unhideWhenUsed="0" w:qFormat="1"/>
+    <w:lsdException w:name="Medium List 2 Accent 1" w:semiHidden="0" w:uiPriority="66" w:unhideWhenUsed="0"/>
+    <w:lsdException w:name="Medium Grid 1 Accent 1" w:semiHidden="0" w:uiPriority="67" w:unhideWhenUsed="0"/>
+    <w:lsdException w:name="Medium Grid 2 Accent 1" w:semiHidden="0" w:uiPriority="68" w:unhideWhenUsed="0"/>
+    <w:lsdException w:name="Medium Grid 3 Accent 1" w:semiHidden="0" w:uiPriority="69" w:unhideWhenUsed="0"/>
+    <w:lsdException w:name="Dark List Accent 1" w:semiHidden="0" w:uiPriority="70" w:unhideWhenUsed="0"/>
+    <w:lsdException w:name="Colorful Shading Accent 1" w:semiHidden="0" w:uiPriority="71" w:unhideWhenUsed="0"/>
+    <w:lsdException w:name="Colorful List Accent 1" w:semiHidden="0" w:uiPriority="72" w:unhideWhenUsed="0"/>
+    <w:lsdException w:name="Colorful Grid Accent 1" w:semiHidden="0" w:uiPriority="73" w:unhideWhenUsed="0"/>
+    <w:lsdException w:name="Light Shading Accent 2" w:semiHidden="0" w:uiPriority="60" w:unhideWhenUsed="0"/>
+    <w:lsdException w:name="Light List Accent 2" w:semiHidden="0" w:uiPriority="61" w:unhideWhenUsed="0"/>
+    <w:lsdException w:name="Light Grid Accent 2" w:semiHidden="0" w:uiPriority="62" w:unhideWhenUsed="0"/>
+    <w:lsdException w:name="Medium Shading 1 Accent 2" w:semiHidden="0" w:uiPriority="63" w:unhideWhenUsed="0"/>
+    <w:lsdException w:name="Medium Shading 2 Accent 2" w:semiHidden="0" w:uiPriority="64" w:unhideWhenUsed="0"/>
+    <w:lsdException w:name="Medium List 1 Accent 2" w:semiHidden="0" w:uiPriority="65" w:unhideWhenUsed="0"/>
+    <w:lsdException w:name="Medium List 2 Accent 2" w:semiHidden="0" w:uiPriority="66" w:unhideWhenUsed="0"/>
+    <w:lsdException w:name="Medium Grid 1 Accent 2" w:semiHidden="0" w:uiPriority="67" w:unhideWhenUsed="0"/>
+    <w:lsdException w:name="Medium Grid 2 Accent 2" w:semiHidden="0" w:uiPriority="68" w:unhideWhenUsed="0"/>
+    <w:lsdException w:name="Medium Grid 3 Accent 2" w:semiHidden="0" w:uiPriority="69" w:unhideWhenUsed="0"/>
+    <w:lsdException w:name="Dark List Accent 2" w:semiHidden="0" w:uiPriority="70" w:unhideWhenUsed="0"/>
+    <w:lsdException w:name="Colorful Shading Accent 2" w:semiHidden="0" w:uiPriority="71" w:unhideWhenUsed="0"/>
+    <w:lsdException w:name="Colorful List Accent 2" w:semiHidden="0" w:uiPriority="72" w:unhideWhenUsed="0"/>
+    <w:lsdException w:name="Colorful Grid Accent 2" w:semiHidden="0" w:uiPriority="73" w:unhideWhenUsed="0"/>
+    <w:lsdException w:name="Light Shading Accent 3" w:semiHidden="0" w:uiPriority="60" w:unhideWhenUsed="0"/>
+    <w:lsdException w:name="Light List Accent 3" w:semiHidden="0" w:uiPriority="61" w:unhideWhenUsed="0"/>
+    <w:lsdException w:name="Light Grid Accent 3" w:semiHidden="0" w:uiPriority="62" w:unhideWhenUsed="0"/>
+    <w:lsdException w:name="Medium Shading 1 Accent 3" w:semiHidden="0" w:uiPriority="63" w:unhideWhenUsed="0"/>
+    <w:lsdException w:name="Medium Shading 2 Accent 3" w:semiHidden="0" w:uiPriority="64" w:unhideWhenUsed="0"/>
+    <w:lsdException w:name="Medium List 1 Accent 3" w:semiHidden="0" w:uiPriority="65" w:unhideWhenUsed="0"/>
+    <w:lsdException w:name="Medium List 2 Accent 3" w:semiHidden="0" w:uiPriority="66" w:unhideWhenUsed="0"/>
+    <w:lsdException w:name="Medium Grid 1 Accent 3" w:semiHidden="0" w:uiPriority="67" w:unhideWhenUsed="0"/>
+    <w:lsdException w:name="Medium Grid 2 Accent 3" w:semiHidden="0" w:uiPriority="68" w:unhideWhenUsed="0"/>
+    <w:lsdException w:name="Medium Grid 3 Accent 3" w:semiHidden="0" w:uiPriority="69" w:unhideWhenUsed="0"/>
+    <w:lsdException w:name="Dark List Accent 3" w:semiHidden="0" w:uiPriority="70" w:unhideWhenUsed="0"/>
+    <w:lsdException w:name="Colorful Shading Accent 3" w:semiHidden="0" w:uiPriority="71" w:unhideWhenUsed="0"/>
+    <w:lsdException w:name="Colorful List Accent 3" w:semiHidden="0" w:uiPriority="72" w:unhideWhenUsed="0"/>
+    <w:lsdException w:name="Colorful Grid Accent 3" w:semiHidden="0" w:uiPriority="73" w:unhideWhenUsed="0"/>
+    <w:lsdException w:name="Light Shading Accent 4" w:semiHidden="0" w:uiPriority="60" w:unhideWhenUsed="0"/>
+    <w:lsdException w:name="Light List Accent 4" w:semiHidden="0" w:uiPriority="61" w:unhideWhenUsed="0"/>
+    <w:lsdException w:name="Light Grid Accent 4" w:semiHidden="0" w:uiPriority="62" w:unhideWhenUsed="0"/>
+    <w:lsdException w:name="Medium Shading 1 Accent 4" w:semiHidden="0" w:uiPriority="63" w:unhideWhenUsed="0"/>
+    <w:lsdException w:name="Medium Shading 2 Accent 4" w:semiHidden="0" w:uiPriority="64" w:unhideWhenUsed="0"/>
+    <w:lsdException w:name="Medium List 1 Accent 4" w:semiHidden="0" w:uiPriority="65" w:unhideWhenUsed="0"/>
+    <w:lsdException w:name="Medium List 2 Accent 4" w:semiHidden="0" w:uiPriority="66" w:unhideWhenUsed="0"/>
+    <w:lsdException w:name="Medium Grid 1 Accent 4" w:semiHidden="0" w:uiPriority="67" w:unhideWhenUsed="0"/>
+    <w:lsdException w:name="Medium Grid 2 Accent 4" w:semiHidden="0" w:uiPriority="68" w:unhideWhenUsed="0"/>
+    <w:lsdException w:name="Medium Grid 3 Accent 4" w:semiHidden="0" w:uiPriority="69" w:unhideWhenUsed="0"/>
+    <w:lsdException w:name="Dark List Accent 4" w:semiHidden="0" w:uiPriority="70" w:unhideWhenUsed="0"/>
+    <w:lsdException w:name="Colorful Shading Accent 4" w:semiHidden="0" w:uiPriority="71" w:unhideWhenUsed="0"/>
+    <w:lsdException w:name="Colorful List Accent 4" w:semiHidden="0" w:uiPriority="72" w:unhideWhenUsed="0"/>
+    <w:lsdException w:name="Colorful Grid Accent 4" w:semiHidden="0" w:uiPriority="73" w:unhideWhenUsed="0"/>
+    <w:lsdException w:name="Light Shading Accent 5" w:semiHidden="0" w:uiPriority="60" w:unhideWhenUsed="0"/>
+    <w:lsdException w:name="Light List Accent 5" w:semiHidden="0" w:uiPriority="61" w:unhideWhenUsed="0"/>
+    <w:lsdException w:name="Light Grid Accent 5" w:semiHidden="0" w:uiPriority="62" w:unhideWhenUsed="0"/>
+    <w:lsdException w:name="Medium Shading 1 Accent 5" w:semiHidden="0" w:uiPriority="63" w:unhideWhenUsed="0"/>
+    <w:lsdException w:name="Medium Shading 2 Accent 5" w:semiHidden="0" w:uiPriority="64" w:unhideWhenUsed="0"/>
+    <w:lsdException w:name="Medium List 1 Accent 5" w:semiHidden="0" w:uiPriority="65" w:unhideWhenUsed="0"/>
+    <w:lsdException w:name="Medium List 2 Accent 5" w:semiHidden="0" w:uiPriority="66" w:unhideWhenUsed="0"/>
+    <w:lsdException w:name="Medium Grid 1 Accent 5" w:semiHidden="0" w:uiPriority="67" w:unhideWhenUsed="0"/>
+    <w:lsdException w:name="Medium Grid 2 Accent 5" w:semiHidden="0" w:uiPriority="68" w:unhideWhenUsed="0"/>
+    <w:lsdException w:name="Medium Grid 3 Accent 5" w:semiHidden="0" w:uiPriority="69" w:unhideWhenUsed="0"/>
+    <w:lsdException w:name="Dark List Accent 5" w:semiHidden="0" w:uiPriority="70" w:unhideWhenUsed="0"/>
+    <w:lsdException w:name="Colorful Shading Accent 5" w:semiHidden="0" w:uiPriority="71" w:unhideWhenUsed="0"/>
+    <w:lsdException w:name="Colorful List Accent 5" w:semiHidden="0" w:uiPriority="72" w:unhideWhenUsed="0"/>
+    <w:lsdException w:name="Colorful Grid Accent 5" w:semiHidden="0" w:uiPriority="73" w:unhideWhenUsed="0"/>
+    <w:lsdException w:name="Light Shading Accent 6" w:semiHidden="0" w:uiPriority="60" w:unhideWhenUsed="0"/>
+    <w:lsdException w:name="Light List Accent 6" w:semiHidden="0" w:uiPriority="61" w:unhideWhenUsed="0"/>
+    <w:lsdException w:name="Light Grid Accent 6" w:semiHidden="0" w:uiPriority="62" w:unhideWhenUsed="0"/>
+    <w:lsdException w:name="Medium Shading 1 Accent 6" w:semiHidden="0" w:uiPriority="63" w:unhideWhenUsed="0"/>
+    <w:lsdException w:name="Medium Shading 2 Accent 6" w:semiHidden="0" w:uiPriority="64" w:unhideWhenUsed="0"/>
+    <w:lsdException w:name="Medium List 1 Accent 6" w:semiHidden="0" w:uiPriority="65" w:unhideWhenUsed="0"/>
+    <w:lsdException w:name="Medium List 2 Accent 6" w:semiHidden="0" w:uiPriority="66" w:unhideWhenUsed="0"/>
+    <w:lsdException w:name="Medium Grid 1 Accent 6" w:semiHidden="0" w:uiPriority="67" w:unhideWhenUsed="0"/>
+    <w:lsdException w:name="Medium Grid 2 Accent 6" w:semiHidden="0" w:uiPriority="68" w:unhideWhenUsed="0"/>
+    <w:lsdException w:name="Medium Grid 3 Accent 6" w:semiHidden="0" w:uiPriority="69" w:unhideWhenUsed="0"/>
+    <w:lsdException w:name="Dark List Accent 6" w:semiHidden="0" w:uiPriority="70" w:unhideWhenUsed="0"/>
+    <w:lsdException w:name="Colorful Shading Accent 6" w:semiHidden="0" w:uiPriority="71" w:unhideWhenUsed="0"/>
+    <w:lsdException w:name="Colorful List Accent 6" w:semiHidden="0" w:uiPriority="72" w:unhideWhenUsed="0"/>
+    <w:lsdException w:name="Colorful Grid Accent 6" w:semiHidden="0" w:uiPriority="73" w:unhideWhenUsed="0"/>
+    <w:lsdException w:name="Subtle Emphasis" w:semiHidden="0" w:uiPriority="19" w:unhideWhenUsed="0" w:qFormat="1"/>
+    <w:lsdException w:name="Intense Emphasis" w:semiHidden="0" w:uiPriority="21" w:unhideWhenUsed="0" w:qFormat="1"/>
+    <w:lsdException w:name="Subtle Reference" w:semiHidden="0" w:uiPriority="31" w:unhideWhenUsed="0" w:qFormat="1"/>
+    <w:lsdException w:name="Intense Reference" w:semiHidden="0" w:uiPriority="32" w:unhideWhenUsed="0" w:qFormat="1"/>
+    <w:lsdException w:name="Book Title" w:semiHidden="0" w:uiPriority="33" w:unhideWhenUsed="0" w:qFormat="1"/>
+    <w:lsdException w:name="Bibliography" w:uiPriority="37"/>
+    <w:lsdException w:name="TOC Heading" w:uiPriority="39" w:qFormat="1"/>
+  </w:latentStyles>
+  <w:style w:type="paragraph" w:default="1" w:styleId="Normal">
+    <w:name w:val="Normal"/>
+    <w:qFormat/>
+  </w:style>
+  <w:style w:type="character" w:default="1" w:styleId="Fuentedeprrafopredeter">
+    <w:name w:val="Default Paragraph Font"/>
+    <w:uiPriority w:val="1"/>
+    <w:semiHidden/>
+    <w:unhideWhenUsed/>
+  </w:style>
+  <w:style w:type="table" w:default="1" w:styleId="Tablanormal">
+    <w:name w:val="Normal Table"/>
+    <w:uiPriority w:val="99"/>
+    <w:semiHidden/>
+    <w:unhideWhenUsed/>
+    <w:tblPr>
+      <w:tblInd w:w="0" w:type="dxa"/>
+      <w:tblCellMar>
+        <w:top w:w="0" w:type="dxa"/>
+        <w:left w:w="108" w:type="dxa"/>
+        <w:bottom w:w="0" w:type="dxa"/>
+        <w:right w:w="108" w:type="dxa"/>
+      </w:tblCellMar>
+    </w:tblPr>
+  </w:style>
+  <w:style w:type="numbering" w:default="1" w:styleId="Sinlista">
+    <w:name w:val="No List"/>
+    <w:uiPriority w:val="99"/>
+    <w:semiHidden/>
+    <w:unhideWhenUsed/>
   </w:style>
 </w:styles>
 </file>
@@ -6456,7 +8024,7 @@
 </file>
 
 <file path=customXml/itemProps1.xml><?xml version="1.0" encoding="utf-8"?>
-<ds:datastoreItem xmlns:ds="http://schemas.openxmlformats.org/officeDocument/2006/customXml" ds:itemID="{52E1DECC-79F2-4073-9ED5-99375088F098}">
+<ds:datastoreItem xmlns:ds="http://schemas.openxmlformats.org/officeDocument/2006/customXml" ds:itemID="{E377CC2C-AFB2-41FC-9821-8263DC952E41}">
   <ds:schemaRefs>
     <ds:schemaRef ds:uri="http://schemas.openxmlformats.org/officeDocument/2006/bibliography"/>
   </ds:schemaRefs>

</xml_diff>

<commit_message>
Eliminacion archivo temporal generado por .doc
</commit_message>
<xml_diff>
--- a/ADMINISTRACION CONFIGURACION RUP/PLAN_GESTION_CONFIGURACION_SCM.docx
+++ b/ADMINISTRACION CONFIGURACION RUP/PLAN_GESTION_CONFIGURACION_SCM.docx
@@ -304,7 +304,12 @@
           <w:docPartUnique/>
         </w:docPartObj>
       </w:sdtPr>
-      <w:sdtEndPr/>
+      <w:sdtEndPr>
+        <w:rPr>
+          <w:rFonts w:eastAsiaTheme="minorEastAsia"/>
+          <w:lang w:val="es-ES" w:eastAsia="es-ES"/>
+        </w:rPr>
+      </w:sdtEndPr>
       <w:sdtContent>
         <w:p>
           <w:pPr>
@@ -314,13 +319,7 @@
             <w:t>Contenido</w:t>
           </w:r>
         </w:p>
-        <w:p>
-          <w:pPr>
-            <w:rPr>
-              <w:lang w:val="es-ES" w:eastAsia="es-ES"/>
-            </w:rPr>
-          </w:pPr>
-        </w:p>
+        <w:p/>
         <w:p>
           <w:pPr>
             <w:pStyle w:val="TDC1"/>
@@ -329,7 +328,6 @@
               <w:tab w:val="right" w:leader="dot" w:pos="8828"/>
             </w:tabs>
             <w:rPr>
-              <w:rFonts w:eastAsiaTheme="minorEastAsia"/>
               <w:noProof/>
               <w:sz w:val="20"/>
               <w:szCs w:val="20"/>
@@ -340,6 +338,7 @@
             <w:rPr>
               <w:sz w:val="20"/>
               <w:szCs w:val="20"/>
+              <w:lang w:val="es-PE"/>
             </w:rPr>
             <w:fldChar w:fldCharType="begin"/>
           </w:r>
@@ -354,6 +353,7 @@
             <w:rPr>
               <w:sz w:val="20"/>
               <w:szCs w:val="20"/>
+              <w:lang w:val="es-PE"/>
             </w:rPr>
             <w:fldChar w:fldCharType="separate"/>
           </w:r>
@@ -369,7 +369,6 @@
             </w:r>
             <w:r>
               <w:rPr>
-                <w:rFonts w:eastAsiaTheme="minorEastAsia"/>
                 <w:noProof/>
                 <w:sz w:val="20"/>
                 <w:szCs w:val="20"/>
@@ -458,7 +457,6 @@
               <w:tab w:val="right" w:leader="dot" w:pos="8828"/>
             </w:tabs>
             <w:rPr>
-              <w:rFonts w:eastAsiaTheme="minorEastAsia"/>
               <w:noProof/>
               <w:sz w:val="20"/>
               <w:szCs w:val="20"/>
@@ -477,7 +475,6 @@
             </w:r>
             <w:r>
               <w:rPr>
-                <w:rFonts w:eastAsiaTheme="minorEastAsia"/>
                 <w:noProof/>
                 <w:sz w:val="20"/>
                 <w:szCs w:val="20"/>
@@ -566,7 +563,6 @@
               <w:tab w:val="right" w:leader="dot" w:pos="8828"/>
             </w:tabs>
             <w:rPr>
-              <w:rFonts w:eastAsiaTheme="minorEastAsia"/>
               <w:noProof/>
               <w:sz w:val="20"/>
               <w:szCs w:val="20"/>
@@ -585,7 +581,6 @@
             </w:r>
             <w:r>
               <w:rPr>
-                <w:rFonts w:eastAsiaTheme="minorEastAsia"/>
                 <w:noProof/>
                 <w:sz w:val="20"/>
                 <w:szCs w:val="20"/>
@@ -674,7 +669,6 @@
               <w:tab w:val="right" w:leader="dot" w:pos="8828"/>
             </w:tabs>
             <w:rPr>
-              <w:rFonts w:eastAsiaTheme="minorEastAsia"/>
               <w:noProof/>
               <w:sz w:val="20"/>
               <w:szCs w:val="20"/>
@@ -693,7 +687,6 @@
             </w:r>
             <w:r>
               <w:rPr>
-                <w:rFonts w:eastAsiaTheme="minorEastAsia"/>
                 <w:noProof/>
                 <w:sz w:val="20"/>
                 <w:szCs w:val="20"/>
@@ -782,7 +775,6 @@
               <w:tab w:val="right" w:leader="dot" w:pos="8828"/>
             </w:tabs>
             <w:rPr>
-              <w:rFonts w:eastAsiaTheme="minorEastAsia"/>
               <w:noProof/>
               <w:sz w:val="20"/>
               <w:szCs w:val="20"/>
@@ -801,7 +793,6 @@
             </w:r>
             <w:r>
               <w:rPr>
-                <w:rFonts w:eastAsiaTheme="minorEastAsia"/>
                 <w:noProof/>
                 <w:sz w:val="20"/>
                 <w:szCs w:val="20"/>
@@ -890,7 +881,6 @@
               <w:tab w:val="right" w:leader="dot" w:pos="8828"/>
             </w:tabs>
             <w:rPr>
-              <w:rFonts w:eastAsiaTheme="minorEastAsia"/>
               <w:noProof/>
               <w:sz w:val="20"/>
               <w:szCs w:val="20"/>
@@ -909,7 +899,6 @@
             </w:r>
             <w:r>
               <w:rPr>
-                <w:rFonts w:eastAsiaTheme="minorEastAsia"/>
                 <w:noProof/>
                 <w:sz w:val="20"/>
                 <w:szCs w:val="20"/>
@@ -998,7 +987,6 @@
               <w:tab w:val="right" w:leader="dot" w:pos="8828"/>
             </w:tabs>
             <w:rPr>
-              <w:rFonts w:eastAsiaTheme="minorEastAsia"/>
               <w:noProof/>
               <w:sz w:val="20"/>
               <w:szCs w:val="20"/>
@@ -1017,7 +1005,6 @@
             </w:r>
             <w:r>
               <w:rPr>
-                <w:rFonts w:eastAsiaTheme="minorEastAsia"/>
                 <w:noProof/>
                 <w:sz w:val="20"/>
                 <w:szCs w:val="20"/>
@@ -1106,7 +1093,6 @@
               <w:tab w:val="right" w:leader="dot" w:pos="8828"/>
             </w:tabs>
             <w:rPr>
-              <w:rFonts w:eastAsiaTheme="minorEastAsia"/>
               <w:noProof/>
               <w:sz w:val="20"/>
               <w:szCs w:val="20"/>
@@ -1125,7 +1111,6 @@
             </w:r>
             <w:r>
               <w:rPr>
-                <w:rFonts w:eastAsiaTheme="minorEastAsia"/>
                 <w:noProof/>
                 <w:sz w:val="20"/>
                 <w:szCs w:val="20"/>
@@ -1214,7 +1199,6 @@
               <w:tab w:val="right" w:leader="dot" w:pos="8828"/>
             </w:tabs>
             <w:rPr>
-              <w:rFonts w:eastAsiaTheme="minorEastAsia"/>
               <w:noProof/>
               <w:sz w:val="20"/>
               <w:szCs w:val="20"/>
@@ -1233,7 +1217,6 @@
             </w:r>
             <w:r>
               <w:rPr>
-                <w:rFonts w:eastAsiaTheme="minorEastAsia"/>
                 <w:noProof/>
                 <w:sz w:val="20"/>
                 <w:szCs w:val="20"/>
@@ -1322,7 +1305,6 @@
               <w:tab w:val="right" w:leader="dot" w:pos="8828"/>
             </w:tabs>
             <w:rPr>
-              <w:rFonts w:eastAsiaTheme="minorEastAsia"/>
               <w:noProof/>
               <w:sz w:val="20"/>
               <w:szCs w:val="20"/>
@@ -1341,7 +1323,6 @@
             </w:r>
             <w:r>
               <w:rPr>
-                <w:rFonts w:eastAsiaTheme="minorEastAsia"/>
                 <w:noProof/>
                 <w:sz w:val="20"/>
                 <w:szCs w:val="20"/>
@@ -1430,7 +1411,6 @@
               <w:tab w:val="right" w:leader="dot" w:pos="8828"/>
             </w:tabs>
             <w:rPr>
-              <w:rFonts w:eastAsiaTheme="minorEastAsia"/>
               <w:noProof/>
               <w:sz w:val="20"/>
               <w:szCs w:val="20"/>
@@ -1449,7 +1429,6 @@
             </w:r>
             <w:r>
               <w:rPr>
-                <w:rFonts w:eastAsiaTheme="minorEastAsia"/>
                 <w:noProof/>
                 <w:sz w:val="20"/>
                 <w:szCs w:val="20"/>
@@ -1538,7 +1517,6 @@
               <w:tab w:val="right" w:leader="dot" w:pos="8828"/>
             </w:tabs>
             <w:rPr>
-              <w:rFonts w:eastAsiaTheme="minorEastAsia"/>
               <w:noProof/>
               <w:sz w:val="20"/>
               <w:szCs w:val="20"/>
@@ -1557,7 +1535,6 @@
             </w:r>
             <w:r>
               <w:rPr>
-                <w:rFonts w:eastAsiaTheme="minorEastAsia"/>
                 <w:noProof/>
                 <w:sz w:val="20"/>
                 <w:szCs w:val="20"/>
@@ -1646,7 +1623,6 @@
               <w:tab w:val="right" w:leader="dot" w:pos="8828"/>
             </w:tabs>
             <w:rPr>
-              <w:rFonts w:eastAsiaTheme="minorEastAsia"/>
               <w:noProof/>
               <w:sz w:val="20"/>
               <w:szCs w:val="20"/>
@@ -1665,7 +1641,6 @@
             </w:r>
             <w:r>
               <w:rPr>
-                <w:rFonts w:eastAsiaTheme="minorEastAsia"/>
                 <w:noProof/>
                 <w:sz w:val="20"/>
                 <w:szCs w:val="20"/>
@@ -1753,7 +1728,6 @@
               <w:bCs/>
               <w:sz w:val="20"/>
               <w:szCs w:val="20"/>
-              <w:lang w:val="es-ES"/>
             </w:rPr>
             <w:fldChar w:fldCharType="end"/>
           </w:r>
@@ -1994,14 +1968,12 @@
         <w:rPr>
           <w:sz w:val="20"/>
           <w:szCs w:val="20"/>
-          <w:lang w:val="es-ES"/>
         </w:rPr>
       </w:pPr>
       <w:r>
         <w:rPr>
           <w:sz w:val="20"/>
           <w:szCs w:val="20"/>
-          <w:lang w:val="es-ES"/>
         </w:rPr>
         <w:t>La gestión de la configuración es uno de los componentes de éxito de los proyectos TIC. Sin una gestión de la configuración efectiva, la integridad de los ítems de configuración del proyecto y la capacidad de reportar el estado y configuración de aquellos ítems se pone en peligro.</w:t>
       </w:r>
@@ -2014,7 +1986,6 @@
         <w:rPr>
           <w:sz w:val="20"/>
           <w:szCs w:val="20"/>
-          <w:lang w:val="es-ES"/>
         </w:rPr>
       </w:pPr>
     </w:p>
@@ -2026,14 +1997,12 @@
         <w:rPr>
           <w:sz w:val="20"/>
           <w:szCs w:val="20"/>
-          <w:lang w:val="es-ES"/>
         </w:rPr>
       </w:pPr>
       <w:r>
         <w:rPr>
           <w:sz w:val="20"/>
           <w:szCs w:val="20"/>
-          <w:lang w:val="es-ES"/>
         </w:rPr>
         <w:t xml:space="preserve">El plan de gestión de la configuración permite establecer un método consistente para identificar y controlar formalmente los ítems de configuración del proyecto. </w:t>
       </w:r>
@@ -2046,7 +2015,6 @@
         <w:rPr>
           <w:sz w:val="20"/>
           <w:szCs w:val="20"/>
-          <w:lang w:val="es-ES"/>
         </w:rPr>
       </w:pPr>
     </w:p>
@@ -2058,14 +2026,12 @@
         <w:rPr>
           <w:sz w:val="20"/>
           <w:szCs w:val="20"/>
-          <w:lang w:val="es-ES"/>
         </w:rPr>
       </w:pPr>
       <w:r>
         <w:rPr>
           <w:sz w:val="20"/>
           <w:szCs w:val="20"/>
-          <w:lang w:val="es-ES"/>
         </w:rPr>
         <w:t xml:space="preserve">Los ítems de configuración del proyecto incluyen elementos de hardware y software, así como también información de gestión del proyecto como planes. </w:t>
       </w:r>
@@ -2078,7 +2044,6 @@
         <w:rPr>
           <w:sz w:val="20"/>
           <w:szCs w:val="20"/>
-          <w:lang w:val="es-ES"/>
         </w:rPr>
       </w:pPr>
     </w:p>
@@ -2090,14 +2055,12 @@
         <w:rPr>
           <w:sz w:val="20"/>
           <w:szCs w:val="20"/>
-          <w:lang w:val="es-ES"/>
         </w:rPr>
       </w:pPr>
       <w:r>
         <w:rPr>
           <w:sz w:val="20"/>
           <w:szCs w:val="20"/>
-          <w:lang w:val="es-ES"/>
         </w:rPr>
         <w:t xml:space="preserve">La gestión de la configuración es una función integral de la provisión de proyectos TIC porque facilita la protección de los ítems de configuración y comunica los cambios que se han hecho sobre ellos. </w:t>
       </w:r>
@@ -2110,7 +2073,6 @@
         <w:rPr>
           <w:sz w:val="20"/>
           <w:szCs w:val="20"/>
-          <w:lang w:val="es-ES"/>
         </w:rPr>
       </w:pPr>
     </w:p>
@@ -2122,35 +2084,15 @@
         <w:rPr>
           <w:sz w:val="20"/>
           <w:szCs w:val="20"/>
-          <w:lang w:val="es-ES"/>
         </w:rPr>
       </w:pPr>
       <w:r>
         <w:rPr>
           <w:sz w:val="20"/>
           <w:szCs w:val="20"/>
-          <w:lang w:val="es-ES"/>
-        </w:rPr>
-        <w:t xml:space="preserve">Una gestión de la configuración, planificada y ejecutada de manera efectiva, contribuye a la producción de productos TIC de alta calidad evitando el </w:t>
+        </w:rPr>
+        <w:t>Una gestión de la configuración, planificada y ejecutada de manera efectiva, contribuye a la producción de productos TIC de alta calidad evitando el retrabajo. Esto aumenta el valor de los activos informáticos y ahorra costes, contribuyendo a la entrega de proyectos que satisfacen los costes, calendarios, calidad y requerimientos establecidos.</w:t>
       </w:r>
-      <w:proofErr w:type="spellStart"/>
-      <w:r>
-        <w:rPr>
-          <w:sz w:val="20"/>
-          <w:szCs w:val="20"/>
-          <w:lang w:val="es-ES"/>
-        </w:rPr>
-        <w:t>retrabajo</w:t>
-      </w:r>
-      <w:proofErr w:type="spellEnd"/>
-      <w:r>
-        <w:rPr>
-          <w:sz w:val="20"/>
-          <w:szCs w:val="20"/>
-          <w:lang w:val="es-ES"/>
-        </w:rPr>
-        <w:t>. Esto aumenta el valor de los activos informáticos y ahorra costes, contribuyendo a la entrega de proyectos que satisfacen los costes, calendarios, calidad y requerimientos establecidos.</w:t>
-      </w:r>
     </w:p>
     <w:p>
       <w:pPr>
@@ -2160,7 +2102,6 @@
         <w:rPr>
           <w:sz w:val="20"/>
           <w:szCs w:val="20"/>
-          <w:lang w:val="es-ES"/>
         </w:rPr>
       </w:pPr>
     </w:p>
@@ -2241,14 +2182,12 @@
         <w:rPr>
           <w:sz w:val="20"/>
           <w:szCs w:val="20"/>
-          <w:lang w:val="es-ES"/>
         </w:rPr>
       </w:pPr>
       <w:r>
         <w:rPr>
           <w:sz w:val="20"/>
           <w:szCs w:val="20"/>
-          <w:lang w:val="es-ES"/>
         </w:rPr>
         <w:t xml:space="preserve">Un plan de gestión de la configuración sirve como una herramienta medular de planificación que describe los esfuerzos de planificación para implementar y ejecutar la gestión de la configuración a lo largo </w:t>
       </w:r>
@@ -2256,7 +2195,6 @@
         <w:rPr>
           <w:sz w:val="20"/>
           <w:szCs w:val="20"/>
-          <w:lang w:val="es-ES"/>
         </w:rPr>
         <w:t>del ciclo de vida del proyecto.</w:t>
       </w:r>
@@ -2264,7 +2202,6 @@
         <w:rPr>
           <w:sz w:val="20"/>
           <w:szCs w:val="20"/>
-          <w:lang w:val="es-ES"/>
         </w:rPr>
         <w:t xml:space="preserve"> </w:t>
       </w:r>
@@ -2278,7 +2215,6 @@
         <w:rPr>
           <w:sz w:val="20"/>
           <w:szCs w:val="20"/>
-          <w:lang w:val="es-ES"/>
         </w:rPr>
       </w:pPr>
     </w:p>
@@ -2291,14 +2227,12 @@
         <w:rPr>
           <w:sz w:val="20"/>
           <w:szCs w:val="20"/>
-          <w:lang w:val="es-ES"/>
         </w:rPr>
       </w:pPr>
       <w:r>
         <w:rPr>
           <w:sz w:val="20"/>
           <w:szCs w:val="20"/>
-          <w:lang w:val="es-ES"/>
         </w:rPr>
         <w:t>Provee visibilidad y control del producto referente a su desempeño, funcionalidad y atributos físicos.</w:t>
       </w:r>
@@ -2312,7 +2246,6 @@
         <w:rPr>
           <w:sz w:val="20"/>
           <w:szCs w:val="20"/>
-          <w:lang w:val="es-ES"/>
         </w:rPr>
       </w:pPr>
     </w:p>
@@ -2362,14 +2295,12 @@
         <w:rPr>
           <w:sz w:val="20"/>
           <w:szCs w:val="20"/>
-          <w:lang w:val="es-ES"/>
         </w:rPr>
       </w:pPr>
       <w:r>
         <w:rPr>
           <w:sz w:val="20"/>
           <w:szCs w:val="20"/>
-          <w:lang w:val="es-ES"/>
         </w:rPr>
         <w:t xml:space="preserve">El plan de gestión de la configuración debe ser desarrollado para cualquier proyecto clasificado </w:t>
       </w:r>
@@ -2377,7 +2308,6 @@
         <w:rPr>
           <w:sz w:val="20"/>
           <w:szCs w:val="20"/>
-          <w:lang w:val="es-ES"/>
         </w:rPr>
         <w:t>mediano y pequeño</w:t>
       </w:r>
@@ -2385,7 +2315,6 @@
         <w:rPr>
           <w:sz w:val="20"/>
           <w:szCs w:val="20"/>
-          <w:lang w:val="es-ES"/>
         </w:rPr>
         <w:t>.</w:t>
       </w:r>
@@ -2399,7 +2328,6 @@
         <w:rPr>
           <w:sz w:val="20"/>
           <w:szCs w:val="20"/>
-          <w:lang w:val="es-ES"/>
         </w:rPr>
       </w:pPr>
     </w:p>
@@ -2449,14 +2377,12 @@
         <w:rPr>
           <w:sz w:val="20"/>
           <w:szCs w:val="20"/>
-          <w:lang w:val="es-ES"/>
         </w:rPr>
       </w:pPr>
       <w:r>
         <w:rPr>
           <w:sz w:val="20"/>
           <w:szCs w:val="20"/>
-          <w:lang w:val="es-ES"/>
         </w:rPr>
         <w:t xml:space="preserve">El Líder de proyecto es responsable de asegurar que el plan de gestión de la configuración sea desarrollado en conjunto con el plan de gestión del proyecto. </w:t>
       </w:r>
@@ -2464,7 +2390,6 @@
         <w:rPr>
           <w:sz w:val="20"/>
           <w:szCs w:val="20"/>
-          <w:lang w:val="es-ES"/>
         </w:rPr>
         <w:t xml:space="preserve"> </w:t>
       </w:r>
@@ -2472,25 +2397,20 @@
         <w:rPr>
           <w:sz w:val="20"/>
           <w:szCs w:val="20"/>
-          <w:lang w:val="es-ES"/>
         </w:rPr>
         <w:t xml:space="preserve">El </w:t>
       </w:r>
-      <w:proofErr w:type="spellStart"/>
       <w:r>
         <w:rPr>
           <w:sz w:val="20"/>
           <w:szCs w:val="20"/>
-          <w:lang w:val="es-ES"/>
         </w:rPr>
         <w:t>Lider</w:t>
       </w:r>
-      <w:proofErr w:type="spellEnd"/>
       <w:r>
         <w:rPr>
           <w:sz w:val="20"/>
           <w:szCs w:val="20"/>
-          <w:lang w:val="es-ES"/>
         </w:rPr>
         <w:t xml:space="preserve"> de proyecto asegurará su integración en la planificación general.</w:t>
       </w:r>
@@ -2504,7 +2424,6 @@
         <w:rPr>
           <w:sz w:val="20"/>
           <w:szCs w:val="20"/>
-          <w:lang w:val="es-ES"/>
         </w:rPr>
       </w:pPr>
     </w:p>
@@ -2544,7 +2463,6 @@
           <w:b/>
           <w:sz w:val="20"/>
           <w:szCs w:val="20"/>
-          <w:lang w:val="es-ES"/>
         </w:rPr>
       </w:pPr>
     </w:p>
@@ -2621,23 +2539,7 @@
           <w:sz w:val="20"/>
           <w:szCs w:val="20"/>
         </w:rPr>
-        <w:t xml:space="preserve">Por otra parte cualquier </w:t>
-      </w:r>
-      <w:proofErr w:type="spellStart"/>
-      <w:r>
-        <w:rPr>
-          <w:sz w:val="20"/>
-          <w:szCs w:val="20"/>
-        </w:rPr>
-        <w:t>stakeholder</w:t>
-      </w:r>
-      <w:proofErr w:type="spellEnd"/>
-      <w:r>
-        <w:rPr>
-          <w:sz w:val="20"/>
-          <w:szCs w:val="20"/>
-        </w:rPr>
-        <w:t xml:space="preserve"> podrá presentar cualquiera de los siguientes tipos de peticiones de cambio sobre el sistema, para el control de cambios:</w:t>
+        <w:t>Por otra parte cualquier stakeholder podrá presentar cualquiera de los siguientes tipos de peticiones de cambio sobre el sistema, para el control de cambios:</w:t>
       </w:r>
     </w:p>
     <w:p>
@@ -3078,21 +2980,12 @@
           <w:szCs w:val="20"/>
         </w:rPr>
       </w:pPr>
-      <w:proofErr w:type="spellStart"/>
       <w:r>
         <w:rPr>
           <w:sz w:val="20"/>
           <w:szCs w:val="20"/>
         </w:rPr>
-        <w:t>Stakeholder</w:t>
-      </w:r>
-      <w:proofErr w:type="spellEnd"/>
-      <w:r>
-        <w:rPr>
-          <w:sz w:val="20"/>
-          <w:szCs w:val="20"/>
-        </w:rPr>
-        <w:t>. Persona que directa o indirectamente se ve afectada por el sistema y que puede afectar el  proyecto.</w:t>
+        <w:t>Stakeholder. Persona que directa o indirectamente se ve afectada por el sistema y que puede afectar el  proyecto.</w:t>
       </w:r>
     </w:p>
     <w:p>
@@ -3121,37 +3014,12 @@
           <w:szCs w:val="20"/>
         </w:rPr>
       </w:pPr>
-      <w:proofErr w:type="spellStart"/>
       <w:r>
         <w:rPr>
           <w:sz w:val="20"/>
           <w:szCs w:val="20"/>
         </w:rPr>
-        <w:t>Configuration</w:t>
-      </w:r>
-      <w:proofErr w:type="spellEnd"/>
-      <w:r>
-        <w:rPr>
-          <w:sz w:val="20"/>
-          <w:szCs w:val="20"/>
-        </w:rPr>
-        <w:t xml:space="preserve"> </w:t>
-      </w:r>
-      <w:proofErr w:type="spellStart"/>
-      <w:r>
-        <w:rPr>
-          <w:sz w:val="20"/>
-          <w:szCs w:val="20"/>
-        </w:rPr>
-        <w:t>Item</w:t>
-      </w:r>
-      <w:proofErr w:type="spellEnd"/>
-      <w:r>
-        <w:rPr>
-          <w:sz w:val="20"/>
-          <w:szCs w:val="20"/>
-        </w:rPr>
-        <w:t>. Los elementos que son puestos bajo el control de gestión de la configuración.</w:t>
+        <w:t>Configuration Item. Los elementos que son puestos bajo el control de gestión de la configuración.</w:t>
       </w:r>
     </w:p>
     <w:p>
@@ -3293,7 +3161,7 @@
       <w:r>
         <w:rPr>
           <w:noProof/>
-          <w:lang w:val="es-ES" w:eastAsia="es-ES"/>
+          <w:lang w:eastAsia="es-PE"/>
         </w:rPr>
         <w:drawing>
           <wp:inline distT="0" distB="0" distL="0" distR="0" wp14:anchorId="22B3A02E" wp14:editId="69B97B1C">
@@ -3379,7 +3247,7 @@
           <w:noProof/>
           <w:sz w:val="20"/>
           <w:szCs w:val="20"/>
-          <w:lang w:val="es-ES" w:eastAsia="es-ES"/>
+          <w:lang w:eastAsia="es-PE"/>
         </w:rPr>
         <w:drawing>
           <wp:inline distT="0" distB="0" distL="0" distR="0" wp14:anchorId="1B670EDC" wp14:editId="5BB1CF68">
@@ -3493,7 +3361,6 @@
         <w:rPr>
           <w:sz w:val="20"/>
           <w:szCs w:val="20"/>
-          <w:lang w:val="es-ES"/>
         </w:rPr>
       </w:pPr>
       <w:r>
@@ -3501,21 +3368,12 @@
           <w:sz w:val="20"/>
           <w:szCs w:val="20"/>
         </w:rPr>
-        <w:t xml:space="preserve">El equipo </w:t>
+        <w:t xml:space="preserve">El equipo de la Gestión de Configuración está conformado por </w:t>
       </w:r>
       <w:r>
         <w:rPr>
           <w:sz w:val="20"/>
           <w:szCs w:val="20"/>
-          <w:lang w:val="es-ES"/>
-        </w:rPr>
-        <w:t xml:space="preserve">de la Gestión de Configuración está conformado por </w:t>
-      </w:r>
-      <w:r>
-        <w:rPr>
-          <w:sz w:val="20"/>
-          <w:szCs w:val="20"/>
-          <w:lang w:val="es-ES"/>
         </w:rPr>
         <w:t>lo</w:t>
       </w:r>
@@ -3523,7 +3381,6 @@
         <w:rPr>
           <w:sz w:val="20"/>
           <w:szCs w:val="20"/>
-          <w:lang w:val="es-ES"/>
         </w:rPr>
         <w:t xml:space="preserve">s siguientes </w:t>
       </w:r>
@@ -3531,7 +3388,6 @@
         <w:rPr>
           <w:sz w:val="20"/>
           <w:szCs w:val="20"/>
-          <w:lang w:val="es-ES"/>
         </w:rPr>
         <w:t>roles</w:t>
       </w:r>
@@ -3539,7 +3395,6 @@
         <w:rPr>
           <w:sz w:val="20"/>
           <w:szCs w:val="20"/>
-          <w:lang w:val="es-ES"/>
         </w:rPr>
         <w:t>:</w:t>
       </w:r>
@@ -3589,7 +3444,6 @@
                 <w:b/>
                 <w:sz w:val="20"/>
                 <w:szCs w:val="20"/>
-                <w:lang w:val="es-ES"/>
               </w:rPr>
             </w:pPr>
             <w:r>
@@ -3598,7 +3452,6 @@
                 <w:b/>
                 <w:sz w:val="20"/>
                 <w:szCs w:val="20"/>
-                <w:lang w:val="es-ES"/>
               </w:rPr>
               <w:t>CM Rol</w:t>
             </w:r>
@@ -3618,7 +3471,6 @@
                 <w:b/>
                 <w:sz w:val="20"/>
                 <w:szCs w:val="20"/>
-                <w:lang w:val="es-ES"/>
               </w:rPr>
             </w:pPr>
             <w:r>
@@ -3627,7 +3479,6 @@
                 <w:b/>
                 <w:sz w:val="20"/>
                 <w:szCs w:val="20"/>
-                <w:lang w:val="es-ES"/>
               </w:rPr>
               <w:t>Responsabilidades</w:t>
             </w:r>
@@ -3647,7 +3498,6 @@
                 <w:rFonts w:cs="Arial"/>
                 <w:sz w:val="20"/>
                 <w:szCs w:val="20"/>
-                <w:lang w:val="es-ES"/>
               </w:rPr>
             </w:pPr>
             <w:r>
@@ -3655,7 +3505,6 @@
                 <w:rFonts w:cs="Arial"/>
                 <w:sz w:val="20"/>
                 <w:szCs w:val="20"/>
-                <w:lang w:val="es-ES"/>
               </w:rPr>
               <w:t>Administrador de la Configuración</w:t>
             </w:r>
@@ -3679,7 +3528,6 @@
                 <w:rFonts w:cs="Arial"/>
                 <w:sz w:val="20"/>
                 <w:szCs w:val="20"/>
-                <w:lang w:val="es-ES"/>
               </w:rPr>
             </w:pPr>
             <w:r>
@@ -3687,7 +3535,6 @@
                 <w:rFonts w:cs="Arial"/>
                 <w:sz w:val="20"/>
                 <w:szCs w:val="20"/>
-                <w:lang w:val="es-ES"/>
               </w:rPr>
               <w:t>Crear los repositorios de administración de configuraciones.</w:t>
             </w:r>
@@ -3706,7 +3553,6 @@
                 <w:rFonts w:cs="Arial"/>
                 <w:sz w:val="20"/>
                 <w:szCs w:val="20"/>
-                <w:lang w:val="es-ES"/>
               </w:rPr>
             </w:pPr>
             <w:r>
@@ -3714,7 +3560,6 @@
                 <w:rFonts w:cs="Arial"/>
                 <w:sz w:val="20"/>
                 <w:szCs w:val="20"/>
-                <w:lang w:val="es-ES"/>
               </w:rPr>
               <w:t>Configurar entornos para los proyectos</w:t>
             </w:r>
@@ -3733,7 +3578,6 @@
                 <w:rFonts w:cs="Arial"/>
                 <w:sz w:val="20"/>
                 <w:szCs w:val="20"/>
-                <w:lang w:val="es-ES"/>
               </w:rPr>
             </w:pPr>
             <w:r>
@@ -3741,7 +3585,6 @@
                 <w:rFonts w:cs="Arial"/>
                 <w:sz w:val="20"/>
                 <w:szCs w:val="20"/>
-                <w:lang w:val="es-ES"/>
               </w:rPr>
               <w:t xml:space="preserve">Implementar las políticas definidas por el Jefe del </w:t>
             </w:r>
@@ -3750,7 +3593,6 @@
                 <w:rFonts w:cs="Arial"/>
                 <w:sz w:val="20"/>
                 <w:szCs w:val="20"/>
-                <w:lang w:val="es-ES"/>
               </w:rPr>
               <w:t>proyecto.</w:t>
             </w:r>
@@ -3770,7 +3612,6 @@
                 <w:rFonts w:cs="Arial"/>
                 <w:sz w:val="20"/>
                 <w:szCs w:val="20"/>
-                <w:lang w:val="es-ES"/>
               </w:rPr>
             </w:pPr>
             <w:r>
@@ -3778,21 +3619,9 @@
                 <w:rFonts w:cs="Arial"/>
                 <w:sz w:val="20"/>
                 <w:szCs w:val="20"/>
-                <w:lang w:val="es-ES"/>
-              </w:rPr>
-              <w:t xml:space="preserve">Administrador de </w:t>
-            </w:r>
-            <w:proofErr w:type="spellStart"/>
-            <w:r>
-              <w:rPr>
-                <w:rFonts w:cs="Arial"/>
-                <w:sz w:val="20"/>
-                <w:szCs w:val="20"/>
-                <w:lang w:val="es-ES"/>
-              </w:rPr>
-              <w:t>Releases</w:t>
-            </w:r>
-            <w:proofErr w:type="spellEnd"/>
+              </w:rPr>
+              <w:t>Administrador de Releases</w:t>
+            </w:r>
           </w:p>
         </w:tc>
         <w:tc>
@@ -3813,7 +3642,6 @@
                 <w:rFonts w:cs="Arial"/>
                 <w:sz w:val="20"/>
                 <w:szCs w:val="20"/>
-                <w:lang w:val="es-ES"/>
               </w:rPr>
             </w:pPr>
             <w:r>
@@ -3821,7 +3649,6 @@
                 <w:rFonts w:cs="Arial"/>
                 <w:sz w:val="20"/>
                 <w:szCs w:val="20"/>
-                <w:lang w:val="es-ES"/>
               </w:rPr>
               <w:t>Implementar los pasos de los elementos al entorno de producción a partir de las líneas base creadas por el Sistema de Administración de Configuraciones</w:t>
             </w:r>
@@ -3841,7 +3668,6 @@
                 <w:rFonts w:cs="Arial"/>
                 <w:sz w:val="20"/>
                 <w:szCs w:val="20"/>
-                <w:lang w:val="es-ES"/>
               </w:rPr>
             </w:pPr>
             <w:r>
@@ -3849,7 +3675,6 @@
                 <w:rFonts w:cs="Arial"/>
                 <w:sz w:val="20"/>
                 <w:szCs w:val="20"/>
-                <w:lang w:val="es-ES"/>
               </w:rPr>
               <w:t xml:space="preserve">Integrador del proyecto </w:t>
             </w:r>
@@ -3873,7 +3698,6 @@
                 <w:rFonts w:cs="Arial"/>
                 <w:sz w:val="20"/>
                 <w:szCs w:val="20"/>
-                <w:lang w:val="es-ES"/>
               </w:rPr>
             </w:pPr>
             <w:r>
@@ -3881,7 +3705,6 @@
                 <w:rFonts w:cs="Arial"/>
                 <w:sz w:val="20"/>
                 <w:szCs w:val="20"/>
-                <w:lang w:val="es-ES"/>
               </w:rPr>
               <w:t>Identificar posibles construcciones en el entorno de desarrollo.</w:t>
             </w:r>
@@ -3900,7 +3723,6 @@
                 <w:rFonts w:cs="Arial"/>
                 <w:sz w:val="20"/>
                 <w:szCs w:val="20"/>
-                <w:lang w:val="es-ES"/>
               </w:rPr>
             </w:pPr>
             <w:r>
@@ -3908,7 +3730,6 @@
                 <w:rFonts w:cs="Arial"/>
                 <w:sz w:val="20"/>
                 <w:szCs w:val="20"/>
-                <w:lang w:val="es-ES"/>
               </w:rPr>
               <w:t>Entregar los requerimientos implementados de manera formal para su integración.</w:t>
             </w:r>
@@ -3927,7 +3748,6 @@
                 <w:rFonts w:cs="Arial"/>
                 <w:sz w:val="20"/>
                 <w:szCs w:val="20"/>
-                <w:lang w:val="es-ES"/>
               </w:rPr>
             </w:pPr>
             <w:r>
@@ -3935,7 +3755,6 @@
                 <w:rFonts w:cs="Arial"/>
                 <w:sz w:val="20"/>
                 <w:szCs w:val="20"/>
-                <w:lang w:val="es-ES"/>
               </w:rPr>
               <w:t>Sincronizar cuando sea necesario los cambios realizados por la fábrica con el punto de entrada al Sistema de Administración de Configuraciones.</w:t>
             </w:r>
@@ -4017,39 +3836,7 @@
           <w:sz w:val="20"/>
           <w:szCs w:val="20"/>
         </w:rPr>
-        <w:t xml:space="preserve">Cada usuario tendrá derecho a solicitar un repositorio </w:t>
-      </w:r>
-      <w:proofErr w:type="spellStart"/>
-      <w:r>
-        <w:rPr>
-          <w:sz w:val="20"/>
-          <w:szCs w:val="20"/>
-        </w:rPr>
-        <w:t>Git</w:t>
-      </w:r>
-      <w:proofErr w:type="spellEnd"/>
-      <w:r>
-        <w:rPr>
-          <w:sz w:val="20"/>
-          <w:szCs w:val="20"/>
-        </w:rPr>
-        <w:t xml:space="preserve">  para su uso personal, el cual estará restringido por una </w:t>
-      </w:r>
-      <w:proofErr w:type="spellStart"/>
-      <w:r>
-        <w:rPr>
-          <w:sz w:val="20"/>
-          <w:szCs w:val="20"/>
-        </w:rPr>
-        <w:t>quota</w:t>
-      </w:r>
-      <w:proofErr w:type="spellEnd"/>
-      <w:r>
-        <w:rPr>
-          <w:sz w:val="20"/>
-          <w:szCs w:val="20"/>
-        </w:rPr>
-        <w:t xml:space="preserve"> y podrá distribuirla de la manera que más le acomode, pudiendo dividirla entre  los repositorios que estime conveniente.</w:t>
+        <w:t>Cada usuario tendrá derecho a solicitar un repositorio Git  para su uso personal, el cual estará restringido por una quota y podrá distribuirla de la manera que más le acomode, pudiendo dividirla entre  los repositorios que estime conveniente.</w:t>
       </w:r>
     </w:p>
     <w:p>
@@ -4083,23 +3870,7 @@
           <w:sz w:val="20"/>
           <w:szCs w:val="20"/>
         </w:rPr>
-        <w:t xml:space="preserve">Cada repositorio </w:t>
-      </w:r>
-      <w:proofErr w:type="spellStart"/>
-      <w:r>
-        <w:rPr>
-          <w:sz w:val="20"/>
-          <w:szCs w:val="20"/>
-        </w:rPr>
-        <w:t>Git</w:t>
-      </w:r>
-      <w:proofErr w:type="spellEnd"/>
-      <w:r>
-        <w:rPr>
-          <w:sz w:val="20"/>
-          <w:szCs w:val="20"/>
-        </w:rPr>
-        <w:t xml:space="preserve"> asignado a grupo de trabajo para los ramos impartidos por el departamento tendrá reglas diferentes a las de los personales y serán controlados por el Administrador de la configuración.</w:t>
+        <w:t>Cada repositorio Git asignado a grupo de trabajo para los ramos impartidos por el departamento tendrá reglas diferentes a las de los personales y serán controlados por el Administrador de la configuración.</w:t>
       </w:r>
     </w:p>
     <w:p>
@@ -4133,23 +3904,7 @@
           <w:sz w:val="20"/>
           <w:szCs w:val="20"/>
         </w:rPr>
-        <w:t xml:space="preserve">Cada repositorio </w:t>
-      </w:r>
-      <w:proofErr w:type="spellStart"/>
-      <w:r>
-        <w:rPr>
-          <w:sz w:val="20"/>
-          <w:szCs w:val="20"/>
-        </w:rPr>
-        <w:t>Git</w:t>
-      </w:r>
-      <w:proofErr w:type="spellEnd"/>
-      <w:r>
-        <w:rPr>
-          <w:sz w:val="20"/>
-          <w:szCs w:val="20"/>
-        </w:rPr>
-        <w:t xml:space="preserve"> que sea asignado para un ramo solo durara desde el inicio del ramo hasta  el final del ramo. Luego se dará un semestre para que lo respalden, luego de eso será eliminado.</w:t>
+        <w:t>Cada repositorio Git que sea asignado para un ramo solo durara desde el inicio del ramo hasta  el final del ramo. Luego se dará un semestre para que lo respalden, luego de eso será eliminado.</w:t>
       </w:r>
     </w:p>
     <w:p>
@@ -4221,47 +3976,7 @@
           <w:sz w:val="20"/>
           <w:szCs w:val="20"/>
         </w:rPr>
-        <w:t xml:space="preserve">Como herramienta se utilizara el sistema de control de versiones </w:t>
-      </w:r>
-      <w:proofErr w:type="spellStart"/>
-      <w:r>
-        <w:rPr>
-          <w:rFonts w:asciiTheme="minorHAnsi" w:hAnsiTheme="minorHAnsi"/>
-          <w:b w:val="0"/>
-          <w:sz w:val="20"/>
-          <w:szCs w:val="20"/>
-        </w:rPr>
-        <w:t>Git</w:t>
-      </w:r>
-      <w:proofErr w:type="spellEnd"/>
-      <w:r>
-        <w:rPr>
-          <w:rFonts w:asciiTheme="minorHAnsi" w:hAnsiTheme="minorHAnsi"/>
-          <w:b w:val="0"/>
-          <w:sz w:val="20"/>
-          <w:szCs w:val="20"/>
-        </w:rPr>
-        <w:t xml:space="preserve">, para el entorno de desarrollo se utilizara </w:t>
-      </w:r>
-      <w:proofErr w:type="spellStart"/>
-      <w:r>
-        <w:rPr>
-          <w:rFonts w:asciiTheme="minorHAnsi" w:hAnsiTheme="minorHAnsi"/>
-          <w:b w:val="0"/>
-          <w:sz w:val="20"/>
-          <w:szCs w:val="20"/>
-        </w:rPr>
-        <w:t>Github</w:t>
-      </w:r>
-      <w:proofErr w:type="spellEnd"/>
-      <w:r>
-        <w:rPr>
-          <w:rFonts w:asciiTheme="minorHAnsi" w:hAnsiTheme="minorHAnsi"/>
-          <w:b w:val="0"/>
-          <w:sz w:val="20"/>
-          <w:szCs w:val="20"/>
-        </w:rPr>
-        <w:t>.</w:t>
+        <w:t>Como herramienta se utilizara el sistema de control de versiones Git, para el entorno de desarrollo se utilizara Github.</w:t>
       </w:r>
       <w:bookmarkEnd w:id="11"/>
     </w:p>
@@ -4278,7 +3993,7 @@
       <w:r>
         <w:rPr>
           <w:noProof/>
-          <w:lang w:val="es-ES" w:eastAsia="es-ES"/>
+          <w:lang w:eastAsia="es-PE"/>
         </w:rPr>
         <w:lastRenderedPageBreak/>
         <w:drawing>
@@ -4347,17 +4062,8 @@
           <w:sz w:val="20"/>
           <w:szCs w:val="20"/>
         </w:rPr>
-        <w:t xml:space="preserve">Figura 1 – Diagrama despliegue </w:t>
+        <w:t>Figura 1 – Diagrama despliegue Git</w:t>
       </w:r>
-      <w:proofErr w:type="spellStart"/>
-      <w:r>
-        <w:rPr>
-          <w:sz w:val="20"/>
-          <w:szCs w:val="20"/>
-        </w:rPr>
-        <w:t>Git</w:t>
-      </w:r>
-      <w:proofErr w:type="spellEnd"/>
     </w:p>
     <w:p>
       <w:pPr>
@@ -4422,85 +4128,12 @@
           <w:szCs w:val="20"/>
         </w:rPr>
       </w:pPr>
-      <w:proofErr w:type="spellStart"/>
       <w:r>
         <w:rPr>
           <w:sz w:val="20"/>
           <w:szCs w:val="20"/>
         </w:rPr>
-        <w:t>Working</w:t>
-      </w:r>
-      <w:proofErr w:type="spellEnd"/>
-      <w:r>
-        <w:rPr>
-          <w:sz w:val="20"/>
-          <w:szCs w:val="20"/>
-        </w:rPr>
-        <w:t xml:space="preserve"> </w:t>
-      </w:r>
-      <w:proofErr w:type="spellStart"/>
-      <w:r>
-        <w:rPr>
-          <w:sz w:val="20"/>
-          <w:szCs w:val="20"/>
-        </w:rPr>
-        <w:t>Directory</w:t>
-      </w:r>
-      <w:proofErr w:type="spellEnd"/>
-      <w:r>
-        <w:rPr>
-          <w:sz w:val="20"/>
-          <w:szCs w:val="20"/>
-        </w:rPr>
-        <w:t xml:space="preserve">: Es la carpeta donde están todos los archivos del proyecto. Respecto a </w:t>
-      </w:r>
-      <w:proofErr w:type="spellStart"/>
-      <w:r>
-        <w:rPr>
-          <w:sz w:val="20"/>
-          <w:szCs w:val="20"/>
-        </w:rPr>
-        <w:t>git</w:t>
-      </w:r>
-      <w:proofErr w:type="spellEnd"/>
-      <w:r>
-        <w:rPr>
-          <w:sz w:val="20"/>
-          <w:szCs w:val="20"/>
-        </w:rPr>
-        <w:t xml:space="preserve"> hay dos tipos de archivos: los que figuran en el "Local repo" y se registra un seguimiento de cambios (</w:t>
-      </w:r>
-      <w:proofErr w:type="spellStart"/>
-      <w:r>
-        <w:rPr>
-          <w:sz w:val="20"/>
-          <w:szCs w:val="20"/>
-        </w:rPr>
-        <w:t>tracked</w:t>
-      </w:r>
-      <w:proofErr w:type="spellEnd"/>
-      <w:r>
-        <w:rPr>
-          <w:sz w:val="20"/>
-          <w:szCs w:val="20"/>
-        </w:rPr>
-        <w:t>) y los que no (</w:t>
-      </w:r>
-      <w:proofErr w:type="spellStart"/>
-      <w:r>
-        <w:rPr>
-          <w:sz w:val="20"/>
-          <w:szCs w:val="20"/>
-        </w:rPr>
-        <w:t>untracked</w:t>
-      </w:r>
-      <w:proofErr w:type="spellEnd"/>
-      <w:r>
-        <w:rPr>
-          <w:sz w:val="20"/>
-          <w:szCs w:val="20"/>
-        </w:rPr>
-        <w:t>) que no se registran.</w:t>
+        <w:t>Working Directory: Es la carpeta donde están todos los archivos del proyecto. Respecto a git hay dos tipos de archivos: los que figuran en el "Local repo" y se registra un seguimiento de cambios (tracked) y los que no (untracked) que no se registran.</w:t>
       </w:r>
     </w:p>
     <w:p>
@@ -4529,149 +4162,12 @@
           <w:szCs w:val="20"/>
         </w:rPr>
       </w:pPr>
-      <w:proofErr w:type="spellStart"/>
       <w:r>
         <w:rPr>
           <w:sz w:val="20"/>
           <w:szCs w:val="20"/>
         </w:rPr>
-        <w:t>Staging</w:t>
-      </w:r>
-      <w:proofErr w:type="spellEnd"/>
-      <w:r>
-        <w:rPr>
-          <w:sz w:val="20"/>
-          <w:szCs w:val="20"/>
-        </w:rPr>
-        <w:t xml:space="preserve"> </w:t>
-      </w:r>
-      <w:proofErr w:type="spellStart"/>
-      <w:r>
-        <w:rPr>
-          <w:sz w:val="20"/>
-          <w:szCs w:val="20"/>
-        </w:rPr>
-        <w:t>Area</w:t>
-      </w:r>
-      <w:proofErr w:type="spellEnd"/>
-      <w:r>
-        <w:rPr>
-          <w:sz w:val="20"/>
-          <w:szCs w:val="20"/>
-        </w:rPr>
-        <w:t xml:space="preserve">: Se refiere a la lista de archivos cuyos cambios se registrarán en "Local repo" durante el próximo </w:t>
-      </w:r>
-      <w:proofErr w:type="spellStart"/>
-      <w:r>
-        <w:rPr>
-          <w:sz w:val="20"/>
-          <w:szCs w:val="20"/>
-        </w:rPr>
-        <w:t>commit</w:t>
-      </w:r>
-      <w:proofErr w:type="spellEnd"/>
-      <w:r>
-        <w:rPr>
-          <w:sz w:val="20"/>
-          <w:szCs w:val="20"/>
-        </w:rPr>
-        <w:t xml:space="preserve"> (independientemente de si previamente figuraban o no en "Local repo") por ejemplo el comando </w:t>
-      </w:r>
-      <w:proofErr w:type="spellStart"/>
-      <w:r>
-        <w:rPr>
-          <w:sz w:val="20"/>
-          <w:szCs w:val="20"/>
-        </w:rPr>
-        <w:t>git</w:t>
-      </w:r>
-      <w:proofErr w:type="spellEnd"/>
-      <w:r>
-        <w:rPr>
-          <w:sz w:val="20"/>
-          <w:szCs w:val="20"/>
-        </w:rPr>
-        <w:t xml:space="preserve"> </w:t>
-      </w:r>
-      <w:proofErr w:type="spellStart"/>
-      <w:r>
-        <w:rPr>
-          <w:sz w:val="20"/>
-          <w:szCs w:val="20"/>
-        </w:rPr>
-        <w:t>add</w:t>
-      </w:r>
-      <w:proofErr w:type="spellEnd"/>
-      <w:r>
-        <w:rPr>
-          <w:sz w:val="20"/>
-          <w:szCs w:val="20"/>
-        </w:rPr>
-        <w:t xml:space="preserve"> archivo.txt, agrega el archivo.txt a la "</w:t>
-      </w:r>
-      <w:proofErr w:type="spellStart"/>
-      <w:r>
-        <w:rPr>
-          <w:sz w:val="20"/>
-          <w:szCs w:val="20"/>
-        </w:rPr>
-        <w:t>Staging</w:t>
-      </w:r>
-      <w:proofErr w:type="spellEnd"/>
-      <w:r>
-        <w:rPr>
-          <w:sz w:val="20"/>
-          <w:szCs w:val="20"/>
-        </w:rPr>
-        <w:t xml:space="preserve"> </w:t>
-      </w:r>
-      <w:proofErr w:type="spellStart"/>
-      <w:r>
-        <w:rPr>
-          <w:sz w:val="20"/>
-          <w:szCs w:val="20"/>
-        </w:rPr>
-        <w:t>Area</w:t>
-      </w:r>
-      <w:proofErr w:type="spellEnd"/>
-      <w:r>
-        <w:rPr>
-          <w:sz w:val="20"/>
-          <w:szCs w:val="20"/>
-        </w:rPr>
-        <w:t xml:space="preserve">" es decir lo deja 'preparado' y con el comando </w:t>
-      </w:r>
-      <w:proofErr w:type="spellStart"/>
-      <w:r>
-        <w:rPr>
-          <w:sz w:val="20"/>
-          <w:szCs w:val="20"/>
-        </w:rPr>
-        <w:t>git</w:t>
-      </w:r>
-      <w:proofErr w:type="spellEnd"/>
-      <w:r>
-        <w:rPr>
-          <w:sz w:val="20"/>
-          <w:szCs w:val="20"/>
-        </w:rPr>
-        <w:t xml:space="preserve"> </w:t>
-      </w:r>
-      <w:proofErr w:type="spellStart"/>
-      <w:r>
-        <w:rPr>
-          <w:sz w:val="20"/>
-          <w:szCs w:val="20"/>
-        </w:rPr>
-        <w:t>commit</w:t>
-      </w:r>
-      <w:proofErr w:type="spellEnd"/>
-      <w:r>
-        <w:rPr>
-          <w:sz w:val="20"/>
-          <w:szCs w:val="20"/>
-        </w:rPr>
-        <w:t xml:space="preserve"> se registra en el "Local repo" ya sea su registro inicial o actualizando sus cambios. </w:t>
+        <w:t xml:space="preserve">Staging Area: Se refiere a la lista de archivos cuyos cambios se registrarán en "Local repo" durante el próximo commit (independientemente de si previamente figuraban o no en "Local repo") por ejemplo el comando git add archivo.txt, agrega el archivo.txt a la "Staging Area" es decir lo deja 'preparado' y con el comando git commit se registra en el "Local repo" ya sea su registro inicial o actualizando sus cambios. </w:t>
       </w:r>
     </w:p>
     <w:p>
@@ -4705,55 +4201,7 @@
           <w:sz w:val="20"/>
           <w:szCs w:val="20"/>
         </w:rPr>
-        <w:t xml:space="preserve">Local repo: Lugar donde se almacena el registro de los cambios en archivos, sólo se registrarán las modificaciones que ocurrieron entre comandos </w:t>
-      </w:r>
-      <w:proofErr w:type="spellStart"/>
-      <w:r>
-        <w:rPr>
-          <w:sz w:val="20"/>
-          <w:szCs w:val="20"/>
-        </w:rPr>
-        <w:t>commit</w:t>
-      </w:r>
-      <w:proofErr w:type="spellEnd"/>
-      <w:r>
-        <w:rPr>
-          <w:sz w:val="20"/>
-          <w:szCs w:val="20"/>
-        </w:rPr>
-        <w:t xml:space="preserve">, lo cual tiene sus detalles, </w:t>
-      </w:r>
-      <w:proofErr w:type="spellStart"/>
-      <w:r>
-        <w:rPr>
-          <w:sz w:val="20"/>
-          <w:szCs w:val="20"/>
-        </w:rPr>
-        <w:t>git</w:t>
-      </w:r>
-      <w:proofErr w:type="spellEnd"/>
-      <w:r>
-        <w:rPr>
-          <w:sz w:val="20"/>
-          <w:szCs w:val="20"/>
-        </w:rPr>
-        <w:t xml:space="preserve"> almacena todo este registro en una carpeta llamada .</w:t>
-      </w:r>
-      <w:proofErr w:type="spellStart"/>
-      <w:r>
-        <w:rPr>
-          <w:sz w:val="20"/>
-          <w:szCs w:val="20"/>
-        </w:rPr>
-        <w:t>git</w:t>
-      </w:r>
-      <w:proofErr w:type="spellEnd"/>
-      <w:r>
-        <w:rPr>
-          <w:sz w:val="20"/>
-          <w:szCs w:val="20"/>
-        </w:rPr>
-        <w:t>.</w:t>
+        <w:t>Local repo: Lugar donde se almacena el registro de los cambios en archivos, sólo se registrarán las modificaciones que ocurrieron entre comandos commit, lo cual tiene sus detalles, git almacena todo este registro en una carpeta llamada .git.</w:t>
       </w:r>
     </w:p>
     <w:p>
@@ -4777,7 +4225,6 @@
           <w:b w:val="0"/>
           <w:sz w:val="20"/>
           <w:szCs w:val="20"/>
-          <w:lang w:val="es-ES"/>
         </w:rPr>
       </w:pPr>
       <w:bookmarkStart w:id="13" w:name="_Toc367492980"/>
@@ -4786,7 +4233,6 @@
           <w:rFonts w:asciiTheme="minorHAnsi" w:hAnsiTheme="minorHAnsi"/>
           <w:sz w:val="20"/>
           <w:szCs w:val="20"/>
-          <w:lang w:val="es-ES"/>
         </w:rPr>
         <w:t>Herramientas</w:t>
       </w:r>
@@ -4796,7 +4242,6 @@
           <w:b w:val="0"/>
           <w:sz w:val="20"/>
           <w:szCs w:val="20"/>
-          <w:lang w:val="es-ES"/>
         </w:rPr>
         <w:t>:</w:t>
       </w:r>
@@ -4806,31 +4251,17 @@
           <w:b w:val="0"/>
           <w:sz w:val="20"/>
           <w:szCs w:val="20"/>
-          <w:lang w:val="es-ES"/>
         </w:rPr>
         <w:t xml:space="preserve"> </w:t>
       </w:r>
-      <w:proofErr w:type="spellStart"/>
       <w:r>
         <w:rPr>
           <w:rFonts w:asciiTheme="minorHAnsi" w:hAnsiTheme="minorHAnsi"/>
           <w:b w:val="0"/>
           <w:sz w:val="20"/>
           <w:szCs w:val="20"/>
-          <w:lang w:val="es-ES"/>
-        </w:rPr>
-        <w:t>Git</w:t>
-      </w:r>
-      <w:proofErr w:type="spellEnd"/>
-      <w:r>
-        <w:rPr>
-          <w:rFonts w:asciiTheme="minorHAnsi" w:hAnsiTheme="minorHAnsi"/>
-          <w:b w:val="0"/>
-          <w:sz w:val="20"/>
-          <w:szCs w:val="20"/>
-          <w:lang w:val="es-ES"/>
-        </w:rPr>
-        <w:t xml:space="preserve"> es un software de control de versiones, pensando en la eficiencia y la confiabilidad del mantenimiento de versiones de aplicaciones cuando estas tienen un gran número de archivos de código fuente. Entre las características más relevantes se encuentran:</w:t>
+        </w:rPr>
+        <w:t>Git es un software de control de versiones, pensando en la eficiencia y la confiabilidad del mantenimiento de versiones de aplicaciones cuando estas tienen un gran número de archivos de código fuente. Entre las características más relevantes se encuentran:</w:t>
       </w:r>
       <w:bookmarkEnd w:id="13"/>
     </w:p>
@@ -4845,7 +4276,6 @@
           <w:b w:val="0"/>
           <w:sz w:val="20"/>
           <w:szCs w:val="20"/>
-          <w:lang w:val="es-ES"/>
         </w:rPr>
       </w:pPr>
     </w:p>
@@ -4863,7 +4293,6 @@
           <w:b w:val="0"/>
           <w:sz w:val="20"/>
           <w:szCs w:val="20"/>
-          <w:lang w:val="es-ES"/>
         </w:rPr>
       </w:pPr>
       <w:bookmarkStart w:id="14" w:name="_Toc367492981"/>
@@ -4873,53 +4302,8 @@
           <w:b w:val="0"/>
           <w:sz w:val="20"/>
           <w:szCs w:val="20"/>
-          <w:lang w:val="es-ES"/>
-        </w:rPr>
-        <w:t xml:space="preserve">Fuerte apoyo al desarrollo no-lineal, por ende rapidez en la gestión de ramas y mezclado de diferentes versiones. </w:t>
-      </w:r>
-      <w:proofErr w:type="spellStart"/>
-      <w:r>
-        <w:rPr>
-          <w:rFonts w:asciiTheme="minorHAnsi" w:hAnsiTheme="minorHAnsi"/>
-          <w:b w:val="0"/>
-          <w:sz w:val="20"/>
-          <w:szCs w:val="20"/>
-          <w:lang w:val="es-ES"/>
-        </w:rPr>
-        <w:t>Git</w:t>
-      </w:r>
-      <w:proofErr w:type="spellEnd"/>
-      <w:r>
-        <w:rPr>
-          <w:rFonts w:asciiTheme="minorHAnsi" w:hAnsiTheme="minorHAnsi"/>
-          <w:b w:val="0"/>
-          <w:sz w:val="20"/>
-          <w:szCs w:val="20"/>
-          <w:lang w:val="es-ES"/>
-        </w:rPr>
-        <w:t xml:space="preserve"> incluye herramientas específicas para navegar y visualizar un historial de desarrollo no-lineal. Una presunción fundamental en </w:t>
-      </w:r>
-      <w:proofErr w:type="spellStart"/>
-      <w:r>
-        <w:rPr>
-          <w:rFonts w:asciiTheme="minorHAnsi" w:hAnsiTheme="minorHAnsi"/>
-          <w:b w:val="0"/>
-          <w:sz w:val="20"/>
-          <w:szCs w:val="20"/>
-          <w:lang w:val="es-ES"/>
-        </w:rPr>
-        <w:t>Git</w:t>
-      </w:r>
-      <w:proofErr w:type="spellEnd"/>
-      <w:r>
-        <w:rPr>
-          <w:rFonts w:asciiTheme="minorHAnsi" w:hAnsiTheme="minorHAnsi"/>
-          <w:b w:val="0"/>
-          <w:sz w:val="20"/>
-          <w:szCs w:val="20"/>
-          <w:lang w:val="es-ES"/>
-        </w:rPr>
-        <w:t xml:space="preserve"> es que un cambio será fusionado mucho más frecuentemente de lo que se escribe originalmente, conforme se pasa entre varios programadores que lo revisan.</w:t>
+        </w:rPr>
+        <w:t>Fuerte apoyo al desarrollo no-lineal, por ende rapidez en la gestión de ramas y mezclado de diferentes versiones. Git incluye herramientas específicas para navegar y visualizar un historial de desarrollo no-lineal. Una presunción fundamental en Git es que un cambio será fusionado mucho más frecuentemente de lo que se escribe originalmente, conforme se pasa entre varios programadores que lo revisan.</w:t>
       </w:r>
       <w:bookmarkEnd w:id="14"/>
     </w:p>
@@ -4932,7 +4316,6 @@
         <w:rPr>
           <w:sz w:val="20"/>
           <w:szCs w:val="20"/>
-          <w:lang w:val="es-ES"/>
         </w:rPr>
       </w:pPr>
     </w:p>
@@ -4950,7 +4333,6 @@
           <w:b w:val="0"/>
           <w:sz w:val="20"/>
           <w:szCs w:val="20"/>
-          <w:lang w:val="es-ES"/>
         </w:rPr>
       </w:pPr>
       <w:bookmarkStart w:id="15" w:name="_Toc367492982"/>
@@ -4960,31 +4342,8 @@
           <w:b w:val="0"/>
           <w:sz w:val="20"/>
           <w:szCs w:val="20"/>
-          <w:lang w:val="es-ES"/>
-        </w:rPr>
-        <w:t xml:space="preserve">Gestión distribuida. </w:t>
-      </w:r>
-      <w:proofErr w:type="spellStart"/>
-      <w:r>
-        <w:rPr>
-          <w:rFonts w:asciiTheme="minorHAnsi" w:hAnsiTheme="minorHAnsi"/>
-          <w:b w:val="0"/>
-          <w:sz w:val="20"/>
-          <w:szCs w:val="20"/>
-          <w:lang w:val="es-ES"/>
-        </w:rPr>
-        <w:t>Git</w:t>
-      </w:r>
-      <w:proofErr w:type="spellEnd"/>
-      <w:r>
-        <w:rPr>
-          <w:rFonts w:asciiTheme="minorHAnsi" w:hAnsiTheme="minorHAnsi"/>
-          <w:b w:val="0"/>
-          <w:sz w:val="20"/>
-          <w:szCs w:val="20"/>
-          <w:lang w:val="es-ES"/>
-        </w:rPr>
-        <w:t xml:space="preserve"> le da a cada programador una copia local del historial del desarrollo entero, y los cambios se propagan entre los repositorios locales. Los cambios se importan como ramas adicionales y pueden ser fusionados en la misma manera que se hace con la rama local.</w:t>
+        </w:rPr>
+        <w:t>Gestión distribuida. Git le da a cada programador una copia local del historial del desarrollo entero, y los cambios se propagan entre los repositorios locales. Los cambios se importan como ramas adicionales y pueden ser fusionados en la misma manera que se hace con la rama local.</w:t>
       </w:r>
       <w:bookmarkEnd w:id="15"/>
     </w:p>
@@ -4997,7 +4356,6 @@
         <w:rPr>
           <w:sz w:val="20"/>
           <w:szCs w:val="20"/>
-          <w:lang w:val="es-ES"/>
         </w:rPr>
       </w:pPr>
     </w:p>
@@ -5015,7 +4373,6 @@
           <w:b w:val="0"/>
           <w:sz w:val="20"/>
           <w:szCs w:val="20"/>
-          <w:lang w:val="es-ES"/>
         </w:rPr>
       </w:pPr>
       <w:bookmarkStart w:id="16" w:name="_Toc367492983"/>
@@ -5025,54 +4382,9 @@
           <w:b w:val="0"/>
           <w:sz w:val="20"/>
           <w:szCs w:val="20"/>
-          <w:lang w:val="es-ES"/>
         </w:rPr>
         <w:lastRenderedPageBreak/>
-        <w:t xml:space="preserve">Los almacenes de información pueden publicarse por HTTP, FTP, </w:t>
-      </w:r>
-      <w:proofErr w:type="spellStart"/>
-      <w:r>
-        <w:rPr>
-          <w:rFonts w:asciiTheme="minorHAnsi" w:hAnsiTheme="minorHAnsi"/>
-          <w:b w:val="0"/>
-          <w:sz w:val="20"/>
-          <w:szCs w:val="20"/>
-          <w:lang w:val="es-ES"/>
-        </w:rPr>
-        <w:t>rsync</w:t>
-      </w:r>
-      <w:proofErr w:type="spellEnd"/>
-      <w:r>
-        <w:rPr>
-          <w:rFonts w:asciiTheme="minorHAnsi" w:hAnsiTheme="minorHAnsi"/>
-          <w:b w:val="0"/>
-          <w:sz w:val="20"/>
-          <w:szCs w:val="20"/>
-          <w:lang w:val="es-ES"/>
-        </w:rPr>
-        <w:t xml:space="preserve"> o mediante un protocolo nativo, ya sea a través de una conexión TCP/IP simple o a través de cifrado SSH. </w:t>
-      </w:r>
-      <w:proofErr w:type="spellStart"/>
-      <w:r>
-        <w:rPr>
-          <w:rFonts w:asciiTheme="minorHAnsi" w:hAnsiTheme="minorHAnsi"/>
-          <w:b w:val="0"/>
-          <w:sz w:val="20"/>
-          <w:szCs w:val="20"/>
-          <w:lang w:val="es-ES"/>
-        </w:rPr>
-        <w:t>Git</w:t>
-      </w:r>
-      <w:proofErr w:type="spellEnd"/>
-      <w:r>
-        <w:rPr>
-          <w:rFonts w:asciiTheme="minorHAnsi" w:hAnsiTheme="minorHAnsi"/>
-          <w:b w:val="0"/>
-          <w:sz w:val="20"/>
-          <w:szCs w:val="20"/>
-          <w:lang w:val="es-ES"/>
-        </w:rPr>
-        <w:t xml:space="preserve"> también puede emular servidores CVS.</w:t>
+        <w:t>Los almacenes de información pueden publicarse por HTTP, FTP, rsync o mediante un protocolo nativo, ya sea a través de una conexión TCP/IP simple o a través de cifrado SSH. Git también puede emular servidores CVS.</w:t>
       </w:r>
       <w:bookmarkEnd w:id="16"/>
     </w:p>
@@ -5085,7 +4397,6 @@
         <w:rPr>
           <w:sz w:val="20"/>
           <w:szCs w:val="20"/>
-          <w:lang w:val="es-ES"/>
         </w:rPr>
       </w:pPr>
     </w:p>
@@ -5103,7 +4414,6 @@
           <w:b w:val="0"/>
           <w:sz w:val="20"/>
           <w:szCs w:val="20"/>
-          <w:lang w:val="es-ES"/>
         </w:rPr>
       </w:pPr>
       <w:bookmarkStart w:id="17" w:name="_Toc367492984"/>
@@ -5113,7 +4423,6 @@
           <w:b w:val="0"/>
           <w:sz w:val="20"/>
           <w:szCs w:val="20"/>
-          <w:lang w:val="es-ES"/>
         </w:rPr>
         <w:t>Gestión eficiente de proyectos grandes, dada la rapidez de gestión de diferencias entre archivos, entre otras mejoras de optimización de velocidad de ejecución.</w:t>
       </w:r>
@@ -5128,7 +4437,6 @@
         <w:rPr>
           <w:sz w:val="20"/>
           <w:szCs w:val="20"/>
-          <w:lang w:val="es-ES"/>
         </w:rPr>
       </w:pPr>
     </w:p>
@@ -5146,7 +4454,6 @@
           <w:b w:val="0"/>
           <w:sz w:val="20"/>
           <w:szCs w:val="20"/>
-          <w:lang w:val="es-ES"/>
         </w:rPr>
       </w:pPr>
       <w:bookmarkStart w:id="18" w:name="_Toc367492985"/>
@@ -5156,7 +4463,6 @@
           <w:b w:val="0"/>
           <w:sz w:val="20"/>
           <w:szCs w:val="20"/>
-          <w:lang w:val="es-ES"/>
         </w:rPr>
         <w:t>Todas las versiones previas a un cambio determinado, implican la notificación de un cambio posterior en cualquiera de ellas a ese cambio.</w:t>
       </w:r>
@@ -5171,7 +4477,6 @@
         <w:rPr>
           <w:sz w:val="20"/>
           <w:szCs w:val="20"/>
-          <w:lang w:val="es-ES"/>
         </w:rPr>
       </w:pPr>
     </w:p>
@@ -5189,7 +4494,6 @@
           <w:b w:val="0"/>
           <w:sz w:val="20"/>
           <w:szCs w:val="20"/>
-          <w:lang w:val="es-ES"/>
         </w:rPr>
       </w:pPr>
       <w:bookmarkStart w:id="19" w:name="_Toc367492986"/>
@@ -5199,7 +4503,6 @@
           <w:b w:val="0"/>
           <w:sz w:val="20"/>
           <w:szCs w:val="20"/>
-          <w:lang w:val="es-ES"/>
         </w:rPr>
         <w:t>Resulta algo más caro trabajar con ficheros concretos frente a proyectos, eso diferencia el trabajo frente a CVS, que trabaja con base en cambios de fichero, pero mejora el trabajo con afectaciones de código que concurren en operaciones similares en varios archivos.</w:t>
       </w:r>
@@ -5214,7 +4517,6 @@
         <w:rPr>
           <w:sz w:val="20"/>
           <w:szCs w:val="20"/>
-          <w:lang w:val="es-ES"/>
         </w:rPr>
       </w:pPr>
     </w:p>
@@ -5232,7 +4534,6 @@
           <w:b w:val="0"/>
           <w:sz w:val="20"/>
           <w:szCs w:val="20"/>
-          <w:lang w:val="es-ES"/>
         </w:rPr>
       </w:pPr>
       <w:bookmarkStart w:id="20" w:name="_Toc367492987"/>
@@ -5242,7 +4543,6 @@
           <w:b w:val="0"/>
           <w:sz w:val="20"/>
           <w:szCs w:val="20"/>
-          <w:lang w:val="es-ES"/>
         </w:rPr>
         <w:t>Los renombrados se trabajan basándose en similitudes entre ficheros, aparte de nombres de ficheros, pero no se hacen marcas explícitas de cambios de nombre con base en supuestos nombres únicos de nodos de sistema de ficheros, lo que evita posibles, y posiblemente desastrosas, coincidencias de ficheros diferentes en un único nombre.</w:t>
       </w:r>
@@ -5257,7 +4557,6 @@
         <w:rPr>
           <w:sz w:val="20"/>
           <w:szCs w:val="20"/>
-          <w:lang w:val="es-ES"/>
         </w:rPr>
       </w:pPr>
     </w:p>
@@ -5270,7 +4569,6 @@
         <w:rPr>
           <w:sz w:val="20"/>
           <w:szCs w:val="20"/>
-          <w:lang w:val="es-ES"/>
         </w:rPr>
       </w:pPr>
       <w:r>
@@ -5278,7 +4576,7 @@
           <w:noProof/>
           <w:sz w:val="20"/>
           <w:szCs w:val="20"/>
-          <w:lang w:val="es-ES" w:eastAsia="es-ES"/>
+          <w:lang w:eastAsia="es-PE"/>
         </w:rPr>
         <w:drawing>
           <wp:inline distT="0" distB="0" distL="0" distR="0" wp14:anchorId="7BF7578F" wp14:editId="5AE6F897">
@@ -5339,7 +4637,6 @@
         <w:rPr>
           <w:sz w:val="20"/>
           <w:szCs w:val="20"/>
-          <w:lang w:val="es-ES"/>
         </w:rPr>
       </w:pPr>
     </w:p>
@@ -5352,7 +4649,6 @@
           <w:b/>
           <w:sz w:val="20"/>
           <w:szCs w:val="20"/>
-          <w:lang w:val="es-ES"/>
         </w:rPr>
       </w:pPr>
       <w:r>
@@ -5360,7 +4656,6 @@
           <w:b/>
           <w:sz w:val="20"/>
           <w:szCs w:val="20"/>
-          <w:lang w:val="es-ES"/>
         </w:rPr>
         <w:lastRenderedPageBreak/>
         <w:t>Entorno:</w:t>
@@ -5370,139 +4665,42 @@
           <w:b/>
           <w:sz w:val="20"/>
           <w:szCs w:val="20"/>
-          <w:lang w:val="es-ES"/>
         </w:rPr>
         <w:t xml:space="preserve"> </w:t>
       </w:r>
-      <w:proofErr w:type="spellStart"/>
       <w:r>
         <w:rPr>
           <w:sz w:val="20"/>
           <w:szCs w:val="20"/>
-          <w:lang w:val="es-ES"/>
-        </w:rPr>
-        <w:t>GitHub</w:t>
+        </w:rPr>
+        <w:t>GitHub es un software web para alojar proyectos utilizando el sistema de control de versiones Git. Utiliza el framework Ruby on Rails por GitHub</w:t>
       </w:r>
-      <w:proofErr w:type="spellEnd"/>
+    </w:p>
+    <w:p>
+      <w:pPr>
+        <w:spacing w:after="0"/>
+        <w:ind w:left="1418"/>
+        <w:jc w:val="both"/>
+        <w:rPr>
+          <w:sz w:val="20"/>
+          <w:szCs w:val="20"/>
+        </w:rPr>
+      </w:pPr>
+    </w:p>
+    <w:p>
+      <w:pPr>
+        <w:spacing w:after="0"/>
+        <w:ind w:left="1418"/>
+        <w:jc w:val="both"/>
+        <w:rPr>
+          <w:sz w:val="20"/>
+          <w:szCs w:val="20"/>
+        </w:rPr>
+      </w:pPr>
       <w:r>
         <w:rPr>
           <w:sz w:val="20"/>
           <w:szCs w:val="20"/>
-          <w:lang w:val="es-ES"/>
-        </w:rPr>
-        <w:t xml:space="preserve"> es un software web para alojar proyectos utilizando el sistema de control de versiones </w:t>
-      </w:r>
-      <w:proofErr w:type="spellStart"/>
-      <w:r>
-        <w:rPr>
-          <w:sz w:val="20"/>
-          <w:szCs w:val="20"/>
-          <w:lang w:val="es-ES"/>
-        </w:rPr>
-        <w:t>Git</w:t>
-      </w:r>
-      <w:proofErr w:type="spellEnd"/>
-      <w:r>
-        <w:rPr>
-          <w:sz w:val="20"/>
-          <w:szCs w:val="20"/>
-          <w:lang w:val="es-ES"/>
-        </w:rPr>
-        <w:t xml:space="preserve">. Utiliza el </w:t>
-      </w:r>
-      <w:proofErr w:type="spellStart"/>
-      <w:r>
-        <w:rPr>
-          <w:sz w:val="20"/>
-          <w:szCs w:val="20"/>
-          <w:lang w:val="es-ES"/>
-        </w:rPr>
-        <w:t>framework</w:t>
-      </w:r>
-      <w:proofErr w:type="spellEnd"/>
-      <w:r>
-        <w:rPr>
-          <w:sz w:val="20"/>
-          <w:szCs w:val="20"/>
-          <w:lang w:val="es-ES"/>
-        </w:rPr>
-        <w:t xml:space="preserve"> Ruby </w:t>
-      </w:r>
-      <w:proofErr w:type="spellStart"/>
-      <w:r>
-        <w:rPr>
-          <w:sz w:val="20"/>
-          <w:szCs w:val="20"/>
-          <w:lang w:val="es-ES"/>
-        </w:rPr>
-        <w:t>on</w:t>
-      </w:r>
-      <w:proofErr w:type="spellEnd"/>
-      <w:r>
-        <w:rPr>
-          <w:sz w:val="20"/>
-          <w:szCs w:val="20"/>
-          <w:lang w:val="es-ES"/>
-        </w:rPr>
-        <w:t xml:space="preserve"> </w:t>
-      </w:r>
-      <w:proofErr w:type="spellStart"/>
-      <w:r>
-        <w:rPr>
-          <w:sz w:val="20"/>
-          <w:szCs w:val="20"/>
-          <w:lang w:val="es-ES"/>
-        </w:rPr>
-        <w:t>Rails</w:t>
-      </w:r>
-      <w:proofErr w:type="spellEnd"/>
-      <w:r>
-        <w:rPr>
-          <w:sz w:val="20"/>
-          <w:szCs w:val="20"/>
-          <w:lang w:val="es-ES"/>
-        </w:rPr>
-        <w:t xml:space="preserve"> por </w:t>
-      </w:r>
-      <w:proofErr w:type="spellStart"/>
-      <w:r>
-        <w:rPr>
-          <w:sz w:val="20"/>
-          <w:szCs w:val="20"/>
-          <w:lang w:val="es-ES"/>
-        </w:rPr>
-        <w:t>GitHub</w:t>
-      </w:r>
-      <w:proofErr w:type="spellEnd"/>
-    </w:p>
-    <w:p>
-      <w:pPr>
-        <w:spacing w:after="0"/>
-        <w:ind w:left="1418"/>
-        <w:jc w:val="both"/>
-        <w:rPr>
-          <w:sz w:val="20"/>
-          <w:szCs w:val="20"/>
-          <w:lang w:val="es-ES"/>
-        </w:rPr>
-      </w:pPr>
-    </w:p>
-    <w:p>
-      <w:pPr>
-        <w:spacing w:after="0"/>
-        <w:ind w:left="1418"/>
-        <w:jc w:val="both"/>
-        <w:rPr>
-          <w:sz w:val="20"/>
-          <w:szCs w:val="20"/>
-          <w:lang w:val="es-ES"/>
-        </w:rPr>
-      </w:pPr>
-      <w:r>
-        <w:rPr>
-          <w:sz w:val="20"/>
-          <w:szCs w:val="20"/>
-          <w:lang w:val="es-ES"/>
         </w:rPr>
         <w:t>Entre sus principales características se puede mencionar:</w:t>
       </w:r>
@@ -5515,7 +4713,6 @@
         <w:rPr>
           <w:sz w:val="20"/>
           <w:szCs w:val="20"/>
-          <w:lang w:val="es-ES"/>
         </w:rPr>
       </w:pPr>
     </w:p>
@@ -5532,14 +4729,12 @@
         <w:rPr>
           <w:sz w:val="20"/>
           <w:szCs w:val="20"/>
-          <w:lang w:val="es-ES"/>
         </w:rPr>
       </w:pPr>
       <w:r>
         <w:rPr>
           <w:sz w:val="20"/>
           <w:szCs w:val="20"/>
-          <w:lang w:val="es-ES"/>
         </w:rPr>
         <w:t>Wiki para cada proyecto.</w:t>
       </w:r>
@@ -5557,14 +4752,12 @@
         <w:rPr>
           <w:sz w:val="20"/>
           <w:szCs w:val="20"/>
-          <w:lang w:val="es-ES"/>
         </w:rPr>
       </w:pPr>
       <w:r>
         <w:rPr>
           <w:sz w:val="20"/>
           <w:szCs w:val="20"/>
-          <w:lang w:val="es-ES"/>
         </w:rPr>
         <w:t>Página web para cada proyecto.</w:t>
       </w:r>
@@ -5582,14 +4775,12 @@
         <w:rPr>
           <w:sz w:val="20"/>
           <w:szCs w:val="20"/>
-          <w:lang w:val="es-ES"/>
         </w:rPr>
       </w:pPr>
       <w:r>
         <w:rPr>
           <w:sz w:val="20"/>
           <w:szCs w:val="20"/>
-          <w:lang w:val="es-ES"/>
         </w:rPr>
         <w:t>Gráfico para ver cómo los desarrolladores trabajan en sus repositorios y bifurcaciones del proyecto.</w:t>
       </w:r>
@@ -5607,14 +4798,12 @@
         <w:rPr>
           <w:sz w:val="20"/>
           <w:szCs w:val="20"/>
-          <w:lang w:val="es-ES"/>
         </w:rPr>
       </w:pPr>
       <w:r>
         <w:rPr>
           <w:sz w:val="20"/>
           <w:szCs w:val="20"/>
-          <w:lang w:val="es-ES"/>
         </w:rPr>
         <w:t>Funcionalidades como si se tratase de una red social</w:t>
       </w:r>
@@ -5628,7 +4817,6 @@
         <w:rPr>
           <w:sz w:val="20"/>
           <w:szCs w:val="20"/>
-          <w:lang w:val="es-ES"/>
         </w:rPr>
       </w:pPr>
     </w:p>
@@ -5641,7 +4829,6 @@
           <w:b/>
           <w:sz w:val="20"/>
           <w:szCs w:val="20"/>
-          <w:lang w:val="es-ES"/>
         </w:rPr>
       </w:pPr>
       <w:r>
@@ -5649,7 +4836,6 @@
           <w:b/>
           <w:sz w:val="20"/>
           <w:szCs w:val="20"/>
-          <w:lang w:val="es-ES"/>
         </w:rPr>
         <w:t>Infraestructura:</w:t>
       </w:r>
@@ -5874,39 +5060,7 @@
                 <w:sz w:val="20"/>
                 <w:szCs w:val="20"/>
               </w:rPr>
-              <w:t xml:space="preserve">Intel </w:t>
-            </w:r>
-            <w:proofErr w:type="spellStart"/>
-            <w:r>
-              <w:rPr>
-                <w:sz w:val="20"/>
-                <w:szCs w:val="20"/>
-              </w:rPr>
-              <w:t>Core</w:t>
-            </w:r>
-            <w:proofErr w:type="spellEnd"/>
-            <w:r>
-              <w:rPr>
-                <w:sz w:val="20"/>
-                <w:szCs w:val="20"/>
-              </w:rPr>
-              <w:t xml:space="preserve"> 2 </w:t>
-            </w:r>
-            <w:proofErr w:type="spellStart"/>
-            <w:r>
-              <w:rPr>
-                <w:sz w:val="20"/>
-                <w:szCs w:val="20"/>
-              </w:rPr>
-              <w:t>Duo</w:t>
-            </w:r>
-            <w:proofErr w:type="spellEnd"/>
-            <w:r>
-              <w:rPr>
-                <w:sz w:val="20"/>
-                <w:szCs w:val="20"/>
-              </w:rPr>
-              <w:t xml:space="preserve"> de 2 GHz (o equivalente)</w:t>
+              <w:t>Intel Core 2 Duo de 2 GHz (o equivalente)</w:t>
             </w:r>
           </w:p>
         </w:tc>
@@ -6058,23 +5212,7 @@
                 <w:sz w:val="20"/>
                 <w:szCs w:val="20"/>
               </w:rPr>
-              <w:t xml:space="preserve">NVIDIA </w:t>
-            </w:r>
-            <w:proofErr w:type="spellStart"/>
-            <w:r>
-              <w:rPr>
-                <w:sz w:val="20"/>
-                <w:szCs w:val="20"/>
-              </w:rPr>
-              <w:t>GeForce</w:t>
-            </w:r>
-            <w:proofErr w:type="spellEnd"/>
-            <w:r>
-              <w:rPr>
-                <w:sz w:val="20"/>
-                <w:szCs w:val="20"/>
-              </w:rPr>
-              <w:t xml:space="preserve"> 5 o una versión más reciente</w:t>
+              <w:t>NVIDIA GeForce 5 o una versión más reciente</w:t>
             </w:r>
           </w:p>
         </w:tc>
@@ -6475,22 +5613,8 @@
                 <w:szCs w:val="16"/>
                 <w:lang w:eastAsia="es-PE"/>
               </w:rPr>
-              <w:t>10.5 días</w:t>
-            </w:r>
-            <w:proofErr w:type="gramStart"/>
-            <w:r>
-              <w:rPr>
-                <w:rFonts w:eastAsia="Times New Roman" w:cs="Times New Roman"/>
-                <w:b/>
-                <w:bCs/>
-                <w:color w:val="000000"/>
-                <w:sz w:val="16"/>
-                <w:szCs w:val="16"/>
-                <w:lang w:eastAsia="es-PE"/>
-              </w:rPr>
-              <w:t>?</w:t>
-            </w:r>
-            <w:proofErr w:type="gramEnd"/>
+              <w:t>10.5 días?</w:t>
+            </w:r>
           </w:p>
         </w:tc>
         <w:tc>
@@ -9133,20 +8257,8 @@
                 <w:szCs w:val="16"/>
                 <w:lang w:eastAsia="es-PE"/>
               </w:rPr>
-              <w:t>1 día</w:t>
-            </w:r>
-            <w:proofErr w:type="gramStart"/>
-            <w:r>
-              <w:rPr>
-                <w:rFonts w:eastAsia="Times New Roman" w:cs="Times New Roman"/>
-                <w:color w:val="000000"/>
-                <w:sz w:val="16"/>
-                <w:szCs w:val="16"/>
-                <w:lang w:eastAsia="es-PE"/>
-              </w:rPr>
-              <w:t>?</w:t>
-            </w:r>
-            <w:proofErr w:type="gramEnd"/>
+              <w:t>1 día?</w:t>
+            </w:r>
           </w:p>
         </w:tc>
         <w:tc>
@@ -9289,33 +8401,7 @@
                 <w:szCs w:val="16"/>
                 <w:lang w:eastAsia="es-PE"/>
               </w:rPr>
-              <w:t xml:space="preserve">   Gestión y entrega de </w:t>
-            </w:r>
-            <w:proofErr w:type="spellStart"/>
-            <w:r>
-              <w:rPr>
-                <w:rFonts w:eastAsia="Times New Roman" w:cs="Times New Roman"/>
-                <w:b/>
-                <w:bCs/>
-                <w:color w:val="000000"/>
-                <w:sz w:val="16"/>
-                <w:szCs w:val="16"/>
-                <w:lang w:eastAsia="es-PE"/>
-              </w:rPr>
-              <w:t>releases</w:t>
-            </w:r>
-            <w:proofErr w:type="spellEnd"/>
-            <w:r>
-              <w:rPr>
-                <w:rFonts w:eastAsia="Times New Roman" w:cs="Times New Roman"/>
-                <w:b/>
-                <w:bCs/>
-                <w:color w:val="000000"/>
-                <w:sz w:val="16"/>
-                <w:szCs w:val="16"/>
-                <w:lang w:eastAsia="es-PE"/>
-              </w:rPr>
-              <w:t xml:space="preserve"> del software</w:t>
+              <w:t xml:space="preserve">   Gestión y entrega de releases del software</w:t>
             </w:r>
           </w:p>
         </w:tc>
@@ -9350,20 +8436,8 @@
                 <w:szCs w:val="16"/>
                 <w:lang w:eastAsia="es-PE"/>
               </w:rPr>
-              <w:t>1 día</w:t>
-            </w:r>
-            <w:proofErr w:type="gramStart"/>
-            <w:r>
-              <w:rPr>
-                <w:rFonts w:eastAsia="Times New Roman" w:cs="Times New Roman"/>
-                <w:color w:val="000000"/>
-                <w:sz w:val="16"/>
-                <w:szCs w:val="16"/>
-                <w:lang w:eastAsia="es-PE"/>
-              </w:rPr>
-              <w:t>?</w:t>
-            </w:r>
-            <w:proofErr w:type="gramEnd"/>
+              <w:t>1 día?</w:t>
+            </w:r>
           </w:p>
         </w:tc>
         <w:tc>
@@ -9556,7 +8630,6 @@
           <w:rFonts w:asciiTheme="minorHAnsi" w:hAnsiTheme="minorHAnsi"/>
           <w:sz w:val="20"/>
           <w:szCs w:val="20"/>
-          <w:lang w:val="es-ES"/>
         </w:rPr>
       </w:pPr>
       <w:bookmarkStart w:id="24" w:name="_Toc367492991"/>
@@ -9573,7 +8646,6 @@
           <w:rFonts w:asciiTheme="minorHAnsi" w:hAnsiTheme="minorHAnsi"/>
           <w:sz w:val="20"/>
           <w:szCs w:val="20"/>
-          <w:lang w:val="es-ES"/>
         </w:rPr>
         <w:t>Los ítems de configuración se clasifican en:</w:t>
       </w:r>
@@ -9583,9 +8655,6 @@
       <w:pPr>
         <w:spacing w:after="0"/>
         <w:jc w:val="both"/>
-        <w:rPr>
-          <w:lang w:val="es-ES"/>
-        </w:rPr>
       </w:pPr>
     </w:p>
     <w:p>
@@ -11305,20 +10374,8 @@
                 <w:szCs w:val="20"/>
                 <w:lang w:eastAsia="es-PE"/>
               </w:rPr>
-              <w:t xml:space="preserve">Documento de </w:t>
-            </w:r>
-            <w:proofErr w:type="spellStart"/>
-            <w:r>
-              <w:rPr>
-                <w:rFonts w:eastAsia="Times New Roman" w:cs="Times New Roman"/>
-                <w:color w:val="000000"/>
-                <w:sz w:val="20"/>
-                <w:szCs w:val="20"/>
-                <w:lang w:eastAsia="es-PE"/>
-              </w:rPr>
-              <w:t>Microdiseño</w:t>
-            </w:r>
-            <w:proofErr w:type="spellEnd"/>
+              <w:t>Documento de Microdiseño</w:t>
+            </w:r>
           </w:p>
         </w:tc>
         <w:tc>
@@ -12484,29 +11541,7 @@
           <w:szCs w:val="20"/>
           <w:lang w:val="es-ES_tradnl"/>
         </w:rPr>
-        <w:t xml:space="preserve">Los ítems en evolución que son específicos de un proyecto y están asociados con un componente específico, utilizan un identificador de tres partes: ACRÓNIMO_PROYECTO, ACRÓNIMO_COMPONENTE, y, ACRÓNIMO derivado del tipo de artefacto. Por ejemplo, para identificar el documento de especificación de requerimientos, del componente B2B (Business </w:t>
-      </w:r>
-      <w:proofErr w:type="spellStart"/>
-      <w:r>
-        <w:rPr>
-          <w:rFonts w:asciiTheme="minorHAnsi" w:hAnsiTheme="minorHAnsi"/>
-          <w:b w:val="0"/>
-          <w:sz w:val="20"/>
-          <w:szCs w:val="20"/>
-          <w:lang w:val="es-ES_tradnl"/>
-        </w:rPr>
-        <w:t>to</w:t>
-      </w:r>
-      <w:proofErr w:type="spellEnd"/>
-      <w:r>
-        <w:rPr>
-          <w:rFonts w:asciiTheme="minorHAnsi" w:hAnsiTheme="minorHAnsi"/>
-          <w:b w:val="0"/>
-          <w:sz w:val="20"/>
-          <w:szCs w:val="20"/>
-          <w:lang w:val="es-ES_tradnl"/>
-        </w:rPr>
-        <w:t xml:space="preserve"> Business) del proyecto STD, tenemos: STD-B2B-SRD.</w:t>
+        <w:t>Los ítems en evolución que son específicos de un proyecto y están asociados con un componente específico, utilizan un identificador de tres partes: ACRÓNIMO_PROYECTO, ACRÓNIMO_COMPONENTE, y, ACRÓNIMO derivado del tipo de artefacto. Por ejemplo, para identificar el documento de especificación de requerimientos, del componente B2B (Business to Business) del proyecto STD, tenemos: STD-B2B-SRD.</w:t>
       </w:r>
       <w:bookmarkEnd w:id="35"/>
     </w:p>
@@ -12541,29 +11576,7 @@
           <w:szCs w:val="20"/>
           <w:lang w:val="es-ES_tradnl"/>
         </w:rPr>
-        <w:t xml:space="preserve">El nivel de versión de cada ítem se mantiene como un identificador separado. Esto permite que el identificador principal sea utilizado como parte del nombre de archivo o URL para acceder a la versión más actualizada sin necesidad de requerir cambios a todos los ítems referenciados. El nivel de versión se mantiene como un identificador numérico con dos componentes: </w:t>
-      </w:r>
-      <w:proofErr w:type="spellStart"/>
-      <w:r>
-        <w:rPr>
-          <w:rFonts w:asciiTheme="minorHAnsi" w:hAnsiTheme="minorHAnsi"/>
-          <w:b w:val="0"/>
-          <w:sz w:val="20"/>
-          <w:szCs w:val="20"/>
-          <w:lang w:val="es-ES_tradnl"/>
-        </w:rPr>
-        <w:t>Versión.Revisión</w:t>
-      </w:r>
-      <w:proofErr w:type="spellEnd"/>
-      <w:r>
-        <w:rPr>
-          <w:rFonts w:asciiTheme="minorHAnsi" w:hAnsiTheme="minorHAnsi"/>
-          <w:b w:val="0"/>
-          <w:sz w:val="20"/>
-          <w:szCs w:val="20"/>
-          <w:lang w:val="es-ES_tradnl"/>
-        </w:rPr>
-        <w:t>. Ejemplo: 1.1; (Versión 1, Revisión 1).</w:t>
+        <w:t>El nivel de versión de cada ítem se mantiene como un identificador separado. Esto permite que el identificador principal sea utilizado como parte del nombre de archivo o URL para acceder a la versión más actualizada sin necesidad de requerir cambios a todos los ítems referenciados. El nivel de versión se mantiene como un identificador numérico con dos componentes: Versión.Revisión. Ejemplo: 1.1; (Versión 1, Revisión 1).</w:t>
       </w:r>
       <w:bookmarkEnd w:id="36"/>
     </w:p>
@@ -12587,7 +11600,6 @@
           <w:rFonts w:asciiTheme="minorHAnsi" w:hAnsiTheme="minorHAnsi"/>
           <w:sz w:val="20"/>
           <w:szCs w:val="20"/>
-          <w:lang w:val="es-ES"/>
         </w:rPr>
       </w:pPr>
       <w:bookmarkStart w:id="37" w:name="_Toc367493004"/>
@@ -12596,7 +11608,6 @@
           <w:rFonts w:asciiTheme="minorHAnsi" w:hAnsiTheme="minorHAnsi"/>
           <w:sz w:val="20"/>
           <w:szCs w:val="20"/>
-          <w:lang w:val="es-ES"/>
         </w:rPr>
         <w:t>Número de versión</w:t>
       </w:r>
@@ -12605,9 +11616,6 @@
     <w:p>
       <w:pPr>
         <w:spacing w:after="0"/>
-        <w:rPr>
-          <w:lang w:val="es-ES"/>
-        </w:rPr>
       </w:pPr>
     </w:p>
     <w:p>
@@ -12621,7 +11629,6 @@
           <w:b w:val="0"/>
           <w:sz w:val="20"/>
           <w:szCs w:val="20"/>
-          <w:lang w:val="es-ES"/>
         </w:rPr>
       </w:pPr>
       <w:bookmarkStart w:id="38" w:name="_Toc367493005"/>
@@ -12631,7 +11638,6 @@
           <w:b w:val="0"/>
           <w:sz w:val="20"/>
           <w:szCs w:val="20"/>
-          <w:lang w:val="es-ES"/>
         </w:rPr>
         <w:t>El número de versión cambia únicamente cuando la arquitectura principal del ítem ha cambiado, o cuando el ítem es completamente reconstruido, con cambios internos sustanciales. En este caso la versión 1.1 se convertirá en versión 2.0.</w:t>
       </w:r>
@@ -12640,9 +11646,6 @@
     <w:p>
       <w:pPr>
         <w:spacing w:after="0"/>
-        <w:rPr>
-          <w:lang w:val="es-ES"/>
-        </w:rPr>
       </w:pPr>
     </w:p>
     <w:p>
@@ -12657,7 +11660,6 @@
           <w:rFonts w:asciiTheme="minorHAnsi" w:hAnsiTheme="minorHAnsi"/>
           <w:sz w:val="20"/>
           <w:szCs w:val="20"/>
-          <w:lang w:val="es-ES"/>
         </w:rPr>
       </w:pPr>
       <w:bookmarkStart w:id="39" w:name="_Toc367493006"/>
@@ -12666,7 +11668,6 @@
           <w:rFonts w:asciiTheme="minorHAnsi" w:hAnsiTheme="minorHAnsi"/>
           <w:sz w:val="20"/>
           <w:szCs w:val="20"/>
-          <w:lang w:val="es-ES"/>
         </w:rPr>
         <w:t>Número de revisión</w:t>
       </w:r>
@@ -12676,9 +11677,6 @@
       <w:pPr>
         <w:spacing w:after="0"/>
         <w:jc w:val="both"/>
-        <w:rPr>
-          <w:lang w:val="es-ES"/>
-        </w:rPr>
       </w:pPr>
     </w:p>
     <w:p>
@@ -12692,7 +11690,6 @@
           <w:b w:val="0"/>
           <w:sz w:val="20"/>
           <w:szCs w:val="20"/>
-          <w:lang w:val="es-ES"/>
         </w:rPr>
       </w:pPr>
       <w:bookmarkStart w:id="40" w:name="_Toc367493007"/>
@@ -12702,7 +11699,6 @@
           <w:b w:val="0"/>
           <w:sz w:val="20"/>
           <w:szCs w:val="20"/>
-          <w:lang w:val="es-ES"/>
         </w:rPr>
         <w:t>El número de revisión cambia cuando el contenido ha cambiado, pero la estructura principal y el flujo del ítem se mantiene igual. La secuencia normal de las revisiones es: 1.0, 1.1, 1.2, etc.</w:t>
       </w:r>
@@ -12711,9 +11707,6 @@
     <w:p>
       <w:pPr>
         <w:spacing w:after="0"/>
-        <w:rPr>
-          <w:lang w:val="es-ES"/>
-        </w:rPr>
       </w:pPr>
     </w:p>
     <w:p>
@@ -12728,7 +11721,6 @@
           <w:rFonts w:asciiTheme="minorHAnsi" w:hAnsiTheme="minorHAnsi"/>
           <w:sz w:val="20"/>
           <w:szCs w:val="20"/>
-          <w:lang w:val="es-ES"/>
         </w:rPr>
       </w:pPr>
       <w:bookmarkStart w:id="41" w:name="_Toc367493008"/>
@@ -12737,7 +11729,6 @@
           <w:rFonts w:asciiTheme="minorHAnsi" w:hAnsiTheme="minorHAnsi"/>
           <w:sz w:val="20"/>
           <w:szCs w:val="20"/>
-          <w:lang w:val="es-ES"/>
         </w:rPr>
         <w:lastRenderedPageBreak/>
         <w:t>Archivos ejecutables y de soporte</w:t>
@@ -12747,9 +11738,6 @@
     <w:p>
       <w:pPr>
         <w:spacing w:after="0"/>
-        <w:rPr>
-          <w:lang w:val="es-ES"/>
-        </w:rPr>
       </w:pPr>
     </w:p>
     <w:p>
@@ -12763,7 +11751,6 @@
           <w:b w:val="0"/>
           <w:sz w:val="20"/>
           <w:szCs w:val="20"/>
-          <w:lang w:val="es-ES"/>
         </w:rPr>
       </w:pPr>
       <w:bookmarkStart w:id="42" w:name="_Toc367493009"/>
@@ -12773,7 +11760,6 @@
           <w:b w:val="0"/>
           <w:sz w:val="20"/>
           <w:szCs w:val="20"/>
-          <w:lang w:val="es-ES"/>
         </w:rPr>
         <w:t>Los ejecutables del software y los archivos de soporte son identificados generalmente por el nombre y el número de versión, tales como “Windows v8.1a"</w:t>
       </w:r>
@@ -12790,7 +11776,6 @@
           <w:b w:val="0"/>
           <w:sz w:val="20"/>
           <w:szCs w:val="20"/>
-          <w:lang w:val="es-ES"/>
         </w:rPr>
       </w:pPr>
       <w:bookmarkStart w:id="43" w:name="_Toc367493010"/>
@@ -12800,62 +11785,14 @@
           <w:b w:val="0"/>
           <w:sz w:val="20"/>
           <w:szCs w:val="20"/>
-          <w:lang w:val="es-ES"/>
-        </w:rPr>
-        <w:t xml:space="preserve">La convención para los nombres para cada ítem de software en evolución es definida por el equipo de desarrollo. El esquema de numeración de versiones consiste de tres componentes: </w:t>
-      </w:r>
-      <w:proofErr w:type="spellStart"/>
-      <w:r>
-        <w:rPr>
-          <w:rFonts w:asciiTheme="minorHAnsi" w:hAnsiTheme="minorHAnsi"/>
-          <w:b w:val="0"/>
-          <w:sz w:val="20"/>
-          <w:szCs w:val="20"/>
-          <w:lang w:val="es-ES"/>
-        </w:rPr>
-        <w:t>Versión.RevisiónActualización</w:t>
-      </w:r>
-      <w:proofErr w:type="spellEnd"/>
-      <w:r>
-        <w:rPr>
-          <w:rFonts w:asciiTheme="minorHAnsi" w:hAnsiTheme="minorHAnsi"/>
-          <w:b w:val="0"/>
-          <w:sz w:val="20"/>
-          <w:szCs w:val="20"/>
-          <w:lang w:val="es-ES"/>
-        </w:rPr>
-        <w:t xml:space="preserve">. </w:t>
-      </w:r>
-      <w:proofErr w:type="spellStart"/>
-      <w:r>
-        <w:rPr>
-          <w:rFonts w:asciiTheme="minorHAnsi" w:hAnsiTheme="minorHAnsi"/>
-          <w:b w:val="0"/>
-          <w:sz w:val="20"/>
-          <w:szCs w:val="20"/>
-          <w:lang w:val="es-ES"/>
-        </w:rPr>
-        <w:t>Ej</w:t>
-      </w:r>
-      <w:proofErr w:type="spellEnd"/>
-      <w:r>
-        <w:rPr>
-          <w:rFonts w:asciiTheme="minorHAnsi" w:hAnsiTheme="minorHAnsi"/>
-          <w:b w:val="0"/>
-          <w:sz w:val="20"/>
-          <w:szCs w:val="20"/>
-          <w:lang w:val="es-ES"/>
-        </w:rPr>
-        <w:t>: 1.1a.</w:t>
+        </w:rPr>
+        <w:t>La convención para los nombres para cada ítem de software en evolución es definida por el equipo de desarrollo. El esquema de numeración de versiones consiste de tres componentes: Versión.RevisiónActualización. Ej: 1.1a.</w:t>
       </w:r>
       <w:bookmarkEnd w:id="43"/>
     </w:p>
     <w:p>
       <w:pPr>
         <w:spacing w:after="0"/>
-        <w:rPr>
-          <w:lang w:val="es-ES"/>
-        </w:rPr>
       </w:pPr>
     </w:p>
     <w:p>
@@ -12870,27 +11807,22 @@
           <w:rFonts w:asciiTheme="minorHAnsi" w:hAnsiTheme="minorHAnsi"/>
           <w:sz w:val="20"/>
           <w:szCs w:val="20"/>
-          <w:lang w:val="es-ES"/>
-        </w:rPr>
-      </w:pPr>
-      <w:bookmarkStart w:id="44" w:name="_Toc367493011"/>
+        </w:rPr>
+      </w:pPr>
+      <w:bookmarkStart w:id="44" w:name="_Toc367493015"/>
       <w:r>
         <w:rPr>
           <w:rFonts w:asciiTheme="minorHAnsi" w:hAnsiTheme="minorHAnsi"/>
           <w:sz w:val="20"/>
           <w:szCs w:val="20"/>
-          <w:lang w:val="es-ES"/>
-        </w:rPr>
-        <w:t>Número de versión</w:t>
+        </w:rPr>
+        <w:t>Carácter de actualización</w:t>
       </w:r>
       <w:bookmarkEnd w:id="44"/>
     </w:p>
     <w:p>
       <w:pPr>
         <w:spacing w:after="0"/>
-        <w:rPr>
-          <w:lang w:val="es-ES"/>
-        </w:rPr>
       </w:pPr>
     </w:p>
     <w:p>
@@ -12904,39 +11836,23 @@
           <w:b w:val="0"/>
           <w:sz w:val="20"/>
           <w:szCs w:val="20"/>
-          <w:lang w:val="es-ES"/>
-        </w:rPr>
-      </w:pPr>
-      <w:bookmarkStart w:id="45" w:name="_Toc367493012"/>
+        </w:rPr>
+      </w:pPr>
+      <w:bookmarkStart w:id="45" w:name="_Toc367493016"/>
       <w:r>
         <w:rPr>
           <w:rFonts w:asciiTheme="minorHAnsi" w:hAnsiTheme="minorHAnsi"/>
           <w:b w:val="0"/>
-          <w:bCs w:val="0"/>
-          <w:sz w:val="20"/>
-          <w:szCs w:val="20"/>
-          <w:lang w:val="es-ES"/>
-        </w:rPr>
-        <w:t>El número de versión cambia únicamente cuando la arquitectura principal del ítem de software cambia,</w:t>
-      </w:r>
-      <w:r>
-        <w:rPr>
-          <w:rFonts w:asciiTheme="minorHAnsi" w:hAnsiTheme="minorHAnsi"/>
-          <w:b w:val="0"/>
-          <w:sz w:val="20"/>
-          <w:szCs w:val="20"/>
-          <w:lang w:val="es-ES"/>
-        </w:rPr>
-        <w:t xml:space="preserve"> cuando migramos de un nivel de herramienta de desarrollo a otro, cuando una aplicación es totalmente reconstruida, o cuando se producen cambios sustanciales en la GUI. En este caso, la versión 1.1a se convierte en la versión 2.0</w:t>
+          <w:sz w:val="20"/>
+          <w:szCs w:val="20"/>
+        </w:rPr>
+        <w:t>El carácter de actualización se incrementa cuando el único cambio al ítem de software es corregir uno o más defectos, sin añadir ninguna nueva funcionalidad. Las actualizaciones evolucionan 1.1a, 1.1b, etc. Esta actualización se sobrescribe cuando una revisión combinada, que incluye arreglar defectos y añadir nuevas características, se lleva a cabo. En tal caso, se incrementa el número de revisión y se descarta el carácter, es decir: 1.1b a 1.2.</w:t>
       </w:r>
       <w:bookmarkEnd w:id="45"/>
     </w:p>
     <w:p>
       <w:pPr>
         <w:spacing w:after="0"/>
-        <w:rPr>
-          <w:lang w:val="es-ES"/>
-        </w:rPr>
       </w:pPr>
     </w:p>
     <w:p>
@@ -12951,27 +11867,22 @@
           <w:rFonts w:asciiTheme="minorHAnsi" w:hAnsiTheme="minorHAnsi"/>
           <w:sz w:val="20"/>
           <w:szCs w:val="20"/>
-          <w:lang w:val="es-ES"/>
-        </w:rPr>
-      </w:pPr>
-      <w:bookmarkStart w:id="46" w:name="_Toc367493013"/>
+        </w:rPr>
+      </w:pPr>
+      <w:bookmarkStart w:id="46" w:name="_Toc367493017"/>
       <w:r>
         <w:rPr>
           <w:rFonts w:asciiTheme="minorHAnsi" w:hAnsiTheme="minorHAnsi"/>
           <w:sz w:val="20"/>
           <w:szCs w:val="20"/>
-          <w:lang w:val="es-ES"/>
-        </w:rPr>
-        <w:t>Número de revisión</w:t>
+        </w:rPr>
+        <w:t>Identificación de ítems fuente</w:t>
       </w:r>
       <w:bookmarkEnd w:id="46"/>
     </w:p>
     <w:p>
       <w:pPr>
         <w:spacing w:after="0"/>
-        <w:rPr>
-          <w:lang w:val="es-ES"/>
-        </w:rPr>
       </w:pPr>
     </w:p>
     <w:p>
@@ -12979,34 +11890,28 @@
         <w:pStyle w:val="Ttulo1"/>
         <w:spacing w:before="0"/>
         <w:ind w:left="3600"/>
-        <w:jc w:val="both"/>
         <w:rPr>
           <w:rFonts w:asciiTheme="minorHAnsi" w:hAnsiTheme="minorHAnsi"/>
           <w:b w:val="0"/>
           <w:sz w:val="20"/>
           <w:szCs w:val="20"/>
-          <w:lang w:val="es-ES"/>
-        </w:rPr>
-      </w:pPr>
-      <w:bookmarkStart w:id="47" w:name="_Toc367493014"/>
+        </w:rPr>
+      </w:pPr>
+      <w:bookmarkStart w:id="47" w:name="_Toc367493018"/>
       <w:r>
         <w:rPr>
           <w:rFonts w:asciiTheme="minorHAnsi" w:hAnsiTheme="minorHAnsi"/>
           <w:b w:val="0"/>
           <w:sz w:val="20"/>
           <w:szCs w:val="20"/>
-          <w:lang w:val="es-ES"/>
-        </w:rPr>
-        <w:t>El número de revisión es actualizado cuando se añade nuevas características, funcionalidad y otro contenido, o estas han cambiado significativamente. Normalmente la arquitectura principal o la GUI ha sido extendida o limitada de alguna manera. La razón más común de cambiar el número de revisión es cuando añadimos un nuevo módulo u otra funcionalidad al ítem de software. La secuencia normal de revisión es 1.0, 1.1, 1.2, etc.</w:t>
+        </w:rPr>
+        <w:t>Esto se maneja en base a la herramienta de gestión de la configuración utilizada, o de las utilidades del entorno de desarrollo para versionamiento.</w:t>
       </w:r>
       <w:bookmarkEnd w:id="47"/>
     </w:p>
     <w:p>
       <w:pPr>
         <w:spacing w:after="0"/>
-        <w:rPr>
-          <w:lang w:val="es-ES"/>
-        </w:rPr>
       </w:pPr>
     </w:p>
     <w:p>
@@ -13021,27 +11926,22 @@
           <w:rFonts w:asciiTheme="minorHAnsi" w:hAnsiTheme="minorHAnsi"/>
           <w:sz w:val="20"/>
           <w:szCs w:val="20"/>
-          <w:lang w:val="es-ES"/>
-        </w:rPr>
-      </w:pPr>
-      <w:bookmarkStart w:id="48" w:name="_Toc367493015"/>
+        </w:rPr>
+      </w:pPr>
+      <w:bookmarkStart w:id="48" w:name="_Toc367493019"/>
       <w:r>
         <w:rPr>
           <w:rFonts w:asciiTheme="minorHAnsi" w:hAnsiTheme="minorHAnsi"/>
           <w:sz w:val="20"/>
           <w:szCs w:val="20"/>
-          <w:lang w:val="es-ES"/>
-        </w:rPr>
-        <w:t>Carácter de actualización</w:t>
+        </w:rPr>
+        <w:t>Identificación de ítems de soporte</w:t>
       </w:r>
       <w:bookmarkEnd w:id="48"/>
     </w:p>
     <w:p>
       <w:pPr>
         <w:spacing w:after="0"/>
-        <w:rPr>
-          <w:lang w:val="es-ES"/>
-        </w:rPr>
       </w:pPr>
     </w:p>
     <w:p>
@@ -13055,27 +11955,92 @@
           <w:b w:val="0"/>
           <w:sz w:val="20"/>
           <w:szCs w:val="20"/>
-          <w:lang w:val="es-ES"/>
-        </w:rPr>
-      </w:pPr>
-      <w:bookmarkStart w:id="49" w:name="_Toc367493016"/>
+        </w:rPr>
+      </w:pPr>
+      <w:bookmarkStart w:id="49" w:name="_Toc367493020"/>
       <w:r>
         <w:rPr>
           <w:rFonts w:asciiTheme="minorHAnsi" w:hAnsiTheme="minorHAnsi"/>
           <w:b w:val="0"/>
           <w:sz w:val="20"/>
           <w:szCs w:val="20"/>
-          <w:lang w:val="es-ES"/>
-        </w:rPr>
-        <w:t>El carácter de actualización se incrementa cuando el único cambio al ítem de software es corregir uno o más defectos, sin añadir ninguna nueva funcionalidad. Las actualizaciones evolucionan 1.1a, 1.1b, etc. Esta actualización se sobrescribe cuando una revisión combinada, que incluye arreglar defectos y añadir nuevas características, se lleva a cabo. En tal caso, se incrementa el número de revisión y se descarta el carácter, es decir: 1.1b a 1.2.</w:t>
+        </w:rPr>
+        <w:t>Son identificados por su nombre y el número de versión necesario para soportar el ento</w:t>
+      </w:r>
+      <w:r>
+        <w:rPr>
+          <w:rFonts w:asciiTheme="minorHAnsi" w:hAnsiTheme="minorHAnsi"/>
+          <w:b w:val="0"/>
+          <w:sz w:val="20"/>
+          <w:szCs w:val="20"/>
+        </w:rPr>
+        <w:t>rno de producción o desarrollo.</w:t>
+      </w:r>
+    </w:p>
+    <w:p>
+      <w:pPr>
+        <w:pStyle w:val="Ttulo1"/>
+        <w:spacing w:before="0"/>
+        <w:ind w:left="3600"/>
+        <w:jc w:val="both"/>
+        <w:rPr>
+          <w:rFonts w:asciiTheme="minorHAnsi" w:hAnsiTheme="minorHAnsi"/>
+          <w:b w:val="0"/>
+          <w:sz w:val="20"/>
+          <w:szCs w:val="20"/>
+        </w:rPr>
+      </w:pPr>
+    </w:p>
+    <w:p>
+      <w:pPr>
+        <w:pStyle w:val="Ttulo1"/>
+        <w:spacing w:before="0"/>
+        <w:ind w:left="3600"/>
+        <w:jc w:val="both"/>
+        <w:rPr>
+          <w:rFonts w:asciiTheme="minorHAnsi" w:hAnsiTheme="minorHAnsi"/>
+          <w:b w:val="0"/>
+          <w:sz w:val="20"/>
+          <w:szCs w:val="20"/>
+        </w:rPr>
+      </w:pPr>
+      <w:r>
+        <w:rPr>
+          <w:rFonts w:asciiTheme="minorHAnsi" w:hAnsiTheme="minorHAnsi"/>
+          <w:b w:val="0"/>
+          <w:sz w:val="20"/>
+          <w:szCs w:val="20"/>
+        </w:rPr>
+        <w:t xml:space="preserve">Por ejemplo, si un editor se actualiza de </w:t>
+      </w:r>
+      <w:r>
+        <w:rPr>
+          <w:rFonts w:asciiTheme="minorHAnsi" w:hAnsiTheme="minorHAnsi"/>
+          <w:b w:val="0"/>
+          <w:sz w:val="20"/>
+          <w:szCs w:val="20"/>
+        </w:rPr>
+        <w:t xml:space="preserve">la versión 2.1 a 2.2a, el </w:t>
+      </w:r>
+      <w:r>
+        <w:rPr>
+          <w:rFonts w:asciiTheme="minorHAnsi" w:hAnsiTheme="minorHAnsi"/>
+          <w:b w:val="0"/>
+          <w:sz w:val="20"/>
+          <w:szCs w:val="20"/>
+        </w:rPr>
+        <w:t>rango de versión del ítem de configuración será 2.1 – 2.2a. Esto es importante para la recuperación posterior de la información archivada del proyecto; la documentación y los ítems fuente se manejan mejor si conocemos las versiones compatibles de sus ítems de soporte.</w:t>
       </w:r>
       <w:bookmarkEnd w:id="49"/>
     </w:p>
     <w:p>
       <w:pPr>
         <w:spacing w:after="0"/>
-        <w:rPr>
-          <w:lang w:val="es-ES"/>
+        <w:jc w:val="both"/>
+        <w:rPr>
+          <w:b/>
+          <w:sz w:val="20"/>
+          <w:szCs w:val="20"/>
         </w:rPr>
       </w:pPr>
     </w:p>
@@ -13091,271 +12056,51 @@
           <w:rFonts w:asciiTheme="minorHAnsi" w:hAnsiTheme="minorHAnsi"/>
           <w:sz w:val="20"/>
           <w:szCs w:val="20"/>
-          <w:lang w:val="es-ES"/>
-        </w:rPr>
-      </w:pPr>
-      <w:bookmarkStart w:id="50" w:name="_Toc367493017"/>
+        </w:rPr>
+      </w:pPr>
+      <w:bookmarkStart w:id="50" w:name="_Toc367493021"/>
       <w:r>
         <w:rPr>
           <w:rFonts w:asciiTheme="minorHAnsi" w:hAnsiTheme="minorHAnsi"/>
           <w:sz w:val="20"/>
           <w:szCs w:val="20"/>
-          <w:lang w:val="es-ES"/>
-        </w:rPr>
-        <w:t>Identificación de ítems fuente</w:t>
+        </w:rPr>
+        <w:t>Identificación de ítems de archivo</w:t>
       </w:r>
       <w:bookmarkEnd w:id="50"/>
     </w:p>
     <w:p>
       <w:pPr>
         <w:spacing w:after="0"/>
-        <w:rPr>
-          <w:lang w:val="es-ES"/>
-        </w:rPr>
-      </w:pPr>
+      </w:pPr>
+      <w:bookmarkStart w:id="51" w:name="_GoBack"/>
+      <w:bookmarkEnd w:id="51"/>
     </w:p>
     <w:p>
       <w:pPr>
         <w:pStyle w:val="Ttulo1"/>
         <w:spacing w:before="0"/>
         <w:ind w:left="3600"/>
+        <w:jc w:val="both"/>
         <w:rPr>
           <w:rFonts w:asciiTheme="minorHAnsi" w:hAnsiTheme="minorHAnsi"/>
           <w:b w:val="0"/>
           <w:sz w:val="20"/>
           <w:szCs w:val="20"/>
-          <w:lang w:val="es-ES"/>
-        </w:rPr>
-      </w:pPr>
-      <w:bookmarkStart w:id="51" w:name="_Toc367493018"/>
+        </w:rPr>
+      </w:pPr>
+      <w:bookmarkStart w:id="52" w:name="_Toc367493022"/>
       <w:r>
         <w:rPr>
           <w:rFonts w:asciiTheme="minorHAnsi" w:hAnsiTheme="minorHAnsi"/>
           <w:b w:val="0"/>
           <w:sz w:val="20"/>
           <w:szCs w:val="20"/>
-          <w:lang w:val="es-ES"/>
         </w:rPr>
         <w:lastRenderedPageBreak/>
-        <w:t>Esto se maneja en base a la herramienta de gestión de la configuración utilizada, o de las utilidades del entorno de desarrollo para versionamiento.</w:t>
-      </w:r>
-      <w:bookmarkEnd w:id="51"/>
-    </w:p>
-    <w:p>
-      <w:pPr>
-        <w:spacing w:after="0"/>
-        <w:rPr>
-          <w:lang w:val="es-ES"/>
-        </w:rPr>
-      </w:pPr>
-    </w:p>
-    <w:p>
-      <w:pPr>
-        <w:pStyle w:val="Ttulo1"/>
-        <w:numPr>
-          <w:ilvl w:val="4"/>
-          <w:numId w:val="28"/>
-        </w:numPr>
-        <w:spacing w:before="0"/>
-        <w:rPr>
-          <w:rFonts w:asciiTheme="minorHAnsi" w:hAnsiTheme="minorHAnsi"/>
-          <w:sz w:val="20"/>
-          <w:szCs w:val="20"/>
-          <w:lang w:val="es-ES"/>
-        </w:rPr>
-      </w:pPr>
-      <w:bookmarkStart w:id="52" w:name="_Toc367493019"/>
-      <w:r>
-        <w:rPr>
-          <w:rFonts w:asciiTheme="minorHAnsi" w:hAnsiTheme="minorHAnsi"/>
-          <w:sz w:val="20"/>
-          <w:szCs w:val="20"/>
-          <w:lang w:val="es-ES"/>
-        </w:rPr>
-        <w:t>Identificación de ítems de soporte</w:t>
-      </w:r>
-      <w:bookmarkStart w:id="53" w:name="_GoBack"/>
-      <w:bookmarkEnd w:id="52"/>
-      <w:bookmarkEnd w:id="53"/>
-    </w:p>
-    <w:p>
-      <w:pPr>
-        <w:spacing w:after="0"/>
-        <w:rPr>
-          <w:lang w:val="es-ES"/>
-        </w:rPr>
-      </w:pPr>
-    </w:p>
-    <w:p>
-      <w:pPr>
-        <w:pStyle w:val="Ttulo1"/>
-        <w:spacing w:before="0"/>
-        <w:ind w:left="3600"/>
-        <w:jc w:val="both"/>
-        <w:rPr>
-          <w:rFonts w:asciiTheme="minorHAnsi" w:hAnsiTheme="minorHAnsi"/>
-          <w:b w:val="0"/>
-          <w:sz w:val="20"/>
-          <w:szCs w:val="20"/>
-          <w:lang w:val="es-ES"/>
-        </w:rPr>
-      </w:pPr>
-      <w:bookmarkStart w:id="54" w:name="_Toc367493020"/>
-      <w:r>
-        <w:rPr>
-          <w:rFonts w:asciiTheme="minorHAnsi" w:hAnsiTheme="minorHAnsi"/>
-          <w:b w:val="0"/>
-          <w:sz w:val="20"/>
-          <w:szCs w:val="20"/>
-          <w:lang w:val="es-ES"/>
-        </w:rPr>
-        <w:t>Son identificados por su nombre y el número de versión necesario para soportar el ento</w:t>
-      </w:r>
-      <w:r>
-        <w:rPr>
-          <w:rFonts w:asciiTheme="minorHAnsi" w:hAnsiTheme="minorHAnsi"/>
-          <w:b w:val="0"/>
-          <w:sz w:val="20"/>
-          <w:szCs w:val="20"/>
-          <w:lang w:val="es-ES"/>
-        </w:rPr>
-        <w:t>rno de producción o desarrollo.</w:t>
-      </w:r>
-    </w:p>
-    <w:p>
-      <w:pPr>
-        <w:pStyle w:val="Ttulo1"/>
-        <w:spacing w:before="0"/>
-        <w:ind w:left="3600"/>
-        <w:jc w:val="both"/>
-        <w:rPr>
-          <w:rFonts w:asciiTheme="minorHAnsi" w:hAnsiTheme="minorHAnsi"/>
-          <w:b w:val="0"/>
-          <w:sz w:val="20"/>
-          <w:szCs w:val="20"/>
-          <w:lang w:val="es-ES"/>
-        </w:rPr>
-      </w:pPr>
-    </w:p>
-    <w:p>
-      <w:pPr>
-        <w:pStyle w:val="Ttulo1"/>
-        <w:spacing w:before="0"/>
-        <w:ind w:left="3600"/>
-        <w:jc w:val="both"/>
-        <w:rPr>
-          <w:rFonts w:asciiTheme="minorHAnsi" w:hAnsiTheme="minorHAnsi"/>
-          <w:b w:val="0"/>
-          <w:sz w:val="20"/>
-          <w:szCs w:val="20"/>
-          <w:lang w:val="es-ES"/>
-        </w:rPr>
-      </w:pPr>
-      <w:r>
-        <w:rPr>
-          <w:rFonts w:asciiTheme="minorHAnsi" w:hAnsiTheme="minorHAnsi"/>
-          <w:b w:val="0"/>
-          <w:sz w:val="20"/>
-          <w:szCs w:val="20"/>
-          <w:lang w:val="es-ES"/>
-        </w:rPr>
-        <w:t xml:space="preserve">Por ejemplo, si un editor se actualiza de </w:t>
-      </w:r>
-      <w:r>
-        <w:rPr>
-          <w:rFonts w:asciiTheme="minorHAnsi" w:hAnsiTheme="minorHAnsi"/>
-          <w:b w:val="0"/>
-          <w:sz w:val="20"/>
-          <w:szCs w:val="20"/>
-          <w:lang w:val="es-ES"/>
-        </w:rPr>
-        <w:t xml:space="preserve">la versión 2.1 a 2.2a, el </w:t>
-      </w:r>
-      <w:r>
-        <w:rPr>
-          <w:rFonts w:asciiTheme="minorHAnsi" w:hAnsiTheme="minorHAnsi"/>
-          <w:b w:val="0"/>
-          <w:sz w:val="20"/>
-          <w:szCs w:val="20"/>
-          <w:lang w:val="es-ES"/>
-        </w:rPr>
-        <w:t>rango de versión del ítem de configuración será 2.1 – 2.2a. Esto es importante para la recuperación posterior de la información archivada del proyecto; la documentación y los ítems fuente se manejan mejor si conocemos las versiones compatibles de sus ítems de soporte.</w:t>
-      </w:r>
-      <w:bookmarkEnd w:id="54"/>
-    </w:p>
-    <w:p>
-      <w:pPr>
-        <w:spacing w:after="0"/>
-        <w:jc w:val="both"/>
-        <w:rPr>
-          <w:b/>
-          <w:sz w:val="20"/>
-          <w:szCs w:val="20"/>
-          <w:lang w:val="es-ES"/>
-        </w:rPr>
-      </w:pPr>
-    </w:p>
-    <w:p>
-      <w:pPr>
-        <w:pStyle w:val="Ttulo1"/>
-        <w:numPr>
-          <w:ilvl w:val="4"/>
-          <w:numId w:val="28"/>
-        </w:numPr>
-        <w:spacing w:before="0"/>
-        <w:rPr>
-          <w:rFonts w:asciiTheme="minorHAnsi" w:hAnsiTheme="minorHAnsi"/>
-          <w:sz w:val="20"/>
-          <w:szCs w:val="20"/>
-          <w:lang w:val="es-ES"/>
-        </w:rPr>
-      </w:pPr>
-      <w:bookmarkStart w:id="55" w:name="_Toc367493021"/>
-      <w:r>
-        <w:rPr>
-          <w:rFonts w:asciiTheme="minorHAnsi" w:hAnsiTheme="minorHAnsi"/>
-          <w:sz w:val="20"/>
-          <w:szCs w:val="20"/>
-          <w:lang w:val="es-ES"/>
-        </w:rPr>
-        <w:t>Identificación de ítems de archivo</w:t>
-      </w:r>
-      <w:bookmarkEnd w:id="55"/>
-    </w:p>
-    <w:p>
-      <w:pPr>
-        <w:spacing w:after="0"/>
-        <w:rPr>
-          <w:lang w:val="es-ES"/>
-        </w:rPr>
-      </w:pPr>
-    </w:p>
-    <w:p>
-      <w:pPr>
-        <w:pStyle w:val="Ttulo1"/>
-        <w:spacing w:before="0"/>
-        <w:ind w:left="3600"/>
-        <w:jc w:val="both"/>
-        <w:rPr>
-          <w:rFonts w:asciiTheme="minorHAnsi" w:hAnsiTheme="minorHAnsi"/>
-          <w:b w:val="0"/>
-          <w:sz w:val="20"/>
-          <w:szCs w:val="20"/>
-          <w:lang w:val="es-ES"/>
-        </w:rPr>
-      </w:pPr>
-      <w:bookmarkStart w:id="56" w:name="_Toc367493022"/>
-      <w:r>
-        <w:rPr>
-          <w:rFonts w:asciiTheme="minorHAnsi" w:hAnsiTheme="minorHAnsi"/>
-          <w:b w:val="0"/>
-          <w:sz w:val="20"/>
-          <w:szCs w:val="20"/>
-          <w:lang w:val="es-ES"/>
-        </w:rPr>
         <w:t>Los ítems de archivo son documentos misceláneos de soporte y registros de comunicaciones que son almacenadas para referencias futuras. Estos ítems se almacenan según lo describan el plan de gestión de la configuración. Cada ítem se identifica por el nombre de archivo y la fecha de modificación. En el caso de que se tenga que mantener el mismo nombre en el subdirectorio correspondiente, se añadirá un número secuencial para prevenir conflictos.</w:t>
       </w:r>
-      <w:bookmarkEnd w:id="56"/>
+      <w:bookmarkEnd w:id="52"/>
     </w:p>
     <w:p>
       <w:pPr>
@@ -13440,9 +12185,8 @@
         <w:r>
           <w:rPr>
             <w:noProof/>
-            <w:lang w:val="es-ES"/>
           </w:rPr>
-          <w:t>12</w:t>
+          <w:t>14</w:t>
         </w:r>
         <w:r>
           <w:fldChar w:fldCharType="end"/>
@@ -17084,10 +15828,10 @@
   <w:docDefaults>
     <w:rPrDefault>
       <w:rPr>
-        <w:rFonts w:asciiTheme="minorHAnsi" w:eastAsiaTheme="minorHAnsi" w:hAnsiTheme="minorHAnsi" w:cstheme="minorBidi"/>
+        <w:rFonts w:asciiTheme="minorHAnsi" w:eastAsiaTheme="minorEastAsia" w:hAnsiTheme="minorHAnsi" w:cstheme="minorBidi"/>
         <w:sz w:val="22"/>
         <w:szCs w:val="22"/>
-        <w:lang w:val="es-PE" w:eastAsia="en-US" w:bidi="ar-SA"/>
+        <w:lang w:val="es-ES" w:eastAsia="es-ES" w:bidi="ar-SA"/>
       </w:rPr>
     </w:rPrDefault>
     <w:pPrDefault>
@@ -17238,7 +15982,6 @@
   <w:style w:type="paragraph" w:default="1" w:styleId="Normal">
     <w:name w:val="Normal"/>
     <w:qFormat/>
-    <w:rsid w:val="00942349"/>
   </w:style>
   <w:style w:type="paragraph" w:styleId="Ttulo1">
     <w:name w:val="heading 1"/>
@@ -17427,7 +16170,6 @@
     <w:rPr>
       <w:color w:val="365F91" w:themeColor="accent1" w:themeShade="BF"/>
       <w:sz w:val="28"/>
-      <w:lang w:val="es-ES" w:eastAsia="es-ES"/>
     </w:rPr>
   </w:style>
   <w:style w:type="paragraph" w:styleId="TDC1">
@@ -17689,6 +16431,49 @@
     <w:name w:val="Normal"/>
     <w:qFormat/>
   </w:style>
+  <w:style w:type="paragraph" w:styleId="Ttulo1">
+    <w:name w:val="heading 1"/>
+    <w:basedOn w:val="Normal"/>
+    <w:next w:val="Normal"/>
+    <w:link w:val="Ttulo1Car"/>
+    <w:uiPriority w:val="9"/>
+    <w:qFormat/>
+    <w:rsid w:val="00E47FBB"/>
+    <w:pPr>
+      <w:keepNext/>
+      <w:keepLines/>
+      <w:spacing w:before="480" w:after="0"/>
+      <w:outlineLvl w:val="0"/>
+    </w:pPr>
+    <w:rPr>
+      <w:rFonts w:asciiTheme="majorHAnsi" w:eastAsiaTheme="majorEastAsia" w:hAnsiTheme="majorHAnsi" w:cstheme="majorBidi"/>
+      <w:b/>
+      <w:bCs/>
+      <w:szCs w:val="28"/>
+    </w:rPr>
+  </w:style>
+  <w:style w:type="paragraph" w:styleId="Ttulo2">
+    <w:name w:val="heading 2"/>
+    <w:basedOn w:val="Normal"/>
+    <w:next w:val="Normal"/>
+    <w:link w:val="Ttulo2Car"/>
+    <w:uiPriority w:val="9"/>
+    <w:unhideWhenUsed/>
+    <w:qFormat/>
+    <w:rsid w:val="00E47FBB"/>
+    <w:pPr>
+      <w:keepNext/>
+      <w:keepLines/>
+      <w:spacing w:before="200" w:after="0"/>
+      <w:outlineLvl w:val="1"/>
+    </w:pPr>
+    <w:rPr>
+      <w:rFonts w:asciiTheme="majorHAnsi" w:eastAsiaTheme="majorEastAsia" w:hAnsiTheme="majorHAnsi" w:cstheme="majorBidi"/>
+      <w:b/>
+      <w:bCs/>
+      <w:szCs w:val="26"/>
+    </w:rPr>
+  </w:style>
   <w:style w:type="character" w:default="1" w:styleId="Fuentedeprrafopredeter">
     <w:name w:val="Default Paragraph Font"/>
     <w:uiPriority w:val="1"/>
@@ -17715,6 +16500,221 @@
     <w:uiPriority w:val="99"/>
     <w:semiHidden/>
     <w:unhideWhenUsed/>
+  </w:style>
+  <w:style w:type="paragraph" w:styleId="Prrafodelista">
+    <w:name w:val="List Paragraph"/>
+    <w:basedOn w:val="Normal"/>
+    <w:uiPriority w:val="34"/>
+    <w:qFormat/>
+    <w:rsid w:val="00C74D35"/>
+    <w:pPr>
+      <w:ind w:left="720"/>
+      <w:contextualSpacing/>
+    </w:pPr>
+  </w:style>
+  <w:style w:type="paragraph" w:styleId="Textodeglobo">
+    <w:name w:val="Balloon Text"/>
+    <w:basedOn w:val="Normal"/>
+    <w:link w:val="TextodegloboCar"/>
+    <w:uiPriority w:val="99"/>
+    <w:semiHidden/>
+    <w:unhideWhenUsed/>
+    <w:rsid w:val="007F4101"/>
+    <w:pPr>
+      <w:spacing w:after="0" w:line="240" w:lineRule="auto"/>
+    </w:pPr>
+    <w:rPr>
+      <w:rFonts w:ascii="Tahoma" w:hAnsi="Tahoma" w:cs="Tahoma"/>
+      <w:sz w:val="16"/>
+      <w:szCs w:val="16"/>
+    </w:rPr>
+  </w:style>
+  <w:style w:type="character" w:customStyle="1" w:styleId="TextodegloboCar">
+    <w:name w:val="Texto de globo Car"/>
+    <w:basedOn w:val="Fuentedeprrafopredeter"/>
+    <w:link w:val="Textodeglobo"/>
+    <w:uiPriority w:val="99"/>
+    <w:semiHidden/>
+    <w:rsid w:val="007F4101"/>
+    <w:rPr>
+      <w:rFonts w:ascii="Tahoma" w:hAnsi="Tahoma" w:cs="Tahoma"/>
+      <w:sz w:val="16"/>
+      <w:szCs w:val="16"/>
+    </w:rPr>
+  </w:style>
+  <w:style w:type="character" w:customStyle="1" w:styleId="Ttulo1Car">
+    <w:name w:val="Título 1 Car"/>
+    <w:basedOn w:val="Fuentedeprrafopredeter"/>
+    <w:link w:val="Ttulo1"/>
+    <w:uiPriority w:val="9"/>
+    <w:rsid w:val="00E47FBB"/>
+    <w:rPr>
+      <w:rFonts w:asciiTheme="majorHAnsi" w:eastAsiaTheme="majorEastAsia" w:hAnsiTheme="majorHAnsi" w:cstheme="majorBidi"/>
+      <w:b/>
+      <w:bCs/>
+      <w:szCs w:val="28"/>
+    </w:rPr>
+  </w:style>
+  <w:style w:type="character" w:customStyle="1" w:styleId="Ttulo2Car">
+    <w:name w:val="Título 2 Car"/>
+    <w:basedOn w:val="Fuentedeprrafopredeter"/>
+    <w:link w:val="Ttulo2"/>
+    <w:uiPriority w:val="9"/>
+    <w:rsid w:val="00E47FBB"/>
+    <w:rPr>
+      <w:rFonts w:asciiTheme="majorHAnsi" w:eastAsiaTheme="majorEastAsia" w:hAnsiTheme="majorHAnsi" w:cstheme="majorBidi"/>
+      <w:b/>
+      <w:bCs/>
+      <w:szCs w:val="26"/>
+    </w:rPr>
+  </w:style>
+  <w:style w:type="paragraph" w:styleId="Ttulo">
+    <w:name w:val="Title"/>
+    <w:basedOn w:val="Normal"/>
+    <w:next w:val="Normal"/>
+    <w:link w:val="TtuloCar"/>
+    <w:uiPriority w:val="10"/>
+    <w:qFormat/>
+    <w:rsid w:val="00E47FBB"/>
+    <w:pPr>
+      <w:pBdr>
+        <w:bottom w:val="single" w:sz="8" w:space="4" w:color="4F81BD" w:themeColor="accent1"/>
+      </w:pBdr>
+      <w:spacing w:after="300" w:line="240" w:lineRule="auto"/>
+      <w:contextualSpacing/>
+    </w:pPr>
+    <w:rPr>
+      <w:rFonts w:asciiTheme="majorHAnsi" w:eastAsiaTheme="majorEastAsia" w:hAnsiTheme="majorHAnsi" w:cstheme="majorBidi"/>
+      <w:spacing w:val="5"/>
+      <w:kern w:val="28"/>
+      <w:szCs w:val="52"/>
+    </w:rPr>
+  </w:style>
+  <w:style w:type="character" w:customStyle="1" w:styleId="TtuloCar">
+    <w:name w:val="Título Car"/>
+    <w:basedOn w:val="Fuentedeprrafopredeter"/>
+    <w:link w:val="Ttulo"/>
+    <w:uiPriority w:val="10"/>
+    <w:rsid w:val="00E47FBB"/>
+    <w:rPr>
+      <w:rFonts w:asciiTheme="majorHAnsi" w:eastAsiaTheme="majorEastAsia" w:hAnsiTheme="majorHAnsi" w:cstheme="majorBidi"/>
+      <w:spacing w:val="5"/>
+      <w:kern w:val="28"/>
+      <w:szCs w:val="52"/>
+    </w:rPr>
+  </w:style>
+  <w:style w:type="paragraph" w:styleId="TtulodeTDC">
+    <w:name w:val="TOC Heading"/>
+    <w:basedOn w:val="Ttulo1"/>
+    <w:next w:val="Normal"/>
+    <w:uiPriority w:val="39"/>
+    <w:semiHidden/>
+    <w:unhideWhenUsed/>
+    <w:qFormat/>
+    <w:rsid w:val="00E47FBB"/>
+    <w:pPr>
+      <w:outlineLvl w:val="9"/>
+    </w:pPr>
+    <w:rPr>
+      <w:color w:val="365F91" w:themeColor="accent1" w:themeShade="BF"/>
+      <w:sz w:val="28"/>
+    </w:rPr>
+  </w:style>
+  <w:style w:type="paragraph" w:styleId="TDC1">
+    <w:name w:val="toc 1"/>
+    <w:basedOn w:val="Normal"/>
+    <w:next w:val="Normal"/>
+    <w:autoRedefine/>
+    <w:uiPriority w:val="39"/>
+    <w:unhideWhenUsed/>
+    <w:rsid w:val="00E47FBB"/>
+    <w:pPr>
+      <w:spacing w:after="100"/>
+    </w:pPr>
+  </w:style>
+  <w:style w:type="paragraph" w:styleId="TDC2">
+    <w:name w:val="toc 2"/>
+    <w:basedOn w:val="Normal"/>
+    <w:next w:val="Normal"/>
+    <w:autoRedefine/>
+    <w:uiPriority w:val="39"/>
+    <w:unhideWhenUsed/>
+    <w:rsid w:val="00E47FBB"/>
+    <w:pPr>
+      <w:spacing w:after="100"/>
+      <w:ind w:left="220"/>
+    </w:pPr>
+  </w:style>
+  <w:style w:type="character" w:styleId="Hipervnculo">
+    <w:name w:val="Hyperlink"/>
+    <w:basedOn w:val="Fuentedeprrafopredeter"/>
+    <w:uiPriority w:val="99"/>
+    <w:unhideWhenUsed/>
+    <w:rsid w:val="00E47FBB"/>
+    <w:rPr>
+      <w:color w:val="0000FF" w:themeColor="hyperlink"/>
+      <w:u w:val="single"/>
+    </w:rPr>
+  </w:style>
+  <w:style w:type="paragraph" w:styleId="Encabezado">
+    <w:name w:val="header"/>
+    <w:basedOn w:val="Normal"/>
+    <w:link w:val="EncabezadoCar"/>
+    <w:uiPriority w:val="99"/>
+    <w:unhideWhenUsed/>
+    <w:rsid w:val="00E47FBB"/>
+    <w:pPr>
+      <w:tabs>
+        <w:tab w:val="center" w:pos="4252"/>
+        <w:tab w:val="right" w:pos="8504"/>
+      </w:tabs>
+      <w:spacing w:after="0" w:line="240" w:lineRule="auto"/>
+    </w:pPr>
+  </w:style>
+  <w:style w:type="character" w:customStyle="1" w:styleId="EncabezadoCar">
+    <w:name w:val="Encabezado Car"/>
+    <w:basedOn w:val="Fuentedeprrafopredeter"/>
+    <w:link w:val="Encabezado"/>
+    <w:uiPriority w:val="99"/>
+    <w:rsid w:val="00E47FBB"/>
+  </w:style>
+  <w:style w:type="paragraph" w:styleId="Piedepgina">
+    <w:name w:val="footer"/>
+    <w:basedOn w:val="Normal"/>
+    <w:link w:val="PiedepginaCar"/>
+    <w:uiPriority w:val="99"/>
+    <w:unhideWhenUsed/>
+    <w:rsid w:val="00E47FBB"/>
+    <w:pPr>
+      <w:tabs>
+        <w:tab w:val="center" w:pos="4252"/>
+        <w:tab w:val="right" w:pos="8504"/>
+      </w:tabs>
+      <w:spacing w:after="0" w:line="240" w:lineRule="auto"/>
+    </w:pPr>
+  </w:style>
+  <w:style w:type="character" w:customStyle="1" w:styleId="PiedepginaCar">
+    <w:name w:val="Pie de página Car"/>
+    <w:basedOn w:val="Fuentedeprrafopredeter"/>
+    <w:link w:val="Piedepgina"/>
+    <w:uiPriority w:val="99"/>
+    <w:rsid w:val="00E47FBB"/>
+  </w:style>
+  <w:style w:type="character" w:styleId="Textoennegrita">
+    <w:name w:val="Strong"/>
+    <w:basedOn w:val="Fuentedeprrafopredeter"/>
+    <w:uiPriority w:val="22"/>
+    <w:qFormat/>
+    <w:rsid w:val="00F26756"/>
+    <w:rPr>
+      <w:b/>
+      <w:bCs/>
+    </w:rPr>
+  </w:style>
+  <w:style w:type="character" w:customStyle="1" w:styleId="apple-converted-space">
+    <w:name w:val="apple-converted-space"/>
+    <w:basedOn w:val="Fuentedeprrafopredeter"/>
+    <w:rsid w:val="00CC779C"/>
   </w:style>
 </w:styles>
 </file>
@@ -18007,7 +17007,7 @@
 </file>
 
 <file path=customXml/itemProps1.xml><?xml version="1.0" encoding="utf-8"?>
-<ds:datastoreItem xmlns:ds="http://schemas.openxmlformats.org/officeDocument/2006/customXml" ds:itemID="{54C58BC6-76E1-4CEA-A694-884E29E007E7}">
+<ds:datastoreItem xmlns:ds="http://schemas.openxmlformats.org/officeDocument/2006/customXml" ds:itemID="{73C39680-6B29-4632-8BF0-82FB2205AEEC}">
   <ds:schemaRefs>
     <ds:schemaRef ds:uri="http://schemas.openxmlformats.org/officeDocument/2006/bibliography"/>
   </ds:schemaRefs>

</xml_diff>